<commit_message>
made changes in README.docx
</commit_message>
<xml_diff>
--- a/README.docx
+++ b/README.docx
@@ -1,6 +1,6 @@
 
 <file path=word/document.xml><?xml version="1.0" encoding="utf-8"?>
-<w:document xmlns:ve="http://schemas.openxmlformats.org/markup-compatibility/2006" xmlns:o="urn:schemas-microsoft-com:office:office" xmlns:r="http://schemas.openxmlformats.org/officeDocument/2006/relationships" xmlns:m="http://schemas.openxmlformats.org/officeDocument/2006/math" xmlns:v="urn:schemas-microsoft-com:vml" xmlns:wp="http://schemas.openxmlformats.org/drawingml/2006/wordprocessingDrawing" xmlns:w10="urn:schemas-microsoft-com:office:word" xmlns:w="http://schemas.openxmlformats.org/wordprocessingml/2006/main" xmlns:wne="http://schemas.microsoft.com/office/word/2006/wordml">
+<w:document xmlns:wpc="http://schemas.microsoft.com/office/word/2010/wordprocessingCanvas" xmlns:mc="http://schemas.openxmlformats.org/markup-compatibility/2006" xmlns:o="urn:schemas-microsoft-com:office:office" xmlns:r="http://schemas.openxmlformats.org/officeDocument/2006/relationships" xmlns:m="http://schemas.openxmlformats.org/officeDocument/2006/math" xmlns:v="urn:schemas-microsoft-com:vml" xmlns:wp14="http://schemas.microsoft.com/office/word/2010/wordprocessingDrawing" xmlns:wp="http://schemas.openxmlformats.org/drawingml/2006/wordprocessingDrawing" xmlns:w10="urn:schemas-microsoft-com:office:word" xmlns:w="http://schemas.openxmlformats.org/wordprocessingml/2006/main" xmlns:w14="http://schemas.microsoft.com/office/word/2010/wordml" xmlns:w15="http://schemas.microsoft.com/office/word/2012/wordml" xmlns:wpg="http://schemas.microsoft.com/office/word/2010/wordprocessingGroup" xmlns:wpi="http://schemas.microsoft.com/office/word/2010/wordprocessingInk" xmlns:wne="http://schemas.microsoft.com/office/word/2006/wordml" xmlns:wps="http://schemas.microsoft.com/office/word/2010/wordprocessingShape" mc:Ignorable="w14 w15 wp14">
   <w:body>
     <w:p>
       <w:pPr>
@@ -1055,6 +1055,13 @@
           <w:sz w:val="24"/>
           <w:szCs w:val="24"/>
         </w:rPr>
+        <w:t xml:space="preserve">W3C </w:t>
+      </w:r>
+      <w:r>
+        <w:rPr>
+          <w:sz w:val="24"/>
+          <w:szCs w:val="24"/>
+        </w:rPr>
         <w:t>Validator</w:t>
       </w:r>
     </w:p>
@@ -1279,7 +1286,7 @@
           <w:szCs w:val="24"/>
         </w:rPr>
       </w:pPr>
-      <w:hyperlink r:id="rId6" w:history="1">
+      <w:hyperlink r:id="rId7" w:history="1">
         <w:r>
           <w:rPr>
             <w:rStyle w:val="Hyperlink"/>
@@ -1302,7 +1309,7 @@
           <w:szCs w:val="24"/>
         </w:rPr>
       </w:pPr>
-      <w:hyperlink r:id="rId7" w:history="1">
+      <w:hyperlink r:id="rId8" w:history="1">
         <w:r>
           <w:rPr>
             <w:rStyle w:val="Hyperlink"/>
@@ -1320,7 +1327,7 @@
           <w:tab w:val="right" w:pos="9360"/>
         </w:tabs>
       </w:pPr>
-      <w:hyperlink r:id="rId8" w:history="1">
+      <w:hyperlink r:id="rId9" w:history="1">
         <w:r>
           <w:rPr>
             <w:rStyle w:val="Hyperlink"/>
@@ -1338,7 +1345,7 @@
           <w:tab w:val="right" w:pos="9360"/>
         </w:tabs>
       </w:pPr>
-      <w:hyperlink r:id="rId9" w:history="1">
+      <w:hyperlink r:id="rId10" w:history="1">
         <w:r>
           <w:rPr>
             <w:rStyle w:val="Hyperlink"/>
@@ -1662,6 +1669,9 @@
     <w:p>
       <w:r>
         <w:t>Sketches of Home page</w:t>
+      </w:r>
+      <w:r>
+        <w:t>:</w:t>
       </w:r>
     </w:p>
     <w:p>
@@ -1760,7 +1770,7 @@
                     <pic:cNvPicPr/>
                   </pic:nvPicPr>
                   <pic:blipFill>
-                    <a:blip r:embed="rId10"/>
+                    <a:blip r:embed="rId11"/>
                     <a:stretch>
                       <a:fillRect/>
                     </a:stretch>
@@ -1830,10 +1840,30 @@
     <w:p>
       <w:pPr>
         <w:jc w:val="both"/>
-      </w:pPr>
-      <w:r>
-        <w:t>Evidences of Good  Practices:</w:t>
-      </w:r>
+        <w:rPr>
+          <w:sz w:val="32"/>
+          <w:szCs w:val="32"/>
+        </w:rPr>
+      </w:pPr>
+      <w:r>
+        <w:rPr>
+          <w:sz w:val="32"/>
+          <w:szCs w:val="32"/>
+        </w:rPr>
+        <w:t xml:space="preserve">Evidences of Good </w:t>
+      </w:r>
+      <w:r>
+        <w:rPr>
+          <w:sz w:val="32"/>
+          <w:szCs w:val="32"/>
+        </w:rPr>
+        <w:t>Practices:</w:t>
+      </w:r>
+    </w:p>
+    <w:p>
+      <w:pPr>
+        <w:jc w:val="both"/>
+      </w:pPr>
     </w:p>
     <w:p>
       <w:pPr>
@@ -1848,8 +1878,702 @@
         <w:jc w:val="both"/>
       </w:pPr>
       <w:r>
-        <w:t xml:space="preserve">In this age of technology, everyone uses internet. So, everyone knows speed is important. </w:t>
-      </w:r>
+        <w:t>In this age of technology, everyone uses internet. So, everyone knows speed is important.</w:t>
+      </w:r>
+      <w:r>
+        <w:t xml:space="preserve"> The loading speed of web page</w:t>
+      </w:r>
+      <w:r>
+        <w:t xml:space="preserve"> </w:t>
+      </w:r>
+      <w:r>
+        <w:t xml:space="preserve">should   be faster. Since, the web page is faster it uses moral of good practices .I have tested my website on </w:t>
+      </w:r>
+      <w:r>
+        <w:t>tools.pingdom.com.</w:t>
+      </w:r>
+    </w:p>
+    <w:p>
+      <w:pPr>
+        <w:jc w:val="both"/>
+      </w:pPr>
+      <w:r>
+        <w:t>W3C Validator:</w:t>
+      </w:r>
+    </w:p>
+    <w:p>
+      <w:pPr>
+        <w:jc w:val="both"/>
+      </w:pPr>
+      <w:r>
+        <w:t xml:space="preserve">I have checked all my Html codes on the website </w:t>
+      </w:r>
+      <w:hyperlink r:id="rId12" w:history="1">
+        <w:r>
+          <w:rPr>
+            <w:rStyle w:val="Hyperlink"/>
+          </w:rPr>
+          <w:t>https://validator.w3.org/</w:t>
+        </w:r>
+      </w:hyperlink>
+      <w:r>
+        <w:t>.</w:t>
+      </w:r>
+    </w:p>
+    <w:p>
+      <w:pPr>
+        <w:jc w:val="both"/>
+      </w:pPr>
+      <w:r>
+        <w:t>The screenshots of html codes :</w:t>
+      </w:r>
+    </w:p>
+    <w:p>
+      <w:pPr>
+        <w:jc w:val="both"/>
+      </w:pPr>
+      <w:r>
+        <w:rPr>
+          <w:noProof/>
+        </w:rPr>
+        <w:lastRenderedPageBreak/>
+        <w:drawing>
+          <wp:inline distT="0" distB="0" distL="0" distR="0">
+            <wp:extent cx="5943600" cy="2376805"/>
+            <wp:effectExtent l="19050" t="0" r="0" b="0"/>
+            <wp:docPr id="7" name="Picture 6" descr="indexhtml.JPG"/>
+            <wp:cNvGraphicFramePr>
+              <a:graphicFrameLocks xmlns:a="http://schemas.openxmlformats.org/drawingml/2006/main" noChangeAspect="1"/>
+            </wp:cNvGraphicFramePr>
+            <a:graphic xmlns:a="http://schemas.openxmlformats.org/drawingml/2006/main">
+              <a:graphicData uri="http://schemas.openxmlformats.org/drawingml/2006/picture">
+                <pic:pic xmlns:pic="http://schemas.openxmlformats.org/drawingml/2006/picture">
+                  <pic:nvPicPr>
+                    <pic:cNvPr id="0" name="indexhtml.JPG"/>
+                    <pic:cNvPicPr/>
+                  </pic:nvPicPr>
+                  <pic:blipFill>
+                    <a:blip r:embed="rId13"/>
+                    <a:stretch>
+                      <a:fillRect/>
+                    </a:stretch>
+                  </pic:blipFill>
+                  <pic:spPr>
+                    <a:xfrm>
+                      <a:off x="0" y="0"/>
+                      <a:ext cx="5943600" cy="2376805"/>
+                    </a:xfrm>
+                    <a:prstGeom prst="rect">
+                      <a:avLst/>
+                    </a:prstGeom>
+                  </pic:spPr>
+                </pic:pic>
+              </a:graphicData>
+            </a:graphic>
+          </wp:inline>
+        </w:drawing>
+      </w:r>
+    </w:p>
+    <w:p>
+      <w:pPr>
+        <w:jc w:val="both"/>
+      </w:pPr>
+      <w:r>
+        <w:t>Screenshot of index.html</w:t>
+      </w:r>
+    </w:p>
+    <w:p>
+      <w:pPr>
+        <w:jc w:val="both"/>
+      </w:pPr>
+      <w:r>
+        <w:rPr>
+          <w:noProof/>
+        </w:rPr>
+        <w:drawing>
+          <wp:inline distT="0" distB="0" distL="0" distR="0">
+            <wp:extent cx="5943600" cy="2209800"/>
+            <wp:effectExtent l="0" t="0" r="0" b="0"/>
+            <wp:docPr id="8" name="Picture 7" descr="Cvhtml.JPG"/>
+            <wp:cNvGraphicFramePr>
+              <a:graphicFrameLocks xmlns:a="http://schemas.openxmlformats.org/drawingml/2006/main" noChangeAspect="1"/>
+            </wp:cNvGraphicFramePr>
+            <a:graphic xmlns:a="http://schemas.openxmlformats.org/drawingml/2006/main">
+              <a:graphicData uri="http://schemas.openxmlformats.org/drawingml/2006/picture">
+                <pic:pic xmlns:pic="http://schemas.openxmlformats.org/drawingml/2006/picture">
+                  <pic:nvPicPr>
+                    <pic:cNvPr id="0" name="Cvhtml.JPG"/>
+                    <pic:cNvPicPr/>
+                  </pic:nvPicPr>
+                  <pic:blipFill>
+                    <a:blip r:embed="rId14"/>
+                    <a:stretch>
+                      <a:fillRect/>
+                    </a:stretch>
+                  </pic:blipFill>
+                  <pic:spPr>
+                    <a:xfrm>
+                      <a:off x="0" y="0"/>
+                      <a:ext cx="5943600" cy="2209800"/>
+                    </a:xfrm>
+                    <a:prstGeom prst="rect">
+                      <a:avLst/>
+                    </a:prstGeom>
+                  </pic:spPr>
+                </pic:pic>
+              </a:graphicData>
+            </a:graphic>
+          </wp:inline>
+        </w:drawing>
+      </w:r>
+    </w:p>
+    <w:p>
+      <w:pPr>
+        <w:jc w:val="both"/>
+      </w:pPr>
+      <w:r>
+        <w:t>Screenshot of</w:t>
+      </w:r>
+      <w:r>
+        <w:rPr>
+          <w:noProof/>
+        </w:rPr>
+        <w:t xml:space="preserve">  Cv.html</w:t>
+      </w:r>
+      <w:bookmarkStart w:id="0" w:name="_GoBack"/>
+      <w:bookmarkEnd w:id="0"/>
+    </w:p>
+    <w:p>
+      <w:pPr>
+        <w:jc w:val="both"/>
+      </w:pPr>
+      <w:r>
+        <w:rPr>
+          <w:noProof/>
+        </w:rPr>
+        <w:drawing>
+          <wp:inline distT="0" distB="0" distL="0" distR="0">
+            <wp:extent cx="5943600" cy="2620010"/>
+            <wp:effectExtent l="19050" t="0" r="0" b="0"/>
+            <wp:docPr id="9" name="Picture 8" descr="biohtml.JPG"/>
+            <wp:cNvGraphicFramePr>
+              <a:graphicFrameLocks xmlns:a="http://schemas.openxmlformats.org/drawingml/2006/main" noChangeAspect="1"/>
+            </wp:cNvGraphicFramePr>
+            <a:graphic xmlns:a="http://schemas.openxmlformats.org/drawingml/2006/main">
+              <a:graphicData uri="http://schemas.openxmlformats.org/drawingml/2006/picture">
+                <pic:pic xmlns:pic="http://schemas.openxmlformats.org/drawingml/2006/picture">
+                  <pic:nvPicPr>
+                    <pic:cNvPr id="0" name="biohtml.JPG"/>
+                    <pic:cNvPicPr/>
+                  </pic:nvPicPr>
+                  <pic:blipFill>
+                    <a:blip r:embed="rId15"/>
+                    <a:stretch>
+                      <a:fillRect/>
+                    </a:stretch>
+                  </pic:blipFill>
+                  <pic:spPr>
+                    <a:xfrm>
+                      <a:off x="0" y="0"/>
+                      <a:ext cx="5943600" cy="2620010"/>
+                    </a:xfrm>
+                    <a:prstGeom prst="rect">
+                      <a:avLst/>
+                    </a:prstGeom>
+                  </pic:spPr>
+                </pic:pic>
+              </a:graphicData>
+            </a:graphic>
+          </wp:inline>
+        </w:drawing>
+      </w:r>
+    </w:p>
+    <w:p>
+      <w:pPr>
+        <w:jc w:val="both"/>
+      </w:pPr>
+      <w:r>
+        <w:lastRenderedPageBreak/>
+        <w:t>Screenshot of bio.html</w:t>
+      </w:r>
+    </w:p>
+    <w:p>
+      <w:pPr>
+        <w:jc w:val="both"/>
+      </w:pPr>
+      <w:r>
+        <w:rPr>
+          <w:noProof/>
+        </w:rPr>
+        <w:drawing>
+          <wp:inline distT="0" distB="0" distL="0" distR="0">
+            <wp:extent cx="5943600" cy="2646680"/>
+            <wp:effectExtent l="19050" t="0" r="0" b="0"/>
+            <wp:docPr id="11" name="Picture 10" descr="Contacthtml.JPG"/>
+            <wp:cNvGraphicFramePr>
+              <a:graphicFrameLocks xmlns:a="http://schemas.openxmlformats.org/drawingml/2006/main" noChangeAspect="1"/>
+            </wp:cNvGraphicFramePr>
+            <a:graphic xmlns:a="http://schemas.openxmlformats.org/drawingml/2006/main">
+              <a:graphicData uri="http://schemas.openxmlformats.org/drawingml/2006/picture">
+                <pic:pic xmlns:pic="http://schemas.openxmlformats.org/drawingml/2006/picture">
+                  <pic:nvPicPr>
+                    <pic:cNvPr id="0" name="Contacthtml.JPG"/>
+                    <pic:cNvPicPr/>
+                  </pic:nvPicPr>
+                  <pic:blipFill>
+                    <a:blip r:embed="rId16"/>
+                    <a:stretch>
+                      <a:fillRect/>
+                    </a:stretch>
+                  </pic:blipFill>
+                  <pic:spPr>
+                    <a:xfrm>
+                      <a:off x="0" y="0"/>
+                      <a:ext cx="5943600" cy="2646680"/>
+                    </a:xfrm>
+                    <a:prstGeom prst="rect">
+                      <a:avLst/>
+                    </a:prstGeom>
+                  </pic:spPr>
+                </pic:pic>
+              </a:graphicData>
+            </a:graphic>
+          </wp:inline>
+        </w:drawing>
+      </w:r>
+    </w:p>
+    <w:p>
+      <w:pPr>
+        <w:jc w:val="both"/>
+      </w:pPr>
+      <w:r>
+        <w:t>Screenshot of contact.html</w:t>
+      </w:r>
+    </w:p>
+    <w:p>
+      <w:pPr>
+        <w:jc w:val="both"/>
+      </w:pPr>
+    </w:p>
+    <w:p>
+      <w:pPr>
+        <w:jc w:val="both"/>
+        <w:rPr>
+          <w:noProof/>
+        </w:rPr>
+      </w:pPr>
+    </w:p>
+    <w:p>
+      <w:pPr>
+        <w:jc w:val="both"/>
+      </w:pPr>
+    </w:p>
+    <w:p>
+      <w:pPr>
+        <w:jc w:val="both"/>
+      </w:pPr>
+    </w:p>
+    <w:p>
+      <w:pPr>
+        <w:jc w:val="both"/>
+      </w:pPr>
+    </w:p>
+    <w:p>
+      <w:pPr>
+        <w:jc w:val="both"/>
+      </w:pPr>
+    </w:p>
+    <w:p>
+      <w:pPr>
+        <w:jc w:val="both"/>
+      </w:pPr>
+    </w:p>
+    <w:p>
+      <w:pPr>
+        <w:jc w:val="both"/>
+      </w:pPr>
+    </w:p>
+    <w:p>
+      <w:pPr>
+        <w:jc w:val="both"/>
+      </w:pPr>
+      <w:r>
+        <w:t xml:space="preserve">The website I have used to check my CSS code is </w:t>
+      </w:r>
+      <w:hyperlink r:id="rId17" w:history="1">
+        <w:r>
+          <w:rPr>
+            <w:rStyle w:val="Hyperlink"/>
+          </w:rPr>
+          <w:t>https://jigsaw.w3.org/css-validator/</w:t>
+        </w:r>
+      </w:hyperlink>
+      <w:r>
+        <w:t>.</w:t>
+      </w:r>
+    </w:p>
+    <w:p>
+      <w:pPr>
+        <w:jc w:val="both"/>
+      </w:pPr>
+      <w:r>
+        <w:t>The screenshot of the  CSS validator:</w:t>
+      </w:r>
+    </w:p>
+    <w:p>
+      <w:pPr>
+        <w:jc w:val="both"/>
+      </w:pPr>
+      <w:r>
+        <w:rPr>
+          <w:noProof/>
+        </w:rPr>
+        <w:lastRenderedPageBreak/>
+        <w:drawing>
+          <wp:inline distT="0" distB="0" distL="0" distR="0">
+            <wp:extent cx="5943600" cy="2764790"/>
+            <wp:effectExtent l="19050" t="0" r="0" b="0"/>
+            <wp:docPr id="13" name="Picture 12" descr="indexcss.JPG"/>
+            <wp:cNvGraphicFramePr>
+              <a:graphicFrameLocks xmlns:a="http://schemas.openxmlformats.org/drawingml/2006/main" noChangeAspect="1"/>
+            </wp:cNvGraphicFramePr>
+            <a:graphic xmlns:a="http://schemas.openxmlformats.org/drawingml/2006/main">
+              <a:graphicData uri="http://schemas.openxmlformats.org/drawingml/2006/picture">
+                <pic:pic xmlns:pic="http://schemas.openxmlformats.org/drawingml/2006/picture">
+                  <pic:nvPicPr>
+                    <pic:cNvPr id="0" name="indexcss.JPG"/>
+                    <pic:cNvPicPr/>
+                  </pic:nvPicPr>
+                  <pic:blipFill>
+                    <a:blip r:embed="rId18"/>
+                    <a:stretch>
+                      <a:fillRect/>
+                    </a:stretch>
+                  </pic:blipFill>
+                  <pic:spPr>
+                    <a:xfrm>
+                      <a:off x="0" y="0"/>
+                      <a:ext cx="5943600" cy="2764790"/>
+                    </a:xfrm>
+                    <a:prstGeom prst="rect">
+                      <a:avLst/>
+                    </a:prstGeom>
+                  </pic:spPr>
+                </pic:pic>
+              </a:graphicData>
+            </a:graphic>
+          </wp:inline>
+        </w:drawing>
+      </w:r>
+    </w:p>
+    <w:p>
+      <w:pPr>
+        <w:jc w:val="both"/>
+      </w:pPr>
+      <w:r>
+        <w:t>Screenshot of index.css</w:t>
+      </w:r>
+    </w:p>
+    <w:p>
+      <w:pPr>
+        <w:jc w:val="both"/>
+      </w:pPr>
+      <w:r>
+        <w:rPr>
+          <w:noProof/>
+        </w:rPr>
+        <w:drawing>
+          <wp:inline distT="0" distB="0" distL="0" distR="0">
+            <wp:extent cx="5943600" cy="2667000"/>
+            <wp:effectExtent l="19050" t="0" r="0" b="0"/>
+            <wp:docPr id="14" name="Picture 13" descr="Cvcss.JPG"/>
+            <wp:cNvGraphicFramePr>
+              <a:graphicFrameLocks xmlns:a="http://schemas.openxmlformats.org/drawingml/2006/main" noChangeAspect="1"/>
+            </wp:cNvGraphicFramePr>
+            <a:graphic xmlns:a="http://schemas.openxmlformats.org/drawingml/2006/main">
+              <a:graphicData uri="http://schemas.openxmlformats.org/drawingml/2006/picture">
+                <pic:pic xmlns:pic="http://schemas.openxmlformats.org/drawingml/2006/picture">
+                  <pic:nvPicPr>
+                    <pic:cNvPr id="0" name="Cvcss.JPG"/>
+                    <pic:cNvPicPr/>
+                  </pic:nvPicPr>
+                  <pic:blipFill>
+                    <a:blip r:embed="rId19"/>
+                    <a:stretch>
+                      <a:fillRect/>
+                    </a:stretch>
+                  </pic:blipFill>
+                  <pic:spPr>
+                    <a:xfrm>
+                      <a:off x="0" y="0"/>
+                      <a:ext cx="5943600" cy="2667000"/>
+                    </a:xfrm>
+                    <a:prstGeom prst="rect">
+                      <a:avLst/>
+                    </a:prstGeom>
+                  </pic:spPr>
+                </pic:pic>
+              </a:graphicData>
+            </a:graphic>
+          </wp:inline>
+        </w:drawing>
+      </w:r>
+    </w:p>
+    <w:p>
+      <w:pPr>
+        <w:jc w:val="both"/>
+      </w:pPr>
+      <w:r>
+        <w:t>Screenshot of cv.css</w:t>
+      </w:r>
+    </w:p>
+    <w:p>
+      <w:pPr>
+        <w:jc w:val="both"/>
+      </w:pPr>
+      <w:r>
+        <w:rPr>
+          <w:noProof/>
+        </w:rPr>
+        <w:lastRenderedPageBreak/>
+        <w:drawing>
+          <wp:inline distT="0" distB="0" distL="0" distR="0">
+            <wp:extent cx="5943600" cy="2508250"/>
+            <wp:effectExtent l="19050" t="0" r="0" b="0"/>
+            <wp:docPr id="15" name="Picture 14" descr="biocss.JPG"/>
+            <wp:cNvGraphicFramePr>
+              <a:graphicFrameLocks xmlns:a="http://schemas.openxmlformats.org/drawingml/2006/main" noChangeAspect="1"/>
+            </wp:cNvGraphicFramePr>
+            <a:graphic xmlns:a="http://schemas.openxmlformats.org/drawingml/2006/main">
+              <a:graphicData uri="http://schemas.openxmlformats.org/drawingml/2006/picture">
+                <pic:pic xmlns:pic="http://schemas.openxmlformats.org/drawingml/2006/picture">
+                  <pic:nvPicPr>
+                    <pic:cNvPr id="0" name="biocss.JPG"/>
+                    <pic:cNvPicPr/>
+                  </pic:nvPicPr>
+                  <pic:blipFill>
+                    <a:blip r:embed="rId20"/>
+                    <a:stretch>
+                      <a:fillRect/>
+                    </a:stretch>
+                  </pic:blipFill>
+                  <pic:spPr>
+                    <a:xfrm>
+                      <a:off x="0" y="0"/>
+                      <a:ext cx="5943600" cy="2508250"/>
+                    </a:xfrm>
+                    <a:prstGeom prst="rect">
+                      <a:avLst/>
+                    </a:prstGeom>
+                  </pic:spPr>
+                </pic:pic>
+              </a:graphicData>
+            </a:graphic>
+          </wp:inline>
+        </w:drawing>
+      </w:r>
+    </w:p>
+    <w:p>
+      <w:pPr>
+        <w:jc w:val="both"/>
+      </w:pPr>
+      <w:r>
+        <w:t>Screenshot of bio.css</w:t>
+      </w:r>
+    </w:p>
+    <w:p>
+      <w:pPr>
+        <w:jc w:val="both"/>
+      </w:pPr>
+      <w:r>
+        <w:rPr>
+          <w:noProof/>
+        </w:rPr>
+        <w:drawing>
+          <wp:inline distT="0" distB="0" distL="0" distR="0">
+            <wp:extent cx="5943600" cy="3173095"/>
+            <wp:effectExtent l="19050" t="0" r="0" b="0"/>
+            <wp:docPr id="16" name="Picture 15" descr="Contactcss.JPG"/>
+            <wp:cNvGraphicFramePr>
+              <a:graphicFrameLocks xmlns:a="http://schemas.openxmlformats.org/drawingml/2006/main" noChangeAspect="1"/>
+            </wp:cNvGraphicFramePr>
+            <a:graphic xmlns:a="http://schemas.openxmlformats.org/drawingml/2006/main">
+              <a:graphicData uri="http://schemas.openxmlformats.org/drawingml/2006/picture">
+                <pic:pic xmlns:pic="http://schemas.openxmlformats.org/drawingml/2006/picture">
+                  <pic:nvPicPr>
+                    <pic:cNvPr id="0" name="Contactcss.JPG"/>
+                    <pic:cNvPicPr/>
+                  </pic:nvPicPr>
+                  <pic:blipFill>
+                    <a:blip r:embed="rId21"/>
+                    <a:stretch>
+                      <a:fillRect/>
+                    </a:stretch>
+                  </pic:blipFill>
+                  <pic:spPr>
+                    <a:xfrm>
+                      <a:off x="0" y="0"/>
+                      <a:ext cx="5943600" cy="3173095"/>
+                    </a:xfrm>
+                    <a:prstGeom prst="rect">
+                      <a:avLst/>
+                    </a:prstGeom>
+                  </pic:spPr>
+                </pic:pic>
+              </a:graphicData>
+            </a:graphic>
+          </wp:inline>
+        </w:drawing>
+      </w:r>
+    </w:p>
+    <w:p>
+      <w:pPr>
+        <w:jc w:val="both"/>
+      </w:pPr>
+      <w:r>
+        <w:t>Screenshot of contact.css</w:t>
+      </w:r>
+    </w:p>
+    <w:p>
+      <w:pPr>
+        <w:jc w:val="both"/>
+      </w:pPr>
+    </w:p>
+    <w:p>
+      <w:pPr>
+        <w:spacing w:before="100" w:beforeAutospacing="1" w:after="100" w:afterAutospacing="1" w:line="240" w:lineRule="auto"/>
+        <w:ind w:left="720"/>
+        <w:rPr>
+          <w:rFonts w:ascii="Helvetica" w:eastAsia="Times New Roman" w:hAnsi="Helvetica" w:cs="Times New Roman"/>
+          <w:color w:val="000000"/>
+          <w:sz w:val="24"/>
+          <w:szCs w:val="24"/>
+          <w:lang w:eastAsia="en-GB"/>
+        </w:rPr>
+      </w:pPr>
+    </w:p>
+    <w:p>
+      <w:pPr>
+        <w:spacing w:before="100" w:beforeAutospacing="1" w:after="100" w:afterAutospacing="1" w:line="240" w:lineRule="auto"/>
+        <w:ind w:left="720"/>
+        <w:rPr>
+          <w:rFonts w:ascii="Helvetica" w:eastAsia="Times New Roman" w:hAnsi="Helvetica" w:cs="Times New Roman"/>
+          <w:color w:val="000000"/>
+          <w:sz w:val="24"/>
+          <w:szCs w:val="24"/>
+          <w:lang w:eastAsia="en-GB"/>
+        </w:rPr>
+      </w:pPr>
+    </w:p>
+    <w:p>
+      <w:pPr>
+        <w:spacing w:before="100" w:beforeAutospacing="1" w:after="100" w:afterAutospacing="1" w:line="240" w:lineRule="auto"/>
+        <w:ind w:left="720"/>
+        <w:rPr>
+          <w:rFonts w:ascii="Helvetica" w:eastAsia="Times New Roman" w:hAnsi="Helvetica" w:cs="Times New Roman"/>
+          <w:color w:val="000000"/>
+          <w:sz w:val="24"/>
+          <w:szCs w:val="24"/>
+          <w:lang w:eastAsia="en-GB"/>
+        </w:rPr>
+      </w:pPr>
+    </w:p>
+    <w:p>
+      <w:pPr>
+        <w:spacing w:before="100" w:beforeAutospacing="1" w:after="100" w:afterAutospacing="1" w:line="240" w:lineRule="auto"/>
+        <w:ind w:left="720"/>
+        <w:rPr>
+          <w:rFonts w:ascii="Helvetica" w:eastAsia="Times New Roman" w:hAnsi="Helvetica" w:cs="Times New Roman"/>
+          <w:color w:val="000000"/>
+          <w:sz w:val="24"/>
+          <w:szCs w:val="24"/>
+          <w:lang w:eastAsia="en-GB"/>
+        </w:rPr>
+      </w:pPr>
+    </w:p>
+    <w:p>
+      <w:pPr>
+        <w:spacing w:before="100" w:beforeAutospacing="1" w:after="100" w:afterAutospacing="1" w:line="240" w:lineRule="auto"/>
+        <w:ind w:left="360"/>
+        <w:rPr>
+          <w:rFonts w:ascii="Helvetica" w:eastAsia="Times New Roman" w:hAnsi="Helvetica" w:cs="Times New Roman"/>
+          <w:color w:val="000000"/>
+          <w:sz w:val="24"/>
+          <w:szCs w:val="24"/>
+          <w:lang w:eastAsia="en-GB"/>
+        </w:rPr>
+      </w:pPr>
+      <w:r>
+        <w:rPr>
+          <w:rFonts w:ascii="Helvetica" w:eastAsia="Times New Roman" w:hAnsi="Helvetica" w:cs="Times New Roman"/>
+          <w:color w:val="000000"/>
+          <w:sz w:val="24"/>
+          <w:szCs w:val="24"/>
+          <w:lang w:eastAsia="en-GB"/>
+        </w:rPr>
+        <w:lastRenderedPageBreak/>
+        <w:t> </w:t>
+      </w:r>
+      <w:r>
+        <w:rPr>
+          <w:rFonts w:ascii="Helvetica" w:eastAsia="Times New Roman" w:hAnsi="Helvetica" w:cs="Times New Roman"/>
+          <w:color w:val="000000"/>
+          <w:sz w:val="24"/>
+          <w:szCs w:val="24"/>
+          <w:lang w:eastAsia="en-GB"/>
+        </w:rPr>
+        <w:t>Progress on Website over 12 weeks:</w:t>
+      </w:r>
+    </w:p>
+    <w:p>
+      <w:pPr>
+        <w:spacing w:before="100" w:beforeAutospacing="1" w:after="100" w:afterAutospacing="1" w:line="240" w:lineRule="auto"/>
+        <w:ind w:left="360"/>
+        <w:rPr>
+          <w:rFonts w:ascii="Helvetica" w:eastAsia="Times New Roman" w:hAnsi="Helvetica" w:cs="Times New Roman"/>
+          <w:color w:val="000000"/>
+          <w:sz w:val="24"/>
+          <w:szCs w:val="24"/>
+          <w:lang w:eastAsia="en-GB"/>
+        </w:rPr>
+      </w:pPr>
+      <w:r>
+        <w:rPr>
+          <w:rFonts w:ascii="Helvetica" w:eastAsia="Times New Roman" w:hAnsi="Helvetica" w:cs="Times New Roman"/>
+          <w:color w:val="000000"/>
+          <w:sz w:val="24"/>
+          <w:szCs w:val="24"/>
+          <w:lang w:eastAsia="en-GB"/>
+        </w:rPr>
+        <w:t>Week 1-4:</w:t>
+      </w:r>
+    </w:p>
+    <w:p>
+      <w:pPr>
+        <w:spacing w:before="100" w:beforeAutospacing="1" w:after="100" w:afterAutospacing="1" w:line="240" w:lineRule="auto"/>
+        <w:rPr>
+          <w:rFonts w:ascii="Helvetica" w:eastAsia="Times New Roman" w:hAnsi="Helvetica" w:cs="Times New Roman"/>
+          <w:color w:val="000000"/>
+          <w:sz w:val="24"/>
+          <w:szCs w:val="24"/>
+          <w:lang w:eastAsia="en-GB"/>
+        </w:rPr>
+      </w:pPr>
+    </w:p>
+    <w:p>
+      <w:pPr>
+        <w:jc w:val="both"/>
+      </w:pPr>
+    </w:p>
+    <w:p>
+      <w:pPr>
+        <w:jc w:val="both"/>
+      </w:pPr>
+    </w:p>
+    <w:p>
+      <w:pPr>
+        <w:jc w:val="both"/>
+      </w:pPr>
     </w:p>
     <w:p>
       <w:pPr>
@@ -1978,8 +2702,6 @@
       </w:r>
     </w:p>
     <w:p>
-      <w:bookmarkStart w:id="0" w:name="_GoBack"/>
-      <w:bookmarkEnd w:id="0"/>
       <w:r>
         <w:t>.</w:t>
       </w:r>
@@ -2214,8 +2936,8 @@
 </file>
 
 <file path=word/endnotes.xml><?xml version="1.0" encoding="utf-8"?>
-<w:endnotes xmlns:ve="http://schemas.openxmlformats.org/markup-compatibility/2006" xmlns:o="urn:schemas-microsoft-com:office:office" xmlns:r="http://schemas.openxmlformats.org/officeDocument/2006/relationships" xmlns:m="http://schemas.openxmlformats.org/officeDocument/2006/math" xmlns:v="urn:schemas-microsoft-com:vml" xmlns:wp="http://schemas.openxmlformats.org/drawingml/2006/wordprocessingDrawing" xmlns:w10="urn:schemas-microsoft-com:office:word" xmlns:w="http://schemas.openxmlformats.org/wordprocessingml/2006/main" xmlns:wne="http://schemas.microsoft.com/office/word/2006/wordml">
-  <w:endnote w:type="separator" w:id="0">
+<w:endnotes xmlns:wpc="http://schemas.microsoft.com/office/word/2010/wordprocessingCanvas" xmlns:mc="http://schemas.openxmlformats.org/markup-compatibility/2006" xmlns:o="urn:schemas-microsoft-com:office:office" xmlns:r="http://schemas.openxmlformats.org/officeDocument/2006/relationships" xmlns:m="http://schemas.openxmlformats.org/officeDocument/2006/math" xmlns:v="urn:schemas-microsoft-com:vml" xmlns:wp14="http://schemas.microsoft.com/office/word/2010/wordprocessingDrawing" xmlns:wp="http://schemas.openxmlformats.org/drawingml/2006/wordprocessingDrawing" xmlns:w10="urn:schemas-microsoft-com:office:word" xmlns:w="http://schemas.openxmlformats.org/wordprocessingml/2006/main" xmlns:w14="http://schemas.microsoft.com/office/word/2010/wordml" xmlns:w15="http://schemas.microsoft.com/office/word/2012/wordml" xmlns:wpg="http://schemas.microsoft.com/office/word/2010/wordprocessingGroup" xmlns:wpi="http://schemas.microsoft.com/office/word/2010/wordprocessingInk" xmlns:wne="http://schemas.microsoft.com/office/word/2006/wordml" xmlns:wps="http://schemas.microsoft.com/office/word/2010/wordprocessingShape" mc:Ignorable="w14 w15 wp14">
+  <w:endnote w:type="separator" w:id="-1">
     <w:p>
       <w:pPr>
         <w:spacing w:after="0" w:line="240" w:lineRule="auto"/>
@@ -2225,7 +2947,7 @@
       </w:r>
     </w:p>
   </w:endnote>
-  <w:endnote w:type="continuationSeparator" w:id="1">
+  <w:endnote w:type="continuationSeparator" w:id="0">
     <w:p>
       <w:pPr>
         <w:spacing w:after="0" w:line="240" w:lineRule="auto"/>
@@ -2239,8 +2961,8 @@
 </file>
 
 <file path=word/footnotes.xml><?xml version="1.0" encoding="utf-8"?>
-<w:footnotes xmlns:ve="http://schemas.openxmlformats.org/markup-compatibility/2006" xmlns:o="urn:schemas-microsoft-com:office:office" xmlns:r="http://schemas.openxmlformats.org/officeDocument/2006/relationships" xmlns:m="http://schemas.openxmlformats.org/officeDocument/2006/math" xmlns:v="urn:schemas-microsoft-com:vml" xmlns:wp="http://schemas.openxmlformats.org/drawingml/2006/wordprocessingDrawing" xmlns:w10="urn:schemas-microsoft-com:office:word" xmlns:w="http://schemas.openxmlformats.org/wordprocessingml/2006/main" xmlns:wne="http://schemas.microsoft.com/office/word/2006/wordml">
-  <w:footnote w:type="separator" w:id="0">
+<w:footnotes xmlns:wpc="http://schemas.microsoft.com/office/word/2010/wordprocessingCanvas" xmlns:mc="http://schemas.openxmlformats.org/markup-compatibility/2006" xmlns:o="urn:schemas-microsoft-com:office:office" xmlns:r="http://schemas.openxmlformats.org/officeDocument/2006/relationships" xmlns:m="http://schemas.openxmlformats.org/officeDocument/2006/math" xmlns:v="urn:schemas-microsoft-com:vml" xmlns:wp14="http://schemas.microsoft.com/office/word/2010/wordprocessingDrawing" xmlns:wp="http://schemas.openxmlformats.org/drawingml/2006/wordprocessingDrawing" xmlns:w10="urn:schemas-microsoft-com:office:word" xmlns:w="http://schemas.openxmlformats.org/wordprocessingml/2006/main" xmlns:w14="http://schemas.microsoft.com/office/word/2010/wordml" xmlns:w15="http://schemas.microsoft.com/office/word/2012/wordml" xmlns:wpg="http://schemas.microsoft.com/office/word/2010/wordprocessingGroup" xmlns:wpi="http://schemas.microsoft.com/office/word/2010/wordprocessingInk" xmlns:wne="http://schemas.microsoft.com/office/word/2006/wordml" xmlns:wps="http://schemas.microsoft.com/office/word/2010/wordprocessingShape" mc:Ignorable="w14 w15 wp14">
+  <w:footnote w:type="separator" w:id="-1">
     <w:p>
       <w:pPr>
         <w:spacing w:after="0" w:line="240" w:lineRule="auto"/>
@@ -2250,7 +2972,7 @@
       </w:r>
     </w:p>
   </w:footnote>
-  <w:footnote w:type="continuationSeparator" w:id="1">
+  <w:footnote w:type="continuationSeparator" w:id="0">
     <w:p>
       <w:pPr>
         <w:spacing w:after="0" w:line="240" w:lineRule="auto"/>
@@ -2263,8 +2985,129 @@
 </w:footnotes>
 </file>
 
+<file path=word/numbering.xml><?xml version="1.0" encoding="utf-8"?>
+<w:numbering xmlns:wpc="http://schemas.microsoft.com/office/word/2010/wordprocessingCanvas" xmlns:mc="http://schemas.openxmlformats.org/markup-compatibility/2006" xmlns:o="urn:schemas-microsoft-com:office:office" xmlns:r="http://schemas.openxmlformats.org/officeDocument/2006/relationships" xmlns:m="http://schemas.openxmlformats.org/officeDocument/2006/math" xmlns:v="urn:schemas-microsoft-com:vml" xmlns:wp14="http://schemas.microsoft.com/office/word/2010/wordprocessingDrawing" xmlns:wp="http://schemas.openxmlformats.org/drawingml/2006/wordprocessingDrawing" xmlns:w10="urn:schemas-microsoft-com:office:word" xmlns:w="http://schemas.openxmlformats.org/wordprocessingml/2006/main" xmlns:w14="http://schemas.microsoft.com/office/word/2010/wordml" xmlns:w15="http://schemas.microsoft.com/office/word/2012/wordml" xmlns:wpg="http://schemas.microsoft.com/office/word/2010/wordprocessingGroup" xmlns:wpi="http://schemas.microsoft.com/office/word/2010/wordprocessingInk" xmlns:wne="http://schemas.microsoft.com/office/word/2006/wordml" xmlns:wps="http://schemas.microsoft.com/office/word/2010/wordprocessingShape" mc:Ignorable="w14 w15 wp14">
+  <w:abstractNum w:abstractNumId="0">
+    <w:nsid w:val="403624B0"/>
+    <w:multiLevelType w:val="multilevel"/>
+    <w:tmpl w:val="49689538"/>
+    <w:lvl w:ilvl="0">
+      <w:start w:val="1"/>
+      <w:numFmt w:val="decimal"/>
+      <w:lvlText w:val="%1."/>
+      <w:lvlJc w:val="left"/>
+      <w:pPr>
+        <w:tabs>
+          <w:tab w:val="num" w:pos="720"/>
+        </w:tabs>
+        <w:ind w:left="720" w:hanging="360"/>
+      </w:pPr>
+    </w:lvl>
+    <w:lvl w:ilvl="1" w:tentative="1">
+      <w:start w:val="1"/>
+      <w:numFmt w:val="decimal"/>
+      <w:lvlText w:val="%2."/>
+      <w:lvlJc w:val="left"/>
+      <w:pPr>
+        <w:tabs>
+          <w:tab w:val="num" w:pos="1440"/>
+        </w:tabs>
+        <w:ind w:left="1440" w:hanging="360"/>
+      </w:pPr>
+    </w:lvl>
+    <w:lvl w:ilvl="2" w:tentative="1">
+      <w:start w:val="1"/>
+      <w:numFmt w:val="decimal"/>
+      <w:lvlText w:val="%3."/>
+      <w:lvlJc w:val="left"/>
+      <w:pPr>
+        <w:tabs>
+          <w:tab w:val="num" w:pos="2160"/>
+        </w:tabs>
+        <w:ind w:left="2160" w:hanging="360"/>
+      </w:pPr>
+    </w:lvl>
+    <w:lvl w:ilvl="3" w:tentative="1">
+      <w:start w:val="1"/>
+      <w:numFmt w:val="decimal"/>
+      <w:lvlText w:val="%4."/>
+      <w:lvlJc w:val="left"/>
+      <w:pPr>
+        <w:tabs>
+          <w:tab w:val="num" w:pos="2880"/>
+        </w:tabs>
+        <w:ind w:left="2880" w:hanging="360"/>
+      </w:pPr>
+    </w:lvl>
+    <w:lvl w:ilvl="4" w:tentative="1">
+      <w:start w:val="1"/>
+      <w:numFmt w:val="decimal"/>
+      <w:lvlText w:val="%5."/>
+      <w:lvlJc w:val="left"/>
+      <w:pPr>
+        <w:tabs>
+          <w:tab w:val="num" w:pos="3600"/>
+        </w:tabs>
+        <w:ind w:left="3600" w:hanging="360"/>
+      </w:pPr>
+    </w:lvl>
+    <w:lvl w:ilvl="5" w:tentative="1">
+      <w:start w:val="1"/>
+      <w:numFmt w:val="decimal"/>
+      <w:lvlText w:val="%6."/>
+      <w:lvlJc w:val="left"/>
+      <w:pPr>
+        <w:tabs>
+          <w:tab w:val="num" w:pos="4320"/>
+        </w:tabs>
+        <w:ind w:left="4320" w:hanging="360"/>
+      </w:pPr>
+    </w:lvl>
+    <w:lvl w:ilvl="6" w:tentative="1">
+      <w:start w:val="1"/>
+      <w:numFmt w:val="decimal"/>
+      <w:lvlText w:val="%7."/>
+      <w:lvlJc w:val="left"/>
+      <w:pPr>
+        <w:tabs>
+          <w:tab w:val="num" w:pos="5040"/>
+        </w:tabs>
+        <w:ind w:left="5040" w:hanging="360"/>
+      </w:pPr>
+    </w:lvl>
+    <w:lvl w:ilvl="7" w:tentative="1">
+      <w:start w:val="1"/>
+      <w:numFmt w:val="decimal"/>
+      <w:lvlText w:val="%8."/>
+      <w:lvlJc w:val="left"/>
+      <w:pPr>
+        <w:tabs>
+          <w:tab w:val="num" w:pos="5760"/>
+        </w:tabs>
+        <w:ind w:left="5760" w:hanging="360"/>
+      </w:pPr>
+    </w:lvl>
+    <w:lvl w:ilvl="8" w:tentative="1">
+      <w:start w:val="1"/>
+      <w:numFmt w:val="decimal"/>
+      <w:lvlText w:val="%9."/>
+      <w:lvlJc w:val="left"/>
+      <w:pPr>
+        <w:tabs>
+          <w:tab w:val="num" w:pos="6480"/>
+        </w:tabs>
+        <w:ind w:left="6480" w:hanging="360"/>
+      </w:pPr>
+    </w:lvl>
+  </w:abstractNum>
+  <w:num w:numId="1">
+    <w:abstractNumId w:val="0"/>
+  </w:num>
+</w:numbering>
+</file>
+
 <file path=word/styles.xml><?xml version="1.0" encoding="utf-8"?>
-<w:styles xmlns:r="http://schemas.openxmlformats.org/officeDocument/2006/relationships" xmlns:w="http://schemas.openxmlformats.org/wordprocessingml/2006/main">
+<w:styles xmlns:mc="http://schemas.openxmlformats.org/markup-compatibility/2006" xmlns:r="http://schemas.openxmlformats.org/officeDocument/2006/relationships" xmlns:w="http://schemas.openxmlformats.org/wordprocessingml/2006/main" xmlns:w14="http://schemas.microsoft.com/office/word/2010/wordml" xmlns:w15="http://schemas.microsoft.com/office/word/2012/wordml" mc:Ignorable="w14 w15">
   <w:docDefaults>
     <w:rPrDefault>
       <w:rPr>
@@ -2280,144 +3123,378 @@
       </w:pPr>
     </w:pPrDefault>
   </w:docDefaults>
-  <w:latentStyles w:defLockedState="0" w:defUIPriority="99" w:defSemiHidden="1" w:defUnhideWhenUsed="1" w:defQFormat="0" w:count="267">
-    <w:lsdException w:name="Normal" w:semiHidden="0" w:uiPriority="0" w:unhideWhenUsed="0" w:qFormat="1"/>
-    <w:lsdException w:name="heading 1" w:semiHidden="0" w:uiPriority="9" w:unhideWhenUsed="0" w:qFormat="1"/>
-    <w:lsdException w:name="heading 2" w:uiPriority="9" w:qFormat="1"/>
-    <w:lsdException w:name="heading 3" w:uiPriority="9" w:qFormat="1"/>
-    <w:lsdException w:name="heading 4" w:uiPriority="9" w:qFormat="1"/>
-    <w:lsdException w:name="heading 5" w:uiPriority="9" w:qFormat="1"/>
-    <w:lsdException w:name="heading 6" w:uiPriority="9" w:qFormat="1"/>
-    <w:lsdException w:name="heading 7" w:uiPriority="9" w:qFormat="1"/>
-    <w:lsdException w:name="heading 8" w:uiPriority="9" w:qFormat="1"/>
-    <w:lsdException w:name="heading 9" w:uiPriority="9" w:qFormat="1"/>
-    <w:lsdException w:name="toc 1" w:uiPriority="39"/>
-    <w:lsdException w:name="toc 2" w:uiPriority="39"/>
-    <w:lsdException w:name="toc 3" w:uiPriority="39"/>
-    <w:lsdException w:name="toc 4" w:uiPriority="39"/>
-    <w:lsdException w:name="toc 5" w:uiPriority="39"/>
-    <w:lsdException w:name="toc 6" w:uiPriority="39"/>
-    <w:lsdException w:name="toc 7" w:uiPriority="39"/>
-    <w:lsdException w:name="toc 8" w:uiPriority="39"/>
-    <w:lsdException w:name="toc 9" w:uiPriority="39"/>
-    <w:lsdException w:name="caption" w:uiPriority="35" w:qFormat="1"/>
-    <w:lsdException w:name="Title" w:semiHidden="0" w:uiPriority="10" w:unhideWhenUsed="0" w:qFormat="1"/>
-    <w:lsdException w:name="Default Paragraph Font" w:uiPriority="1"/>
-    <w:lsdException w:name="Subtitle" w:semiHidden="0" w:uiPriority="11" w:unhideWhenUsed="0" w:qFormat="1"/>
-    <w:lsdException w:name="Strong" w:semiHidden="0" w:uiPriority="22" w:unhideWhenUsed="0" w:qFormat="1"/>
-    <w:lsdException w:name="Emphasis" w:semiHidden="0" w:uiPriority="20" w:unhideWhenUsed="0" w:qFormat="1"/>
-    <w:lsdException w:name="Table Grid" w:semiHidden="0" w:uiPriority="39" w:unhideWhenUsed="0"/>
-    <w:lsdException w:name="Placeholder Text" w:unhideWhenUsed="0"/>
-    <w:lsdException w:name="No Spacing" w:semiHidden="0" w:uiPriority="1" w:unhideWhenUsed="0" w:qFormat="1"/>
-    <w:lsdException w:name="Light Shading" w:semiHidden="0" w:uiPriority="60" w:unhideWhenUsed="0"/>
-    <w:lsdException w:name="Light List" w:semiHidden="0" w:uiPriority="61" w:unhideWhenUsed="0"/>
-    <w:lsdException w:name="Light Grid" w:semiHidden="0" w:uiPriority="62" w:unhideWhenUsed="0"/>
-    <w:lsdException w:name="Medium Shading 1" w:semiHidden="0" w:uiPriority="63" w:unhideWhenUsed="0"/>
-    <w:lsdException w:name="Medium Shading 2" w:semiHidden="0" w:uiPriority="64" w:unhideWhenUsed="0"/>
-    <w:lsdException w:name="Medium List 1" w:semiHidden="0" w:uiPriority="65" w:unhideWhenUsed="0"/>
-    <w:lsdException w:name="Medium List 2" w:semiHidden="0" w:uiPriority="66" w:unhideWhenUsed="0"/>
-    <w:lsdException w:name="Medium Grid 1" w:semiHidden="0" w:uiPriority="67" w:unhideWhenUsed="0"/>
-    <w:lsdException w:name="Medium Grid 2" w:semiHidden="0" w:uiPriority="68" w:unhideWhenUsed="0"/>
-    <w:lsdException w:name="Medium Grid 3" w:semiHidden="0" w:uiPriority="69" w:unhideWhenUsed="0"/>
-    <w:lsdException w:name="Dark List" w:semiHidden="0" w:uiPriority="70" w:unhideWhenUsed="0"/>
-    <w:lsdException w:name="Colorful Shading" w:semiHidden="0" w:uiPriority="71" w:unhideWhenUsed="0"/>
-    <w:lsdException w:name="Colorful List" w:semiHidden="0" w:uiPriority="72" w:unhideWhenUsed="0"/>
-    <w:lsdException w:name="Colorful Grid" w:semiHidden="0" w:uiPriority="73" w:unhideWhenUsed="0"/>
-    <w:lsdException w:name="Light Shading Accent 1" w:semiHidden="0" w:uiPriority="60" w:unhideWhenUsed="0"/>
-    <w:lsdException w:name="Light List Accent 1" w:semiHidden="0" w:uiPriority="61" w:unhideWhenUsed="0"/>
-    <w:lsdException w:name="Light Grid Accent 1" w:semiHidden="0" w:uiPriority="62" w:unhideWhenUsed="0"/>
-    <w:lsdException w:name="Medium Shading 1 Accent 1" w:semiHidden="0" w:uiPriority="63" w:unhideWhenUsed="0"/>
-    <w:lsdException w:name="Medium Shading 2 Accent 1" w:semiHidden="0" w:uiPriority="64" w:unhideWhenUsed="0"/>
-    <w:lsdException w:name="Medium List 1 Accent 1" w:semiHidden="0" w:uiPriority="65" w:unhideWhenUsed="0"/>
-    <w:lsdException w:name="Revision" w:unhideWhenUsed="0"/>
-    <w:lsdException w:name="List Paragraph" w:semiHidden="0" w:uiPriority="34" w:unhideWhenUsed="0" w:qFormat="1"/>
-    <w:lsdException w:name="Quote" w:semiHidden="0" w:uiPriority="29" w:unhideWhenUsed="0" w:qFormat="1"/>
-    <w:lsdException w:name="Intense Quote" w:semiHidden="0" w:uiPriority="30" w:unhideWhenUsed="0" w:qFormat="1"/>
-    <w:lsdException w:name="Medium List 2 Accent 1" w:semiHidden="0" w:uiPriority="66" w:unhideWhenUsed="0"/>
-    <w:lsdException w:name="Medium Grid 1 Accent 1" w:semiHidden="0" w:uiPriority="67" w:unhideWhenUsed="0"/>
-    <w:lsdException w:name="Medium Grid 2 Accent 1" w:semiHidden="0" w:uiPriority="68" w:unhideWhenUsed="0"/>
-    <w:lsdException w:name="Medium Grid 3 Accent 1" w:semiHidden="0" w:uiPriority="69" w:unhideWhenUsed="0"/>
-    <w:lsdException w:name="Dark List Accent 1" w:semiHidden="0" w:uiPriority="70" w:unhideWhenUsed="0"/>
-    <w:lsdException w:name="Colorful Shading Accent 1" w:semiHidden="0" w:uiPriority="71" w:unhideWhenUsed="0"/>
-    <w:lsdException w:name="Colorful List Accent 1" w:semiHidden="0" w:uiPriority="72" w:unhideWhenUsed="0"/>
-    <w:lsdException w:name="Colorful Grid Accent 1" w:semiHidden="0" w:uiPriority="73" w:unhideWhenUsed="0"/>
-    <w:lsdException w:name="Light Shading Accent 2" w:semiHidden="0" w:uiPriority="60" w:unhideWhenUsed="0"/>
-    <w:lsdException w:name="Light List Accent 2" w:semiHidden="0" w:uiPriority="61" w:unhideWhenUsed="0"/>
-    <w:lsdException w:name="Light Grid Accent 2" w:semiHidden="0" w:uiPriority="62" w:unhideWhenUsed="0"/>
-    <w:lsdException w:name="Medium Shading 1 Accent 2" w:semiHidden="0" w:uiPriority="63" w:unhideWhenUsed="0"/>
-    <w:lsdException w:name="Medium Shading 2 Accent 2" w:semiHidden="0" w:uiPriority="64" w:unhideWhenUsed="0"/>
-    <w:lsdException w:name="Medium List 1 Accent 2" w:semiHidden="0" w:uiPriority="65" w:unhideWhenUsed="0"/>
-    <w:lsdException w:name="Medium List 2 Accent 2" w:semiHidden="0" w:uiPriority="66" w:unhideWhenUsed="0"/>
-    <w:lsdException w:name="Medium Grid 1 Accent 2" w:semiHidden="0" w:uiPriority="67" w:unhideWhenUsed="0"/>
-    <w:lsdException w:name="Medium Grid 2 Accent 2" w:semiHidden="0" w:uiPriority="68" w:unhideWhenUsed="0"/>
-    <w:lsdException w:name="Medium Grid 3 Accent 2" w:semiHidden="0" w:uiPriority="69" w:unhideWhenUsed="0"/>
-    <w:lsdException w:name="Dark List Accent 2" w:semiHidden="0" w:uiPriority="70" w:unhideWhenUsed="0"/>
-    <w:lsdException w:name="Colorful Shading Accent 2" w:semiHidden="0" w:uiPriority="71" w:unhideWhenUsed="0"/>
-    <w:lsdException w:name="Colorful List Accent 2" w:semiHidden="0" w:uiPriority="72" w:unhideWhenUsed="0"/>
-    <w:lsdException w:name="Colorful Grid Accent 2" w:semiHidden="0" w:uiPriority="73" w:unhideWhenUsed="0"/>
-    <w:lsdException w:name="Light Shading Accent 3" w:semiHidden="0" w:uiPriority="60" w:unhideWhenUsed="0"/>
-    <w:lsdException w:name="Light List Accent 3" w:semiHidden="0" w:uiPriority="61" w:unhideWhenUsed="0"/>
-    <w:lsdException w:name="Light Grid Accent 3" w:semiHidden="0" w:uiPriority="62" w:unhideWhenUsed="0"/>
-    <w:lsdException w:name="Medium Shading 1 Accent 3" w:semiHidden="0" w:uiPriority="63" w:unhideWhenUsed="0"/>
-    <w:lsdException w:name="Medium Shading 2 Accent 3" w:semiHidden="0" w:uiPriority="64" w:unhideWhenUsed="0"/>
-    <w:lsdException w:name="Medium List 1 Accent 3" w:semiHidden="0" w:uiPriority="65" w:unhideWhenUsed="0"/>
-    <w:lsdException w:name="Medium List 2 Accent 3" w:semiHidden="0" w:uiPriority="66" w:unhideWhenUsed="0"/>
-    <w:lsdException w:name="Medium Grid 1 Accent 3" w:semiHidden="0" w:uiPriority="67" w:unhideWhenUsed="0"/>
-    <w:lsdException w:name="Medium Grid 2 Accent 3" w:semiHidden="0" w:uiPriority="68" w:unhideWhenUsed="0"/>
-    <w:lsdException w:name="Medium Grid 3 Accent 3" w:semiHidden="0" w:uiPriority="69" w:unhideWhenUsed="0"/>
-    <w:lsdException w:name="Dark List Accent 3" w:semiHidden="0" w:uiPriority="70" w:unhideWhenUsed="0"/>
-    <w:lsdException w:name="Colorful Shading Accent 3" w:semiHidden="0" w:uiPriority="71" w:unhideWhenUsed="0"/>
-    <w:lsdException w:name="Colorful List Accent 3" w:semiHidden="0" w:uiPriority="72" w:unhideWhenUsed="0"/>
-    <w:lsdException w:name="Colorful Grid Accent 3" w:semiHidden="0" w:uiPriority="73" w:unhideWhenUsed="0"/>
-    <w:lsdException w:name="Light Shading Accent 4" w:semiHidden="0" w:uiPriority="60" w:unhideWhenUsed="0"/>
-    <w:lsdException w:name="Light List Accent 4" w:semiHidden="0" w:uiPriority="61" w:unhideWhenUsed="0"/>
-    <w:lsdException w:name="Light Grid Accent 4" w:semiHidden="0" w:uiPriority="62" w:unhideWhenUsed="0"/>
-    <w:lsdException w:name="Medium Shading 1 Accent 4" w:semiHidden="0" w:uiPriority="63" w:unhideWhenUsed="0"/>
-    <w:lsdException w:name="Medium Shading 2 Accent 4" w:semiHidden="0" w:uiPriority="64" w:unhideWhenUsed="0"/>
-    <w:lsdException w:name="Medium List 1 Accent 4" w:semiHidden="0" w:uiPriority="65" w:unhideWhenUsed="0"/>
-    <w:lsdException w:name="Medium List 2 Accent 4" w:semiHidden="0" w:uiPriority="66" w:unhideWhenUsed="0"/>
-    <w:lsdException w:name="Medium Grid 1 Accent 4" w:semiHidden="0" w:uiPriority="67" w:unhideWhenUsed="0"/>
-    <w:lsdException w:name="Medium Grid 2 Accent 4" w:semiHidden="0" w:uiPriority="68" w:unhideWhenUsed="0"/>
-    <w:lsdException w:name="Medium Grid 3 Accent 4" w:semiHidden="0" w:uiPriority="69" w:unhideWhenUsed="0"/>
-    <w:lsdException w:name="Dark List Accent 4" w:semiHidden="0" w:uiPriority="70" w:unhideWhenUsed="0"/>
-    <w:lsdException w:name="Colorful Shading Accent 4" w:semiHidden="0" w:uiPriority="71" w:unhideWhenUsed="0"/>
-    <w:lsdException w:name="Colorful List Accent 4" w:semiHidden="0" w:uiPriority="72" w:unhideWhenUsed="0"/>
-    <w:lsdException w:name="Colorful Grid Accent 4" w:semiHidden="0" w:uiPriority="73" w:unhideWhenUsed="0"/>
-    <w:lsdException w:name="Light Shading Accent 5" w:semiHidden="0" w:uiPriority="60" w:unhideWhenUsed="0"/>
-    <w:lsdException w:name="Light List Accent 5" w:semiHidden="0" w:uiPriority="61" w:unhideWhenUsed="0"/>
-    <w:lsdException w:name="Light Grid Accent 5" w:semiHidden="0" w:uiPriority="62" w:unhideWhenUsed="0"/>
-    <w:lsdException w:name="Medium Shading 1 Accent 5" w:semiHidden="0" w:uiPriority="63" w:unhideWhenUsed="0"/>
-    <w:lsdException w:name="Medium Shading 2 Accent 5" w:semiHidden="0" w:uiPriority="64" w:unhideWhenUsed="0"/>
-    <w:lsdException w:name="Medium List 1 Accent 5" w:semiHidden="0" w:uiPriority="65" w:unhideWhenUsed="0"/>
-    <w:lsdException w:name="Medium List 2 Accent 5" w:semiHidden="0" w:uiPriority="66" w:unhideWhenUsed="0"/>
-    <w:lsdException w:name="Medium Grid 1 Accent 5" w:semiHidden="0" w:uiPriority="67" w:unhideWhenUsed="0"/>
-    <w:lsdException w:name="Medium Grid 2 Accent 5" w:semiHidden="0" w:uiPriority="68" w:unhideWhenUsed="0"/>
-    <w:lsdException w:name="Medium Grid 3 Accent 5" w:semiHidden="0" w:uiPriority="69" w:unhideWhenUsed="0"/>
-    <w:lsdException w:name="Dark List Accent 5" w:semiHidden="0" w:uiPriority="70" w:unhideWhenUsed="0"/>
-    <w:lsdException w:name="Colorful Shading Accent 5" w:semiHidden="0" w:uiPriority="71" w:unhideWhenUsed="0"/>
-    <w:lsdException w:name="Colorful List Accent 5" w:semiHidden="0" w:uiPriority="72" w:unhideWhenUsed="0"/>
-    <w:lsdException w:name="Colorful Grid Accent 5" w:semiHidden="0" w:uiPriority="73" w:unhideWhenUsed="0"/>
-    <w:lsdException w:name="Light Shading Accent 6" w:semiHidden="0" w:uiPriority="60" w:unhideWhenUsed="0"/>
-    <w:lsdException w:name="Light List Accent 6" w:semiHidden="0" w:uiPriority="61" w:unhideWhenUsed="0"/>
-    <w:lsdException w:name="Light Grid Accent 6" w:semiHidden="0" w:uiPriority="62" w:unhideWhenUsed="0"/>
-    <w:lsdException w:name="Medium Shading 1 Accent 6" w:semiHidden="0" w:uiPriority="63" w:unhideWhenUsed="0"/>
-    <w:lsdException w:name="Medium Shading 2 Accent 6" w:semiHidden="0" w:uiPriority="64" w:unhideWhenUsed="0"/>
-    <w:lsdException w:name="Medium List 1 Accent 6" w:semiHidden="0" w:uiPriority="65" w:unhideWhenUsed="0"/>
-    <w:lsdException w:name="Medium List 2 Accent 6" w:semiHidden="0" w:uiPriority="66" w:unhideWhenUsed="0"/>
-    <w:lsdException w:name="Medium Grid 1 Accent 6" w:semiHidden="0" w:uiPriority="67" w:unhideWhenUsed="0"/>
-    <w:lsdException w:name="Medium Grid 2 Accent 6" w:semiHidden="0" w:uiPriority="68" w:unhideWhenUsed="0"/>
-    <w:lsdException w:name="Medium Grid 3 Accent 6" w:semiHidden="0" w:uiPriority="69" w:unhideWhenUsed="0"/>
-    <w:lsdException w:name="Dark List Accent 6" w:semiHidden="0" w:uiPriority="70" w:unhideWhenUsed="0"/>
-    <w:lsdException w:name="Colorful Shading Accent 6" w:semiHidden="0" w:uiPriority="71" w:unhideWhenUsed="0"/>
-    <w:lsdException w:name="Colorful List Accent 6" w:semiHidden="0" w:uiPriority="72" w:unhideWhenUsed="0"/>
-    <w:lsdException w:name="Colorful Grid Accent 6" w:semiHidden="0" w:uiPriority="73" w:unhideWhenUsed="0"/>
-    <w:lsdException w:name="Subtle Emphasis" w:semiHidden="0" w:uiPriority="19" w:unhideWhenUsed="0" w:qFormat="1"/>
-    <w:lsdException w:name="Intense Emphasis" w:semiHidden="0" w:uiPriority="21" w:unhideWhenUsed="0" w:qFormat="1"/>
-    <w:lsdException w:name="Subtle Reference" w:semiHidden="0" w:uiPriority="31" w:unhideWhenUsed="0" w:qFormat="1"/>
-    <w:lsdException w:name="Intense Reference" w:semiHidden="0" w:uiPriority="32" w:unhideWhenUsed="0" w:qFormat="1"/>
-    <w:lsdException w:name="Book Title" w:semiHidden="0" w:uiPriority="33" w:unhideWhenUsed="0" w:qFormat="1"/>
-    <w:lsdException w:name="Bibliography" w:uiPriority="37"/>
-    <w:lsdException w:name="TOC Heading" w:uiPriority="39" w:qFormat="1"/>
+  <w:latentStyles w:defLockedState="0" w:defUIPriority="99" w:defSemiHidden="0" w:defUnhideWhenUsed="0" w:defQFormat="0" w:count="371">
+    <w:lsdException w:name="Normal" w:uiPriority="0" w:qFormat="1"/>
+    <w:lsdException w:name="heading 1" w:uiPriority="9" w:qFormat="1"/>
+    <w:lsdException w:name="heading 2" w:semiHidden="1" w:uiPriority="9" w:unhideWhenUsed="1" w:qFormat="1"/>
+    <w:lsdException w:name="heading 3" w:semiHidden="1" w:uiPriority="9" w:unhideWhenUsed="1" w:qFormat="1"/>
+    <w:lsdException w:name="heading 4" w:semiHidden="1" w:uiPriority="9" w:unhideWhenUsed="1" w:qFormat="1"/>
+    <w:lsdException w:name="heading 5" w:semiHidden="1" w:uiPriority="9" w:unhideWhenUsed="1" w:qFormat="1"/>
+    <w:lsdException w:name="heading 6" w:semiHidden="1" w:uiPriority="9" w:unhideWhenUsed="1" w:qFormat="1"/>
+    <w:lsdException w:name="heading 7" w:semiHidden="1" w:uiPriority="9" w:unhideWhenUsed="1" w:qFormat="1"/>
+    <w:lsdException w:name="heading 8" w:semiHidden="1" w:uiPriority="9" w:unhideWhenUsed="1" w:qFormat="1"/>
+    <w:lsdException w:name="heading 9" w:semiHidden="1" w:uiPriority="9" w:unhideWhenUsed="1" w:qFormat="1"/>
+    <w:lsdException w:name="index 1" w:semiHidden="1" w:unhideWhenUsed="1"/>
+    <w:lsdException w:name="index 2" w:semiHidden="1" w:unhideWhenUsed="1"/>
+    <w:lsdException w:name="index 3" w:semiHidden="1" w:unhideWhenUsed="1"/>
+    <w:lsdException w:name="index 4" w:semiHidden="1" w:unhideWhenUsed="1"/>
+    <w:lsdException w:name="index 5" w:semiHidden="1" w:unhideWhenUsed="1"/>
+    <w:lsdException w:name="index 6" w:semiHidden="1" w:unhideWhenUsed="1"/>
+    <w:lsdException w:name="index 7" w:semiHidden="1" w:unhideWhenUsed="1"/>
+    <w:lsdException w:name="index 8" w:semiHidden="1" w:unhideWhenUsed="1"/>
+    <w:lsdException w:name="index 9" w:semiHidden="1" w:unhideWhenUsed="1"/>
+    <w:lsdException w:name="toc 1" w:semiHidden="1" w:uiPriority="39" w:unhideWhenUsed="1"/>
+    <w:lsdException w:name="toc 2" w:semiHidden="1" w:uiPriority="39" w:unhideWhenUsed="1"/>
+    <w:lsdException w:name="toc 3" w:semiHidden="1" w:uiPriority="39" w:unhideWhenUsed="1"/>
+    <w:lsdException w:name="toc 4" w:semiHidden="1" w:uiPriority="39" w:unhideWhenUsed="1"/>
+    <w:lsdException w:name="toc 5" w:semiHidden="1" w:uiPriority="39" w:unhideWhenUsed="1"/>
+    <w:lsdException w:name="toc 6" w:semiHidden="1" w:uiPriority="39" w:unhideWhenUsed="1"/>
+    <w:lsdException w:name="toc 7" w:semiHidden="1" w:uiPriority="39" w:unhideWhenUsed="1"/>
+    <w:lsdException w:name="toc 8" w:semiHidden="1" w:uiPriority="39" w:unhideWhenUsed="1"/>
+    <w:lsdException w:name="toc 9" w:semiHidden="1" w:uiPriority="39" w:unhideWhenUsed="1"/>
+    <w:lsdException w:name="Normal Indent" w:semiHidden="1" w:unhideWhenUsed="1"/>
+    <w:lsdException w:name="footnote text" w:semiHidden="1" w:unhideWhenUsed="1"/>
+    <w:lsdException w:name="annotation text" w:semiHidden="1" w:unhideWhenUsed="1"/>
+    <w:lsdException w:name="header" w:semiHidden="1" w:unhideWhenUsed="1"/>
+    <w:lsdException w:name="footer" w:semiHidden="1" w:unhideWhenUsed="1"/>
+    <w:lsdException w:name="index heading" w:semiHidden="1" w:unhideWhenUsed="1"/>
+    <w:lsdException w:name="caption" w:semiHidden="1" w:uiPriority="35" w:unhideWhenUsed="1" w:qFormat="1"/>
+    <w:lsdException w:name="table of figures" w:semiHidden="1" w:unhideWhenUsed="1"/>
+    <w:lsdException w:name="envelope address" w:semiHidden="1" w:unhideWhenUsed="1"/>
+    <w:lsdException w:name="envelope return" w:semiHidden="1" w:unhideWhenUsed="1"/>
+    <w:lsdException w:name="footnote reference" w:semiHidden="1" w:unhideWhenUsed="1"/>
+    <w:lsdException w:name="annotation reference" w:semiHidden="1" w:unhideWhenUsed="1"/>
+    <w:lsdException w:name="line number" w:semiHidden="1" w:unhideWhenUsed="1"/>
+    <w:lsdException w:name="page number" w:semiHidden="1" w:unhideWhenUsed="1"/>
+    <w:lsdException w:name="endnote reference" w:semiHidden="1" w:unhideWhenUsed="1"/>
+    <w:lsdException w:name="endnote text" w:semiHidden="1" w:unhideWhenUsed="1"/>
+    <w:lsdException w:name="table of authorities" w:semiHidden="1" w:unhideWhenUsed="1"/>
+    <w:lsdException w:name="macro" w:semiHidden="1" w:unhideWhenUsed="1"/>
+    <w:lsdException w:name="toa heading" w:semiHidden="1" w:unhideWhenUsed="1"/>
+    <w:lsdException w:name="List" w:semiHidden="1" w:unhideWhenUsed="1"/>
+    <w:lsdException w:name="List Bullet" w:semiHidden="1" w:unhideWhenUsed="1"/>
+    <w:lsdException w:name="List Number" w:semiHidden="1" w:unhideWhenUsed="1"/>
+    <w:lsdException w:name="List 2" w:semiHidden="1" w:unhideWhenUsed="1"/>
+    <w:lsdException w:name="List 3" w:semiHidden="1" w:unhideWhenUsed="1"/>
+    <w:lsdException w:name="List 4" w:semiHidden="1" w:unhideWhenUsed="1"/>
+    <w:lsdException w:name="List 5" w:semiHidden="1" w:unhideWhenUsed="1"/>
+    <w:lsdException w:name="List Bullet 2" w:semiHidden="1" w:unhideWhenUsed="1"/>
+    <w:lsdException w:name="List Bullet 3" w:semiHidden="1" w:unhideWhenUsed="1"/>
+    <w:lsdException w:name="List Bullet 4" w:semiHidden="1" w:unhideWhenUsed="1"/>
+    <w:lsdException w:name="List Bullet 5" w:semiHidden="1" w:unhideWhenUsed="1"/>
+    <w:lsdException w:name="List Number 2" w:semiHidden="1" w:unhideWhenUsed="1"/>
+    <w:lsdException w:name="List Number 3" w:semiHidden="1" w:unhideWhenUsed="1"/>
+    <w:lsdException w:name="List Number 4" w:semiHidden="1" w:unhideWhenUsed="1"/>
+    <w:lsdException w:name="List Number 5" w:semiHidden="1" w:unhideWhenUsed="1"/>
+    <w:lsdException w:name="Title" w:uiPriority="10" w:qFormat="1"/>
+    <w:lsdException w:name="Closing" w:semiHidden="1" w:unhideWhenUsed="1"/>
+    <w:lsdException w:name="Signature" w:semiHidden="1" w:unhideWhenUsed="1"/>
+    <w:lsdException w:name="Default Paragraph Font" w:semiHidden="1" w:uiPriority="1" w:unhideWhenUsed="1"/>
+    <w:lsdException w:name="Body Text" w:semiHidden="1" w:unhideWhenUsed="1"/>
+    <w:lsdException w:name="Body Text Indent" w:semiHidden="1" w:unhideWhenUsed="1"/>
+    <w:lsdException w:name="List Continue" w:semiHidden="1" w:unhideWhenUsed="1"/>
+    <w:lsdException w:name="List Continue 2" w:semiHidden="1" w:unhideWhenUsed="1"/>
+    <w:lsdException w:name="List Continue 3" w:semiHidden="1" w:unhideWhenUsed="1"/>
+    <w:lsdException w:name="List Continue 4" w:semiHidden="1" w:unhideWhenUsed="1"/>
+    <w:lsdException w:name="List Continue 5" w:semiHidden="1" w:unhideWhenUsed="1"/>
+    <w:lsdException w:name="Message Header" w:semiHidden="1" w:unhideWhenUsed="1"/>
+    <w:lsdException w:name="Subtitle" w:uiPriority="11" w:qFormat="1"/>
+    <w:lsdException w:name="Salutation" w:semiHidden="1" w:unhideWhenUsed="1"/>
+    <w:lsdException w:name="Date" w:semiHidden="1" w:unhideWhenUsed="1"/>
+    <w:lsdException w:name="Body Text First Indent" w:semiHidden="1" w:unhideWhenUsed="1"/>
+    <w:lsdException w:name="Body Text First Indent 2" w:semiHidden="1" w:unhideWhenUsed="1"/>
+    <w:lsdException w:name="Note Heading" w:semiHidden="1" w:unhideWhenUsed="1"/>
+    <w:lsdException w:name="Body Text 2" w:semiHidden="1" w:unhideWhenUsed="1"/>
+    <w:lsdException w:name="Body Text 3" w:semiHidden="1" w:unhideWhenUsed="1"/>
+    <w:lsdException w:name="Body Text Indent 2" w:semiHidden="1" w:unhideWhenUsed="1"/>
+    <w:lsdException w:name="Body Text Indent 3" w:semiHidden="1" w:unhideWhenUsed="1"/>
+    <w:lsdException w:name="Block Text" w:semiHidden="1" w:unhideWhenUsed="1"/>
+    <w:lsdException w:name="Hyperlink" w:semiHidden="1" w:unhideWhenUsed="1"/>
+    <w:lsdException w:name="FollowedHyperlink" w:semiHidden="1" w:unhideWhenUsed="1"/>
+    <w:lsdException w:name="Strong" w:uiPriority="22" w:qFormat="1"/>
+    <w:lsdException w:name="Emphasis" w:uiPriority="20" w:qFormat="1"/>
+    <w:lsdException w:name="Document Map" w:semiHidden="1" w:unhideWhenUsed="1"/>
+    <w:lsdException w:name="Plain Text" w:semiHidden="1" w:unhideWhenUsed="1"/>
+    <w:lsdException w:name="E-mail Signature" w:semiHidden="1" w:unhideWhenUsed="1"/>
+    <w:lsdException w:name="HTML Top of Form" w:semiHidden="1" w:unhideWhenUsed="1"/>
+    <w:lsdException w:name="HTML Bottom of Form" w:semiHidden="1" w:unhideWhenUsed="1"/>
+    <w:lsdException w:name="Normal (Web)" w:semiHidden="1" w:unhideWhenUsed="1"/>
+    <w:lsdException w:name="HTML Acronym" w:semiHidden="1" w:unhideWhenUsed="1"/>
+    <w:lsdException w:name="HTML Address" w:semiHidden="1" w:unhideWhenUsed="1"/>
+    <w:lsdException w:name="HTML Cite" w:semiHidden="1" w:unhideWhenUsed="1"/>
+    <w:lsdException w:name="HTML Code" w:semiHidden="1" w:unhideWhenUsed="1"/>
+    <w:lsdException w:name="HTML Definition" w:semiHidden="1" w:unhideWhenUsed="1"/>
+    <w:lsdException w:name="HTML Keyboard" w:semiHidden="1" w:unhideWhenUsed="1"/>
+    <w:lsdException w:name="HTML Preformatted" w:semiHidden="1" w:unhideWhenUsed="1"/>
+    <w:lsdException w:name="HTML Sample" w:semiHidden="1" w:unhideWhenUsed="1"/>
+    <w:lsdException w:name="HTML Typewriter" w:semiHidden="1" w:unhideWhenUsed="1"/>
+    <w:lsdException w:name="HTML Variable" w:semiHidden="1" w:unhideWhenUsed="1"/>
+    <w:lsdException w:name="Normal Table" w:semiHidden="1" w:unhideWhenUsed="1"/>
+    <w:lsdException w:name="annotation subject" w:semiHidden="1" w:unhideWhenUsed="1"/>
+    <w:lsdException w:name="No List" w:semiHidden="1" w:unhideWhenUsed="1"/>
+    <w:lsdException w:name="Outline List 1" w:semiHidden="1" w:unhideWhenUsed="1"/>
+    <w:lsdException w:name="Outline List 2" w:semiHidden="1" w:unhideWhenUsed="1"/>
+    <w:lsdException w:name="Outline List 3" w:semiHidden="1" w:unhideWhenUsed="1"/>
+    <w:lsdException w:name="Table Simple 1" w:semiHidden="1" w:unhideWhenUsed="1"/>
+    <w:lsdException w:name="Table Simple 2" w:semiHidden="1" w:unhideWhenUsed="1"/>
+    <w:lsdException w:name="Table Simple 3" w:semiHidden="1" w:unhideWhenUsed="1"/>
+    <w:lsdException w:name="Table Classic 1" w:semiHidden="1" w:unhideWhenUsed="1"/>
+    <w:lsdException w:name="Table Classic 2" w:semiHidden="1" w:unhideWhenUsed="1"/>
+    <w:lsdException w:name="Table Classic 3" w:semiHidden="1" w:unhideWhenUsed="1"/>
+    <w:lsdException w:name="Table Classic 4" w:semiHidden="1" w:unhideWhenUsed="1"/>
+    <w:lsdException w:name="Table Colorful 1" w:semiHidden="1" w:unhideWhenUsed="1"/>
+    <w:lsdException w:name="Table Colorful 2" w:semiHidden="1" w:unhideWhenUsed="1"/>
+    <w:lsdException w:name="Table Colorful 3" w:semiHidden="1" w:unhideWhenUsed="1"/>
+    <w:lsdException w:name="Table Columns 1" w:semiHidden="1" w:unhideWhenUsed="1"/>
+    <w:lsdException w:name="Table Columns 2" w:semiHidden="1" w:unhideWhenUsed="1"/>
+    <w:lsdException w:name="Table Columns 3" w:semiHidden="1" w:unhideWhenUsed="1"/>
+    <w:lsdException w:name="Table Columns 4" w:semiHidden="1" w:unhideWhenUsed="1"/>
+    <w:lsdException w:name="Table Columns 5" w:semiHidden="1" w:unhideWhenUsed="1"/>
+    <w:lsdException w:name="Table Grid 1" w:semiHidden="1" w:unhideWhenUsed="1"/>
+    <w:lsdException w:name="Table Grid 2" w:semiHidden="1" w:unhideWhenUsed="1"/>
+    <w:lsdException w:name="Table Grid 3" w:semiHidden="1" w:unhideWhenUsed="1"/>
+    <w:lsdException w:name="Table Grid 4" w:semiHidden="1" w:unhideWhenUsed="1"/>
+    <w:lsdException w:name="Table Grid 5" w:semiHidden="1" w:unhideWhenUsed="1"/>
+    <w:lsdException w:name="Table Grid 6" w:semiHidden="1" w:unhideWhenUsed="1"/>
+    <w:lsdException w:name="Table Grid 7" w:semiHidden="1" w:unhideWhenUsed="1"/>
+    <w:lsdException w:name="Table Grid 8" w:semiHidden="1" w:unhideWhenUsed="1"/>
+    <w:lsdException w:name="Table List 1" w:semiHidden="1" w:unhideWhenUsed="1"/>
+    <w:lsdException w:name="Table List 2" w:semiHidden="1" w:unhideWhenUsed="1"/>
+    <w:lsdException w:name="Table List 3" w:semiHidden="1" w:unhideWhenUsed="1"/>
+    <w:lsdException w:name="Table List 4" w:semiHidden="1" w:unhideWhenUsed="1"/>
+    <w:lsdException w:name="Table List 5" w:semiHidden="1" w:unhideWhenUsed="1"/>
+    <w:lsdException w:name="Table List 6" w:semiHidden="1" w:unhideWhenUsed="1"/>
+    <w:lsdException w:name="Table List 7" w:semiHidden="1" w:unhideWhenUsed="1"/>
+    <w:lsdException w:name="Table List 8" w:semiHidden="1" w:unhideWhenUsed="1"/>
+    <w:lsdException w:name="Table 3D effects 1" w:semiHidden="1" w:unhideWhenUsed="1"/>
+    <w:lsdException w:name="Table 3D effects 2" w:semiHidden="1" w:unhideWhenUsed="1"/>
+    <w:lsdException w:name="Table 3D effects 3" w:semiHidden="1" w:unhideWhenUsed="1"/>
+    <w:lsdException w:name="Table Contemporary" w:semiHidden="1" w:unhideWhenUsed="1"/>
+    <w:lsdException w:name="Table Elegant" w:semiHidden="1" w:unhideWhenUsed="1"/>
+    <w:lsdException w:name="Table Professional" w:semiHidden="1" w:unhideWhenUsed="1"/>
+    <w:lsdException w:name="Table Subtle 1" w:semiHidden="1" w:unhideWhenUsed="1"/>
+    <w:lsdException w:name="Table Subtle 2" w:semiHidden="1" w:unhideWhenUsed="1"/>
+    <w:lsdException w:name="Table Web 1" w:semiHidden="1" w:unhideWhenUsed="1"/>
+    <w:lsdException w:name="Table Web 2" w:semiHidden="1" w:unhideWhenUsed="1"/>
+    <w:lsdException w:name="Table Web 3" w:semiHidden="1" w:unhideWhenUsed="1"/>
+    <w:lsdException w:name="Balloon Text" w:semiHidden="1" w:unhideWhenUsed="1"/>
+    <w:lsdException w:name="Table Grid" w:uiPriority="39"/>
+    <w:lsdException w:name="Table Theme" w:semiHidden="1" w:unhideWhenUsed="1"/>
+    <w:lsdException w:name="Placeholder Text" w:semiHidden="1"/>
+    <w:lsdException w:name="No Spacing" w:uiPriority="1" w:qFormat="1"/>
+    <w:lsdException w:name="Light Shading" w:uiPriority="60"/>
+    <w:lsdException w:name="Light List" w:uiPriority="61"/>
+    <w:lsdException w:name="Light Grid" w:uiPriority="62"/>
+    <w:lsdException w:name="Medium Shading 1" w:uiPriority="63"/>
+    <w:lsdException w:name="Medium Shading 2" w:uiPriority="64"/>
+    <w:lsdException w:name="Medium List 1" w:uiPriority="65"/>
+    <w:lsdException w:name="Medium List 2" w:uiPriority="66"/>
+    <w:lsdException w:name="Medium Grid 1" w:uiPriority="67"/>
+    <w:lsdException w:name="Medium Grid 2" w:uiPriority="68"/>
+    <w:lsdException w:name="Medium Grid 3" w:uiPriority="69"/>
+    <w:lsdException w:name="Dark List" w:uiPriority="70"/>
+    <w:lsdException w:name="Colorful Shading" w:uiPriority="71"/>
+    <w:lsdException w:name="Colorful List" w:uiPriority="72"/>
+    <w:lsdException w:name="Colorful Grid" w:uiPriority="73"/>
+    <w:lsdException w:name="Light Shading Accent 1" w:uiPriority="60"/>
+    <w:lsdException w:name="Light List Accent 1" w:uiPriority="61"/>
+    <w:lsdException w:name="Light Grid Accent 1" w:uiPriority="62"/>
+    <w:lsdException w:name="Medium Shading 1 Accent 1" w:uiPriority="63"/>
+    <w:lsdException w:name="Medium Shading 2 Accent 1" w:uiPriority="64"/>
+    <w:lsdException w:name="Medium List 1 Accent 1" w:uiPriority="65"/>
+    <w:lsdException w:name="Revision" w:semiHidden="1"/>
+    <w:lsdException w:name="List Paragraph" w:uiPriority="34" w:qFormat="1"/>
+    <w:lsdException w:name="Quote" w:uiPriority="29" w:qFormat="1"/>
+    <w:lsdException w:name="Intense Quote" w:uiPriority="30" w:qFormat="1"/>
+    <w:lsdException w:name="Medium List 2 Accent 1" w:uiPriority="66"/>
+    <w:lsdException w:name="Medium Grid 1 Accent 1" w:uiPriority="67"/>
+    <w:lsdException w:name="Medium Grid 2 Accent 1" w:uiPriority="68"/>
+    <w:lsdException w:name="Medium Grid 3 Accent 1" w:uiPriority="69"/>
+    <w:lsdException w:name="Dark List Accent 1" w:uiPriority="70"/>
+    <w:lsdException w:name="Colorful Shading Accent 1" w:uiPriority="71"/>
+    <w:lsdException w:name="Colorful List Accent 1" w:uiPriority="72"/>
+    <w:lsdException w:name="Colorful Grid Accent 1" w:uiPriority="73"/>
+    <w:lsdException w:name="Light Shading Accent 2" w:uiPriority="60"/>
+    <w:lsdException w:name="Light List Accent 2" w:uiPriority="61"/>
+    <w:lsdException w:name="Light Grid Accent 2" w:uiPriority="62"/>
+    <w:lsdException w:name="Medium Shading 1 Accent 2" w:uiPriority="63"/>
+    <w:lsdException w:name="Medium Shading 2 Accent 2" w:uiPriority="64"/>
+    <w:lsdException w:name="Medium List 1 Accent 2" w:uiPriority="65"/>
+    <w:lsdException w:name="Medium List 2 Accent 2" w:uiPriority="66"/>
+    <w:lsdException w:name="Medium Grid 1 Accent 2" w:uiPriority="67"/>
+    <w:lsdException w:name="Medium Grid 2 Accent 2" w:uiPriority="68"/>
+    <w:lsdException w:name="Medium Grid 3 Accent 2" w:uiPriority="69"/>
+    <w:lsdException w:name="Dark List Accent 2" w:uiPriority="70"/>
+    <w:lsdException w:name="Colorful Shading Accent 2" w:uiPriority="71"/>
+    <w:lsdException w:name="Colorful List Accent 2" w:uiPriority="72"/>
+    <w:lsdException w:name="Colorful Grid Accent 2" w:uiPriority="73"/>
+    <w:lsdException w:name="Light Shading Accent 3" w:uiPriority="60"/>
+    <w:lsdException w:name="Light List Accent 3" w:uiPriority="61"/>
+    <w:lsdException w:name="Light Grid Accent 3" w:uiPriority="62"/>
+    <w:lsdException w:name="Medium Shading 1 Accent 3" w:uiPriority="63"/>
+    <w:lsdException w:name="Medium Shading 2 Accent 3" w:uiPriority="64"/>
+    <w:lsdException w:name="Medium List 1 Accent 3" w:uiPriority="65"/>
+    <w:lsdException w:name="Medium List 2 Accent 3" w:uiPriority="66"/>
+    <w:lsdException w:name="Medium Grid 1 Accent 3" w:uiPriority="67"/>
+    <w:lsdException w:name="Medium Grid 2 Accent 3" w:uiPriority="68"/>
+    <w:lsdException w:name="Medium Grid 3 Accent 3" w:uiPriority="69"/>
+    <w:lsdException w:name="Dark List Accent 3" w:uiPriority="70"/>
+    <w:lsdException w:name="Colorful Shading Accent 3" w:uiPriority="71"/>
+    <w:lsdException w:name="Colorful List Accent 3" w:uiPriority="72"/>
+    <w:lsdException w:name="Colorful Grid Accent 3" w:uiPriority="73"/>
+    <w:lsdException w:name="Light Shading Accent 4" w:uiPriority="60"/>
+    <w:lsdException w:name="Light List Accent 4" w:uiPriority="61"/>
+    <w:lsdException w:name="Light Grid Accent 4" w:uiPriority="62"/>
+    <w:lsdException w:name="Medium Shading 1 Accent 4" w:uiPriority="63"/>
+    <w:lsdException w:name="Medium Shading 2 Accent 4" w:uiPriority="64"/>
+    <w:lsdException w:name="Medium List 1 Accent 4" w:uiPriority="65"/>
+    <w:lsdException w:name="Medium List 2 Accent 4" w:uiPriority="66"/>
+    <w:lsdException w:name="Medium Grid 1 Accent 4" w:uiPriority="67"/>
+    <w:lsdException w:name="Medium Grid 2 Accent 4" w:uiPriority="68"/>
+    <w:lsdException w:name="Medium Grid 3 Accent 4" w:uiPriority="69"/>
+    <w:lsdException w:name="Dark List Accent 4" w:uiPriority="70"/>
+    <w:lsdException w:name="Colorful Shading Accent 4" w:uiPriority="71"/>
+    <w:lsdException w:name="Colorful List Accent 4" w:uiPriority="72"/>
+    <w:lsdException w:name="Colorful Grid Accent 4" w:uiPriority="73"/>
+    <w:lsdException w:name="Light Shading Accent 5" w:uiPriority="60"/>
+    <w:lsdException w:name="Light List Accent 5" w:uiPriority="61"/>
+    <w:lsdException w:name="Light Grid Accent 5" w:uiPriority="62"/>
+    <w:lsdException w:name="Medium Shading 1 Accent 5" w:uiPriority="63"/>
+    <w:lsdException w:name="Medium Shading 2 Accent 5" w:uiPriority="64"/>
+    <w:lsdException w:name="Medium List 1 Accent 5" w:uiPriority="65"/>
+    <w:lsdException w:name="Medium List 2 Accent 5" w:uiPriority="66"/>
+    <w:lsdException w:name="Medium Grid 1 Accent 5" w:uiPriority="67"/>
+    <w:lsdException w:name="Medium Grid 2 Accent 5" w:uiPriority="68"/>
+    <w:lsdException w:name="Medium Grid 3 Accent 5" w:uiPriority="69"/>
+    <w:lsdException w:name="Dark List Accent 5" w:uiPriority="70"/>
+    <w:lsdException w:name="Colorful Shading Accent 5" w:uiPriority="71"/>
+    <w:lsdException w:name="Colorful List Accent 5" w:uiPriority="72"/>
+    <w:lsdException w:name="Colorful Grid Accent 5" w:uiPriority="73"/>
+    <w:lsdException w:name="Light Shading Accent 6" w:uiPriority="60"/>
+    <w:lsdException w:name="Light List Accent 6" w:uiPriority="61"/>
+    <w:lsdException w:name="Light Grid Accent 6" w:uiPriority="62"/>
+    <w:lsdException w:name="Medium Shading 1 Accent 6" w:uiPriority="63"/>
+    <w:lsdException w:name="Medium Shading 2 Accent 6" w:uiPriority="64"/>
+    <w:lsdException w:name="Medium List 1 Accent 6" w:uiPriority="65"/>
+    <w:lsdException w:name="Medium List 2 Accent 6" w:uiPriority="66"/>
+    <w:lsdException w:name="Medium Grid 1 Accent 6" w:uiPriority="67"/>
+    <w:lsdException w:name="Medium Grid 2 Accent 6" w:uiPriority="68"/>
+    <w:lsdException w:name="Medium Grid 3 Accent 6" w:uiPriority="69"/>
+    <w:lsdException w:name="Dark List Accent 6" w:uiPriority="70"/>
+    <w:lsdException w:name="Colorful Shading Accent 6" w:uiPriority="71"/>
+    <w:lsdException w:name="Colorful List Accent 6" w:uiPriority="72"/>
+    <w:lsdException w:name="Colorful Grid Accent 6" w:uiPriority="73"/>
+    <w:lsdException w:name="Subtle Emphasis" w:uiPriority="19" w:qFormat="1"/>
+    <w:lsdException w:name="Intense Emphasis" w:uiPriority="21" w:qFormat="1"/>
+    <w:lsdException w:name="Subtle Reference" w:uiPriority="31" w:qFormat="1"/>
+    <w:lsdException w:name="Intense Reference" w:uiPriority="32" w:qFormat="1"/>
+    <w:lsdException w:name="Book Title" w:uiPriority="33" w:qFormat="1"/>
+    <w:lsdException w:name="Bibliography" w:semiHidden="1" w:uiPriority="37" w:unhideWhenUsed="1"/>
+    <w:lsdException w:name="TOC Heading" w:semiHidden="1" w:uiPriority="39" w:unhideWhenUsed="1" w:qFormat="1"/>
+    <w:lsdException w:name="Plain Table 1" w:uiPriority="41"/>
+    <w:lsdException w:name="Plain Table 2" w:uiPriority="42"/>
+    <w:lsdException w:name="Plain Table 3" w:uiPriority="43"/>
+    <w:lsdException w:name="Plain Table 4" w:uiPriority="44"/>
+    <w:lsdException w:name="Plain Table 5" w:uiPriority="45"/>
+    <w:lsdException w:name="Grid Table Light" w:uiPriority="40"/>
+    <w:lsdException w:name="Grid Table 1 Light" w:uiPriority="46"/>
+    <w:lsdException w:name="Grid Table 2" w:uiPriority="47"/>
+    <w:lsdException w:name="Grid Table 3" w:uiPriority="48"/>
+    <w:lsdException w:name="Grid Table 4" w:uiPriority="49"/>
+    <w:lsdException w:name="Grid Table 5 Dark" w:uiPriority="50"/>
+    <w:lsdException w:name="Grid Table 6 Colorful" w:uiPriority="51"/>
+    <w:lsdException w:name="Grid Table 7 Colorful" w:uiPriority="52"/>
+    <w:lsdException w:name="Grid Table 1 Light Accent 1" w:uiPriority="46"/>
+    <w:lsdException w:name="Grid Table 2 Accent 1" w:uiPriority="47"/>
+    <w:lsdException w:name="Grid Table 3 Accent 1" w:uiPriority="48"/>
+    <w:lsdException w:name="Grid Table 4 Accent 1" w:uiPriority="49"/>
+    <w:lsdException w:name="Grid Table 5 Dark Accent 1" w:uiPriority="50"/>
+    <w:lsdException w:name="Grid Table 6 Colorful Accent 1" w:uiPriority="51"/>
+    <w:lsdException w:name="Grid Table 7 Colorful Accent 1" w:uiPriority="52"/>
+    <w:lsdException w:name="Grid Table 1 Light Accent 2" w:uiPriority="46"/>
+    <w:lsdException w:name="Grid Table 2 Accent 2" w:uiPriority="47"/>
+    <w:lsdException w:name="Grid Table 3 Accent 2" w:uiPriority="48"/>
+    <w:lsdException w:name="Grid Table 4 Accent 2" w:uiPriority="49"/>
+    <w:lsdException w:name="Grid Table 5 Dark Accent 2" w:uiPriority="50"/>
+    <w:lsdException w:name="Grid Table 6 Colorful Accent 2" w:uiPriority="51"/>
+    <w:lsdException w:name="Grid Table 7 Colorful Accent 2" w:uiPriority="52"/>
+    <w:lsdException w:name="Grid Table 1 Light Accent 3" w:uiPriority="46"/>
+    <w:lsdException w:name="Grid Table 2 Accent 3" w:uiPriority="47"/>
+    <w:lsdException w:name="Grid Table 3 Accent 3" w:uiPriority="48"/>
+    <w:lsdException w:name="Grid Table 4 Accent 3" w:uiPriority="49"/>
+    <w:lsdException w:name="Grid Table 5 Dark Accent 3" w:uiPriority="50"/>
+    <w:lsdException w:name="Grid Table 6 Colorful Accent 3" w:uiPriority="51"/>
+    <w:lsdException w:name="Grid Table 7 Colorful Accent 3" w:uiPriority="52"/>
+    <w:lsdException w:name="Grid Table 1 Light Accent 4" w:uiPriority="46"/>
+    <w:lsdException w:name="Grid Table 2 Accent 4" w:uiPriority="47"/>
+    <w:lsdException w:name="Grid Table 3 Accent 4" w:uiPriority="48"/>
+    <w:lsdException w:name="Grid Table 4 Accent 4" w:uiPriority="49"/>
+    <w:lsdException w:name="Grid Table 5 Dark Accent 4" w:uiPriority="50"/>
+    <w:lsdException w:name="Grid Table 6 Colorful Accent 4" w:uiPriority="51"/>
+    <w:lsdException w:name="Grid Table 7 Colorful Accent 4" w:uiPriority="52"/>
+    <w:lsdException w:name="Grid Table 1 Light Accent 5" w:uiPriority="46"/>
+    <w:lsdException w:name="Grid Table 2 Accent 5" w:uiPriority="47"/>
+    <w:lsdException w:name="Grid Table 3 Accent 5" w:uiPriority="48"/>
+    <w:lsdException w:name="Grid Table 4 Accent 5" w:uiPriority="49"/>
+    <w:lsdException w:name="Grid Table 5 Dark Accent 5" w:uiPriority="50"/>
+    <w:lsdException w:name="Grid Table 6 Colorful Accent 5" w:uiPriority="51"/>
+    <w:lsdException w:name="Grid Table 7 Colorful Accent 5" w:uiPriority="52"/>
+    <w:lsdException w:name="Grid Table 1 Light Accent 6" w:uiPriority="46"/>
+    <w:lsdException w:name="Grid Table 2 Accent 6" w:uiPriority="47"/>
+    <w:lsdException w:name="Grid Table 3 Accent 6" w:uiPriority="48"/>
+    <w:lsdException w:name="Grid Table 4 Accent 6" w:uiPriority="49"/>
+    <w:lsdException w:name="Grid Table 5 Dark Accent 6" w:uiPriority="50"/>
+    <w:lsdException w:name="Grid Table 6 Colorful Accent 6" w:uiPriority="51"/>
+    <w:lsdException w:name="Grid Table 7 Colorful Accent 6" w:uiPriority="52"/>
+    <w:lsdException w:name="List Table 1 Light" w:uiPriority="46"/>
+    <w:lsdException w:name="List Table 2" w:uiPriority="47"/>
+    <w:lsdException w:name="List Table 3" w:uiPriority="48"/>
+    <w:lsdException w:name="List Table 4" w:uiPriority="49"/>
+    <w:lsdException w:name="List Table 5 Dark" w:uiPriority="50"/>
+    <w:lsdException w:name="List Table 6 Colorful" w:uiPriority="51"/>
+    <w:lsdException w:name="List Table 7 Colorful" w:uiPriority="52"/>
+    <w:lsdException w:name="List Table 1 Light Accent 1" w:uiPriority="46"/>
+    <w:lsdException w:name="List Table 2 Accent 1" w:uiPriority="47"/>
+    <w:lsdException w:name="List Table 3 Accent 1" w:uiPriority="48"/>
+    <w:lsdException w:name="List Table 4 Accent 1" w:uiPriority="49"/>
+    <w:lsdException w:name="List Table 5 Dark Accent 1" w:uiPriority="50"/>
+    <w:lsdException w:name="List Table 6 Colorful Accent 1" w:uiPriority="51"/>
+    <w:lsdException w:name="List Table 7 Colorful Accent 1" w:uiPriority="52"/>
+    <w:lsdException w:name="List Table 1 Light Accent 2" w:uiPriority="46"/>
+    <w:lsdException w:name="List Table 2 Accent 2" w:uiPriority="47"/>
+    <w:lsdException w:name="List Table 3 Accent 2" w:uiPriority="48"/>
+    <w:lsdException w:name="List Table 4 Accent 2" w:uiPriority="49"/>
+    <w:lsdException w:name="List Table 5 Dark Accent 2" w:uiPriority="50"/>
+    <w:lsdException w:name="List Table 6 Colorful Accent 2" w:uiPriority="51"/>
+    <w:lsdException w:name="List Table 7 Colorful Accent 2" w:uiPriority="52"/>
+    <w:lsdException w:name="List Table 1 Light Accent 3" w:uiPriority="46"/>
+    <w:lsdException w:name="List Table 2 Accent 3" w:uiPriority="47"/>
+    <w:lsdException w:name="List Table 3 Accent 3" w:uiPriority="48"/>
+    <w:lsdException w:name="List Table 4 Accent 3" w:uiPriority="49"/>
+    <w:lsdException w:name="List Table 5 Dark Accent 3" w:uiPriority="50"/>
+    <w:lsdException w:name="List Table 6 Colorful Accent 3" w:uiPriority="51"/>
+    <w:lsdException w:name="List Table 7 Colorful Accent 3" w:uiPriority="52"/>
+    <w:lsdException w:name="List Table 1 Light Accent 4" w:uiPriority="46"/>
+    <w:lsdException w:name="List Table 2 Accent 4" w:uiPriority="47"/>
+    <w:lsdException w:name="List Table 3 Accent 4" w:uiPriority="48"/>
+    <w:lsdException w:name="List Table 4 Accent 4" w:uiPriority="49"/>
+    <w:lsdException w:name="List Table 5 Dark Accent 4" w:uiPriority="50"/>
+    <w:lsdException w:name="List Table 6 Colorful Accent 4" w:uiPriority="51"/>
+    <w:lsdException w:name="List Table 7 Colorful Accent 4" w:uiPriority="52"/>
+    <w:lsdException w:name="List Table 1 Light Accent 5" w:uiPriority="46"/>
+    <w:lsdException w:name="List Table 2 Accent 5" w:uiPriority="47"/>
+    <w:lsdException w:name="List Table 3 Accent 5" w:uiPriority="48"/>
+    <w:lsdException w:name="List Table 4 Accent 5" w:uiPriority="49"/>
+    <w:lsdException w:name="List Table 5 Dark Accent 5" w:uiPriority="50"/>
+    <w:lsdException w:name="List Table 6 Colorful Accent 5" w:uiPriority="51"/>
+    <w:lsdException w:name="List Table 7 Colorful Accent 5" w:uiPriority="52"/>
+    <w:lsdException w:name="List Table 1 Light Accent 6" w:uiPriority="46"/>
+    <w:lsdException w:name="List Table 2 Accent 6" w:uiPriority="47"/>
+    <w:lsdException w:name="List Table 3 Accent 6" w:uiPriority="48"/>
+    <w:lsdException w:name="List Table 4 Accent 6" w:uiPriority="49"/>
+    <w:lsdException w:name="List Table 5 Dark Accent 6" w:uiPriority="50"/>
+    <w:lsdException w:name="List Table 6 Colorful Accent 6" w:uiPriority="51"/>
+    <w:lsdException w:name="List Table 7 Colorful Accent 6" w:uiPriority="52"/>
   </w:latentStyles>
   <w:style w:type="paragraph" w:default="1" w:styleId="Normal">
     <w:name w:val="Normal"/>
@@ -2435,7 +3512,6 @@
     <w:uiPriority w:val="99"/>
     <w:semiHidden/>
     <w:unhideWhenUsed/>
-    <w:qFormat/>
     <w:tblPr>
       <w:tblInd w:w="0" w:type="dxa"/>
       <w:tblCellMar>
@@ -2539,6 +3615,18 @@
       <w:rFonts w:ascii="Tahoma" w:hAnsi="Tahoma" w:cs="Tahoma"/>
       <w:sz w:val="16"/>
       <w:szCs w:val="16"/>
+    </w:rPr>
+  </w:style>
+  <w:style w:type="character" w:styleId="FollowedHyperlink">
+    <w:name w:val="FollowedHyperlink"/>
+    <w:basedOn w:val="DefaultParagraphFont"/>
+    <w:uiPriority w:val="99"/>
+    <w:semiHidden/>
+    <w:unhideWhenUsed/>
+    <w:rsid w:val="00007A19"/>
+    <w:rPr>
+      <w:color w:val="954F72" w:themeColor="followedHyperlink"/>
+      <w:u w:val="single"/>
     </w:rPr>
   </w:style>
 </w:styles>
@@ -2799,7 +3887,7 @@
   <a:extraClrSchemeLst/>
   <a:extLst>
     <a:ext uri="{05A4C25C-085E-4340-85A3-A5531E510DB2}">
-      <thm15:themeFamily xmlns="" xmlns:thm15="http://schemas.microsoft.com/office/thememl/2012/main" name="Office Theme" id="{62F939B6-93AF-4DB8-9C6B-D6C7DFDC589F}" vid="{4A3C46E8-61CC-4603-A589-7422A47A8E4A}"/>
+      <thm15:themeFamily xmlns:thm15="http://schemas.microsoft.com/office/thememl/2012/main" name="Office Theme" id="{62F939B6-93AF-4DB8-9C6B-D6C7DFDC589F}" vid="{4A3C46E8-61CC-4603-A589-7422A47A8E4A}"/>
     </a:ext>
   </a:extLst>
 </a:theme>

</xml_diff>

<commit_message>
modifications made on README.docx and Sourcecode.doc
</commit_message>
<xml_diff>
--- a/README.docx
+++ b/README.docx
@@ -18,7 +18,14 @@
           <w:sz w:val="40"/>
           <w:szCs w:val="40"/>
         </w:rPr>
-        <w:t>Naya  Aayam  Multi  Indisciplinary Institute</w:t>
+        <w:t>Naaya  Aayam  Multi-D</w:t>
+      </w:r>
+      <w:r>
+        <w:rPr>
+          <w:sz w:val="40"/>
+          <w:szCs w:val="40"/>
+        </w:rPr>
+        <w:t>isciplinary Institute</w:t>
       </w:r>
     </w:p>
     <w:p>
@@ -156,12 +163,14 @@
           <w:tab w:val="right" w:pos="9360"/>
         </w:tabs>
         <w:rPr>
-          <w:sz w:val="24"/>
-          <w:szCs w:val="24"/>
-        </w:rPr>
-      </w:pPr>
-      <w:r>
-        <w:rPr>
+          <w:rFonts w:asciiTheme="majorHAnsi" w:hAnsiTheme="majorHAnsi"/>
+          <w:sz w:val="24"/>
+          <w:szCs w:val="24"/>
+        </w:rPr>
+      </w:pPr>
+      <w:r>
+        <w:rPr>
+          <w:rFonts w:asciiTheme="majorHAnsi" w:hAnsiTheme="majorHAnsi"/>
           <w:sz w:val="24"/>
           <w:szCs w:val="24"/>
         </w:rPr>
@@ -174,12 +183,14 @@
           <w:tab w:val="right" w:pos="9360"/>
         </w:tabs>
         <w:rPr>
-          <w:sz w:val="24"/>
-          <w:szCs w:val="24"/>
-        </w:rPr>
-      </w:pPr>
-      <w:r>
-        <w:rPr>
+          <w:rFonts w:asciiTheme="majorHAnsi" w:hAnsiTheme="majorHAnsi"/>
+          <w:sz w:val="24"/>
+          <w:szCs w:val="24"/>
+        </w:rPr>
+      </w:pPr>
+      <w:r>
+        <w:rPr>
+          <w:rFonts w:asciiTheme="majorHAnsi" w:hAnsiTheme="majorHAnsi"/>
           <w:sz w:val="24"/>
           <w:szCs w:val="24"/>
         </w:rPr>
@@ -192,12 +203,14 @@
           <w:tab w:val="right" w:pos="9360"/>
         </w:tabs>
         <w:rPr>
-          <w:sz w:val="24"/>
-          <w:szCs w:val="24"/>
-        </w:rPr>
-      </w:pPr>
-      <w:r>
-        <w:rPr>
+          <w:rFonts w:asciiTheme="majorHAnsi" w:hAnsiTheme="majorHAnsi"/>
+          <w:sz w:val="24"/>
+          <w:szCs w:val="24"/>
+        </w:rPr>
+      </w:pPr>
+      <w:r>
+        <w:rPr>
+          <w:rFonts w:asciiTheme="majorHAnsi" w:hAnsiTheme="majorHAnsi"/>
           <w:sz w:val="24"/>
           <w:szCs w:val="24"/>
         </w:rPr>
@@ -210,12 +223,14 @@
           <w:tab w:val="right" w:pos="9360"/>
         </w:tabs>
         <w:rPr>
-          <w:sz w:val="24"/>
-          <w:szCs w:val="24"/>
-        </w:rPr>
-      </w:pPr>
-      <w:r>
-        <w:rPr>
+          <w:rFonts w:asciiTheme="majorHAnsi" w:hAnsiTheme="majorHAnsi"/>
+          <w:sz w:val="24"/>
+          <w:szCs w:val="24"/>
+        </w:rPr>
+      </w:pPr>
+      <w:r>
+        <w:rPr>
+          <w:rFonts w:asciiTheme="majorHAnsi" w:hAnsiTheme="majorHAnsi"/>
           <w:sz w:val="24"/>
           <w:szCs w:val="24"/>
         </w:rPr>
@@ -228,12 +243,14 @@
           <w:tab w:val="right" w:pos="9360"/>
         </w:tabs>
         <w:rPr>
-          <w:sz w:val="24"/>
-          <w:szCs w:val="24"/>
-        </w:rPr>
-      </w:pPr>
-      <w:r>
-        <w:rPr>
+          <w:rFonts w:asciiTheme="majorHAnsi" w:hAnsiTheme="majorHAnsi"/>
+          <w:sz w:val="24"/>
+          <w:szCs w:val="24"/>
+        </w:rPr>
+      </w:pPr>
+      <w:r>
+        <w:rPr>
+          <w:rFonts w:asciiTheme="majorHAnsi" w:hAnsiTheme="majorHAnsi"/>
           <w:sz w:val="24"/>
           <w:szCs w:val="24"/>
         </w:rPr>
@@ -246,12 +263,14 @@
           <w:tab w:val="right" w:pos="9360"/>
         </w:tabs>
         <w:rPr>
-          <w:sz w:val="24"/>
-          <w:szCs w:val="24"/>
-        </w:rPr>
-      </w:pPr>
-      <w:r>
-        <w:rPr>
+          <w:rFonts w:asciiTheme="majorHAnsi" w:hAnsiTheme="majorHAnsi"/>
+          <w:sz w:val="24"/>
+          <w:szCs w:val="24"/>
+        </w:rPr>
+      </w:pPr>
+      <w:r>
+        <w:rPr>
+          <w:rFonts w:asciiTheme="majorHAnsi" w:hAnsiTheme="majorHAnsi"/>
           <w:sz w:val="24"/>
           <w:szCs w:val="24"/>
         </w:rPr>
@@ -264,6 +283,7 @@
           <w:tab w:val="right" w:pos="9360"/>
         </w:tabs>
         <w:rPr>
+          <w:rFonts w:asciiTheme="majorHAnsi" w:hAnsiTheme="majorHAnsi"/>
           <w:sz w:val="24"/>
           <w:szCs w:val="24"/>
         </w:rPr>
@@ -398,7 +418,6 @@
           <w:tab w:val="right" w:pos="9360"/>
         </w:tabs>
         <w:rPr>
-          <w:color w:val="FF0000"/>
           <w:sz w:val="24"/>
           <w:szCs w:val="24"/>
         </w:rPr>
@@ -444,6 +463,45 @@
           <w:tab w:val="right" w:pos="9360"/>
         </w:tabs>
         <w:rPr>
+          <w:color w:val="FF0000"/>
+          <w:sz w:val="24"/>
+          <w:szCs w:val="24"/>
+        </w:rPr>
+      </w:pPr>
+      <w:r>
+        <w:rPr>
+          <w:noProof/>
+          <w:sz w:val="24"/>
+          <w:szCs w:val="24"/>
+        </w:rPr>
+        <w:pict>
+          <v:shape id="_x0000_s1084" type="#_x0000_t32" style="position:absolute;margin-left:101.9pt;margin-top:10.5pt;width:343.6pt;height:0;z-index:251701248" o:connectortype="straight" strokecolor="black [3213]" strokeweight="3pt">
+            <v:shadow type="perspective" color="#7f7f7f [1601]" opacity=".5" offset="1pt" offset2="-1pt"/>
+          </v:shape>
+        </w:pict>
+      </w:r>
+      <w:r>
+        <w:rPr>
+          <w:sz w:val="24"/>
+          <w:szCs w:val="24"/>
+        </w:rPr>
+        <w:t>Acknowledgement</w:t>
+      </w:r>
+      <w:r>
+        <w:rPr>
+          <w:sz w:val="24"/>
+          <w:szCs w:val="24"/>
+        </w:rPr>
+        <w:tab/>
+        <w:t>2</w:t>
+      </w:r>
+    </w:p>
+    <w:p>
+      <w:pPr>
+        <w:tabs>
+          <w:tab w:val="right" w:pos="9360"/>
+        </w:tabs>
+        <w:rPr>
           <w:sz w:val="24"/>
           <w:szCs w:val="24"/>
         </w:rPr>
@@ -474,7 +532,7 @@
           <w:szCs w:val="24"/>
         </w:rPr>
         <w:tab/>
-        <w:t>1</w:t>
+        <w:t>3</w:t>
       </w:r>
     </w:p>
     <w:p>
@@ -550,7 +608,7 @@
           <w:szCs w:val="24"/>
         </w:rPr>
         <w:tab/>
-        <w:t>2</w:t>
+        <w:t>3</w:t>
       </w:r>
     </w:p>
     <w:p>
@@ -589,7 +647,7 @@
           <w:szCs w:val="24"/>
         </w:rPr>
         <w:tab/>
-        <w:t>2</w:t>
+        <w:t>3-4</w:t>
       </w:r>
     </w:p>
     <w:p>
@@ -620,15 +678,22 @@
           <w:sz w:val="24"/>
           <w:szCs w:val="24"/>
         </w:rPr>
-        <w:t>This is my wireframe for CV page</w:t>
-      </w:r>
-      <w:r>
-        <w:rPr>
-          <w:sz w:val="24"/>
-          <w:szCs w:val="24"/>
-        </w:rPr>
-        <w:tab/>
-        <w:t>2</w:t>
+        <w:t>Th</w:t>
+      </w:r>
+      <w:r>
+        <w:rPr>
+          <w:sz w:val="24"/>
+          <w:szCs w:val="24"/>
+        </w:rPr>
+        <w:t>is is my wireframe for CV page</w:t>
+      </w:r>
+      <w:r>
+        <w:rPr>
+          <w:sz w:val="24"/>
+          <w:szCs w:val="24"/>
+        </w:rPr>
+        <w:tab/>
+        <w:t>4-5</w:t>
       </w:r>
     </w:p>
     <w:p>
@@ -659,15 +724,22 @@
           <w:sz w:val="24"/>
           <w:szCs w:val="24"/>
         </w:rPr>
-        <w:t>This is my wireframe for Bio page</w:t>
-      </w:r>
-      <w:r>
-        <w:rPr>
-          <w:sz w:val="24"/>
-          <w:szCs w:val="24"/>
-        </w:rPr>
-        <w:tab/>
-        <w:t>2</w:t>
+        <w:t>Thi</w:t>
+      </w:r>
+      <w:r>
+        <w:rPr>
+          <w:sz w:val="24"/>
+          <w:szCs w:val="24"/>
+        </w:rPr>
+        <w:t>s is my wireframe for Bio page</w:t>
+      </w:r>
+      <w:r>
+        <w:rPr>
+          <w:sz w:val="24"/>
+          <w:szCs w:val="24"/>
+        </w:rPr>
+        <w:tab/>
+        <w:t>5-6</w:t>
       </w:r>
     </w:p>
     <w:p>
@@ -687,7 +759,7 @@
           <w:szCs w:val="24"/>
         </w:rPr>
         <w:pict>
-          <v:line id="Straight Connector 12" o:spid="_x0000_s1043" style="position:absolute;flip:y;z-index:251678720;visibility:visible;mso-width-relative:margin;mso-height-relative:margin" from="198pt,7.3pt" to="457.5pt,9.55pt" o:gfxdata="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" strokecolor="black [3213]" strokeweight="3pt">
+          <v:line id="Straight Connector 12" o:spid="_x0000_s1043" style="position:absolute;flip:y;z-index:251678720;visibility:visible;mso-width-relative:margin;mso-height-relative:margin" from="197.2pt,8.15pt" to="443.1pt,8.15pt" o:gfxdata="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" strokecolor="black [3213]" strokeweight="3pt">
             <v:stroke joinstyle="miter"/>
             <v:shadow type="perspective" color="#7f7f7f [1601]" opacity=".5" offset="1pt" offset2="-1pt"/>
           </v:line>
@@ -698,15 +770,29 @@
           <w:sz w:val="24"/>
           <w:szCs w:val="24"/>
         </w:rPr>
-        <w:t>This is my wireframe for Contact page</w:t>
-      </w:r>
-      <w:r>
-        <w:rPr>
-          <w:sz w:val="24"/>
-          <w:szCs w:val="24"/>
-        </w:rPr>
-        <w:tab/>
-        <w:t>3</w:t>
+        <w:t>This is</w:t>
+      </w:r>
+      <w:r>
+        <w:rPr>
+          <w:sz w:val="24"/>
+          <w:szCs w:val="24"/>
+        </w:rPr>
+        <w:t xml:space="preserve"> my wireframe for Contact page</w:t>
+      </w:r>
+      <w:r>
+        <w:rPr>
+          <w:sz w:val="24"/>
+          <w:szCs w:val="24"/>
+        </w:rPr>
+        <w:tab/>
+        <w:t>6- 7</w:t>
+      </w:r>
+      <w:r>
+        <w:rPr>
+          <w:sz w:val="24"/>
+          <w:szCs w:val="24"/>
+        </w:rPr>
+        <w:tab/>
       </w:r>
     </w:p>
     <w:p>
@@ -726,46 +812,7 @@
           <w:szCs w:val="24"/>
         </w:rPr>
         <w:pict>
-          <v:line id="Straight Connector 13" o:spid="_x0000_s1044" style="position:absolute;flip:y;z-index:251679744;visibility:visible;mso-width-relative:margin;mso-height-relative:margin" from="173.25pt,10.5pt" to="458.25pt,12.75pt" o:gfxdata="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" strokecolor="black [3213]" strokeweight="3pt">
-            <v:stroke joinstyle="miter"/>
-            <v:shadow type="perspective" color="#7f7f7f [1601]" opacity=".5" offset="1pt" offset2="-1pt"/>
-          </v:line>
-        </w:pict>
-      </w:r>
-      <w:r>
-        <w:rPr>
-          <w:sz w:val="24"/>
-          <w:szCs w:val="24"/>
-        </w:rPr>
-        <w:t>The wireframe for useful links</w:t>
-      </w:r>
-      <w:r>
-        <w:rPr>
-          <w:sz w:val="24"/>
-          <w:szCs w:val="24"/>
-        </w:rPr>
-        <w:tab/>
-        <w:t>3</w:t>
-      </w:r>
-    </w:p>
-    <w:p>
-      <w:pPr>
-        <w:tabs>
-          <w:tab w:val="right" w:pos="9360"/>
-        </w:tabs>
-        <w:rPr>
-          <w:sz w:val="24"/>
-          <w:szCs w:val="24"/>
-        </w:rPr>
-      </w:pPr>
-      <w:r>
-        <w:rPr>
-          <w:noProof/>
-          <w:sz w:val="24"/>
-          <w:szCs w:val="24"/>
-        </w:rPr>
-        <w:pict>
-          <v:line id="Straight Connector 14" o:spid="_x0000_s1045" style="position:absolute;flip:y;z-index:251680768;visibility:visible;mso-position-horizontal-relative:margin;mso-width-relative:margin;mso-height-relative:margin" from="66pt,11pt" to="457.5pt,12.5pt" o:gfxdata="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" strokecolor="black [3213]" strokeweight="3pt">
+          <v:line id="Straight Connector 14" o:spid="_x0000_s1045" style="position:absolute;flip:y;z-index:251680768;visibility:visible;mso-position-horizontal-relative:margin;mso-width-relative:margin;mso-height-relative:margin" from="66pt,12.5pt" to="440.85pt,12.5pt" o:gfxdata="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" strokecolor="black [3213]" strokeweight="3pt">
             <v:stroke joinstyle="miter"/>
             <v:shadow type="perspective" color="#7f7f7f [1601]" opacity=".5" offset="1pt" offset2="-1pt"/>
             <w10:wrap anchorx="margin"/>
@@ -785,7 +832,7 @@
           <w:szCs w:val="24"/>
         </w:rPr>
         <w:tab/>
-        <w:t>4</w:t>
+        <w:t>7-11</w:t>
       </w:r>
     </w:p>
     <w:p>
@@ -805,7 +852,7 @@
           <w:szCs w:val="24"/>
         </w:rPr>
         <w:pict>
-          <v:shape id="_x0000_s1051" type="#_x0000_t32" style="position:absolute;margin-left:130.6pt;margin-top:10.2pt;width:327.65pt;height:0;z-index:251686912" o:connectortype="straight" strokecolor="black [3213]" strokeweight="3pt">
+          <v:shape id="_x0000_s1051" type="#_x0000_t32" style="position:absolute;margin-left:124.55pt;margin-top:9.55pt;width:307.75pt;height:0;z-index:251686912" o:connectortype="straight" strokecolor="black [3213]" strokeweight="3pt">
             <v:shadow type="perspective" color="#7f7f7f [1601]" opacity=".5" offset="1pt" offset2="-1pt"/>
           </v:shape>
         </w:pict>
@@ -817,6 +864,14 @@
         </w:rPr>
         <w:t>Sketches of Home page</w:t>
       </w:r>
+      <w:r>
+        <w:rPr>
+          <w:sz w:val="24"/>
+          <w:szCs w:val="24"/>
+        </w:rPr>
+        <w:tab/>
+        <w:t>7</w:t>
+      </w:r>
     </w:p>
     <w:p>
       <w:pPr>
@@ -835,7 +890,7 @@
           <w:szCs w:val="24"/>
         </w:rPr>
         <w:pict>
-          <v:shape id="_x0000_s1052" type="#_x0000_t32" style="position:absolute;margin-left:110.45pt;margin-top:8.55pt;width:347.05pt;height:0;z-index:251687936" o:connectortype="straight" strokecolor="black [3213]" strokeweight="3pt">
+          <v:shape id="_x0000_s1052" type="#_x0000_t32" style="position:absolute;margin-left:110.45pt;margin-top:7.05pt;width:334.25pt;height:1.5pt;flip:y;z-index:251687936" o:connectortype="straight" strokecolor="black [3213]" strokeweight="3pt">
             <v:shadow type="perspective" color="#7f7f7f [1601]" opacity=".5" offset="1pt" offset2="-1pt"/>
           </v:shape>
         </w:pict>
@@ -846,6 +901,14 @@
           <w:szCs w:val="24"/>
         </w:rPr>
         <w:t>Sketches of CV page</w:t>
+      </w:r>
+      <w:r>
+        <w:rPr>
+          <w:sz w:val="24"/>
+          <w:szCs w:val="24"/>
+        </w:rPr>
+        <w:tab/>
+        <w:t>8</w:t>
       </w:r>
     </w:p>
     <w:p>
@@ -877,6 +940,21 @@
         </w:rPr>
         <w:t>Sketches of Bio page</w:t>
       </w:r>
+      <w:r>
+        <w:rPr>
+          <w:sz w:val="24"/>
+          <w:szCs w:val="24"/>
+        </w:rPr>
+        <w:tab/>
+        <w:t>8</w:t>
+      </w:r>
+      <w:r>
+        <w:rPr>
+          <w:sz w:val="24"/>
+          <w:szCs w:val="24"/>
+        </w:rPr>
+        <w:tab/>
+      </w:r>
     </w:p>
     <w:p>
       <w:pPr>
@@ -907,6 +985,14 @@
         </w:rPr>
         <w:t>Sketches of Contact page</w:t>
       </w:r>
+      <w:r>
+        <w:rPr>
+          <w:sz w:val="24"/>
+          <w:szCs w:val="24"/>
+        </w:rPr>
+        <w:tab/>
+        <w:t>9</w:t>
+      </w:r>
     </w:p>
     <w:p>
       <w:pPr>
@@ -925,7 +1011,7 @@
           <w:szCs w:val="24"/>
         </w:rPr>
         <w:pict>
-          <v:shape id="_x0000_s1055" type="#_x0000_t32" style="position:absolute;margin-left:87.75pt;margin-top:9.15pt;width:369.75pt;height:0;z-index:251691008" o:connectortype="straight" strokecolor="black [3213]" strokeweight="3pt">
+          <v:shape id="_x0000_s1055" type="#_x0000_t32" style="position:absolute;margin-left:83.85pt;margin-top:11.45pt;width:361.65pt;height:0;z-index:251691008" o:connectortype="straight" strokecolor="black [3213]" strokeweight="3pt">
             <v:shadow type="perspective" color="#7f7f7f [1601]" opacity=".5" offset="1pt" offset2="-1pt"/>
           </v:shape>
         </w:pict>
@@ -937,6 +1023,14 @@
         </w:rPr>
         <w:t>Prototypes</w:t>
       </w:r>
+      <w:r>
+        <w:rPr>
+          <w:sz w:val="24"/>
+          <w:szCs w:val="24"/>
+        </w:rPr>
+        <w:tab/>
+        <w:t>10</w:t>
+      </w:r>
     </w:p>
     <w:p>
       <w:pPr>
@@ -955,7 +1049,7 @@
           <w:szCs w:val="24"/>
         </w:rPr>
         <w:pict>
-          <v:shape id="_x0000_s1061" type="#_x0000_t32" style="position:absolute;margin-left:110.45pt;margin-top:4.85pt;width:347.8pt;height:3.6pt;flip:y;z-index:251696128" o:connectortype="straight" strokecolor="black [3213]" strokeweight="3pt">
+          <v:shape id="_x0000_s1061" type="#_x0000_t32" style="position:absolute;margin-left:114.1pt;margin-top:6.4pt;width:320.25pt;height:1.25pt;flip:y;z-index:251696128" o:connectortype="straight" strokecolor="black [3213]" strokeweight="3pt">
             <v:shadow type="perspective" color="#7f7f7f [1601]" opacity=".5" offset="1pt" offset2="-1pt"/>
           </v:shape>
         </w:pict>
@@ -966,6 +1060,14 @@
           <w:szCs w:val="24"/>
         </w:rPr>
         <w:t>Images I have created</w:t>
+      </w:r>
+      <w:r>
+        <w:rPr>
+          <w:sz w:val="24"/>
+          <w:szCs w:val="24"/>
+        </w:rPr>
+        <w:tab/>
+        <w:t>11-15</w:t>
       </w:r>
     </w:p>
     <w:p>
@@ -995,7 +1097,22 @@
           <w:sz w:val="24"/>
           <w:szCs w:val="24"/>
         </w:rPr>
-        <w:t>Evidence of Good  Practices</w:t>
+        <w:t>Evidence of Good</w:t>
+      </w:r>
+      <w:r>
+        <w:rPr>
+          <w:sz w:val="24"/>
+          <w:szCs w:val="24"/>
+        </w:rPr>
+        <w:t xml:space="preserve"> Practices</w:t>
+      </w:r>
+      <w:r>
+        <w:rPr>
+          <w:sz w:val="24"/>
+          <w:szCs w:val="24"/>
+        </w:rPr>
+        <w:tab/>
+        <w:t>11</w:t>
       </w:r>
     </w:p>
     <w:p>
@@ -1015,7 +1132,7 @@
           <w:szCs w:val="24"/>
         </w:rPr>
         <w:pict>
-          <v:shape id="_x0000_s1063" type="#_x0000_t32" style="position:absolute;margin-left:88.5pt;margin-top:9pt;width:363.75pt;height:0;z-index:251698176" o:connectortype="straight" strokecolor="black [3213]" strokeweight="3pt">
+          <v:shape id="_x0000_s1063" type="#_x0000_t32" style="position:absolute;margin-left:88.5pt;margin-top:9.8pt;width:338.75pt;height:.05pt;z-index:251698176" o:connectortype="straight" strokecolor="black [3213]" strokeweight="3pt">
             <v:shadow type="perspective" color="#7f7f7f [1601]" opacity=".5" offset="1pt" offset2="-1pt"/>
           </v:shape>
         </w:pict>
@@ -1027,6 +1144,14 @@
         </w:rPr>
         <w:t>Page load speed</w:t>
       </w:r>
+      <w:r>
+        <w:rPr>
+          <w:sz w:val="24"/>
+          <w:szCs w:val="24"/>
+        </w:rPr>
+        <w:tab/>
+        <w:t>11-12</w:t>
+      </w:r>
     </w:p>
     <w:p>
       <w:pPr>
@@ -1045,7 +1170,7 @@
           <w:szCs w:val="24"/>
         </w:rPr>
         <w:pict>
-          <v:shape id="_x0000_s1064" type="#_x0000_t32" style="position:absolute;margin-left:87.75pt;margin-top:5.95pt;width:359.25pt;height:0;z-index:251699200" o:connectortype="straight" strokecolor="black [3213]" strokeweight="3pt">
+          <v:shape id="_x0000_s1064" type="#_x0000_t32" style="position:absolute;margin-left:87.75pt;margin-top:5.95pt;width:328pt;height:.85pt;z-index:251699200" o:connectortype="straight" strokecolor="black [3213]" strokeweight="3pt">
             <v:shadow type="perspective" color="#7f7f7f [1601]" opacity=".5" offset="1pt" offset2="-1pt"/>
           </v:shape>
         </w:pict>
@@ -1064,6 +1189,14 @@
         </w:rPr>
         <w:t>Validator</w:t>
       </w:r>
+      <w:r>
+        <w:rPr>
+          <w:sz w:val="24"/>
+          <w:szCs w:val="24"/>
+        </w:rPr>
+        <w:tab/>
+        <w:t>12-13</w:t>
+      </w:r>
     </w:p>
     <w:p>
       <w:pPr>
@@ -1082,7 +1215,7 @@
           <w:szCs w:val="24"/>
         </w:rPr>
         <w:pict>
-          <v:shape id="_x0000_s1056" type="#_x0000_t32" style="position:absolute;margin-left:192pt;margin-top:8.45pt;width:270.5pt;height:1.85pt;flip:y;z-index:251692032" o:connectortype="straight" strokecolor="black [3213]" strokeweight="3pt">
+          <v:shape id="_x0000_s1083" type="#_x0000_t32" style="position:absolute;margin-left:69.8pt;margin-top:8.3pt;width:357.45pt;height:0;z-index:251700224" o:connectortype="straight" strokecolor="black [3213]" strokeweight="3pt">
             <v:shadow type="perspective" color="#7f7f7f [1601]" opacity=".5" offset="1pt" offset2="-1pt"/>
           </v:shape>
         </w:pict>
@@ -1092,7 +1225,15 @@
           <w:sz w:val="24"/>
           <w:szCs w:val="24"/>
         </w:rPr>
-        <w:t>Progress on websites over 12 weeks:</w:t>
+        <w:t>Navigation</w:t>
+      </w:r>
+      <w:r>
+        <w:rPr>
+          <w:sz w:val="24"/>
+          <w:szCs w:val="24"/>
+        </w:rPr>
+        <w:tab/>
+        <w:t>13-14</w:t>
       </w:r>
     </w:p>
     <w:p>
@@ -1112,7 +1253,7 @@
           <w:szCs w:val="24"/>
         </w:rPr>
         <w:pict>
-          <v:shape id="_x0000_s1058" type="#_x0000_t32" style="position:absolute;margin-left:60.4pt;margin-top:5.4pt;width:397.85pt;height:3.05pt;flip:y;z-index:251693056" o:connectortype="straight" strokecolor="black [3213]" strokeweight="3pt">
+          <v:shape id="_x0000_s1056" type="#_x0000_t32" style="position:absolute;margin-left:192pt;margin-top:8.45pt;width:224.6pt;height:1.85pt;flip:y;z-index:251692032" o:connectortype="straight" strokecolor="black [3213]" strokeweight="3pt">
             <v:shadow type="perspective" color="#7f7f7f [1601]" opacity=".5" offset="1pt" offset2="-1pt"/>
           </v:shape>
         </w:pict>
@@ -1122,7 +1263,53 @@
           <w:sz w:val="24"/>
           <w:szCs w:val="24"/>
         </w:rPr>
+        <w:t>Progress on websites over 12 weeks:</w:t>
+      </w:r>
+      <w:r>
+        <w:rPr>
+          <w:sz w:val="24"/>
+          <w:szCs w:val="24"/>
+        </w:rPr>
+        <w:tab/>
+        <w:t>15-16</w:t>
+      </w:r>
+    </w:p>
+    <w:p>
+      <w:pPr>
+        <w:tabs>
+          <w:tab w:val="right" w:pos="9360"/>
+        </w:tabs>
+        <w:rPr>
+          <w:sz w:val="24"/>
+          <w:szCs w:val="24"/>
+        </w:rPr>
+      </w:pPr>
+      <w:r>
+        <w:rPr>
+          <w:noProof/>
+          <w:sz w:val="24"/>
+          <w:szCs w:val="24"/>
+        </w:rPr>
+        <w:pict>
+          <v:shape id="_x0000_s1058" type="#_x0000_t32" style="position:absolute;margin-left:60.4pt;margin-top:9.25pt;width:380.45pt;height:2.25pt;flip:y;z-index:251693056" o:connectortype="straight" strokecolor="black [3213]" strokeweight="3pt">
+            <v:shadow type="perspective" color="#7f7f7f [1601]" opacity=".5" offset="1pt" offset2="-1pt"/>
+          </v:shape>
+        </w:pict>
+      </w:r>
+      <w:r>
+        <w:rPr>
+          <w:sz w:val="24"/>
+          <w:szCs w:val="24"/>
+        </w:rPr>
         <w:t>Week 1-4</w:t>
+      </w:r>
+      <w:r>
+        <w:rPr>
+          <w:sz w:val="24"/>
+          <w:szCs w:val="24"/>
+        </w:rPr>
+        <w:tab/>
+        <w:t>15</w:t>
       </w:r>
     </w:p>
     <w:p>
@@ -1154,6 +1341,14 @@
         </w:rPr>
         <w:t>Week 4-8</w:t>
       </w:r>
+      <w:r>
+        <w:rPr>
+          <w:sz w:val="24"/>
+          <w:szCs w:val="24"/>
+        </w:rPr>
+        <w:tab/>
+        <w:t>16</w:t>
+      </w:r>
     </w:p>
     <w:p>
       <w:pPr>
@@ -1172,7 +1367,7 @@
           <w:szCs w:val="24"/>
         </w:rPr>
         <w:pict>
-          <v:shape id="_x0000_s1060" type="#_x0000_t32" style="position:absolute;margin-left:1in;margin-top:7.25pt;width:386.25pt;height:2.45pt;flip:y;z-index:251695104" o:connectortype="straight" strokecolor="black [3213]" strokeweight="3pt">
+          <v:shape id="_x0000_s1060" type="#_x0000_t32" style="position:absolute;margin-left:65.25pt;margin-top:9.7pt;width:386.25pt;height:2.45pt;flip:y;z-index:251695104" o:connectortype="straight" strokecolor="black [3213]" strokeweight="3pt">
             <v:shadow type="perspective" color="#7f7f7f [1601]" opacity=".5" offset="1pt" offset2="-1pt"/>
           </v:shape>
         </w:pict>
@@ -1184,67 +1379,115 @@
         </w:rPr>
         <w:t>Week 8-12</w:t>
       </w:r>
-    </w:p>
-    <w:p>
-      <w:pPr>
-        <w:tabs>
-          <w:tab w:val="right" w:pos="9360"/>
-        </w:tabs>
-        <w:rPr>
-          <w:sz w:val="24"/>
-          <w:szCs w:val="24"/>
-        </w:rPr>
-      </w:pPr>
-    </w:p>
-    <w:p>
-      <w:pPr>
-        <w:tabs>
-          <w:tab w:val="right" w:pos="9360"/>
-        </w:tabs>
-        <w:rPr>
-          <w:sz w:val="24"/>
-          <w:szCs w:val="24"/>
-        </w:rPr>
-      </w:pPr>
-    </w:p>
-    <w:p>
-      <w:pPr>
-        <w:tabs>
-          <w:tab w:val="right" w:pos="9360"/>
-        </w:tabs>
-        <w:rPr>
-          <w:sz w:val="24"/>
-          <w:szCs w:val="24"/>
-        </w:rPr>
-      </w:pPr>
-    </w:p>
-    <w:p>
-      <w:pPr>
-        <w:tabs>
-          <w:tab w:val="right" w:pos="9360"/>
-        </w:tabs>
-        <w:rPr>
-          <w:sz w:val="24"/>
-          <w:szCs w:val="24"/>
-        </w:rPr>
-      </w:pPr>
-    </w:p>
-    <w:p>
-      <w:pPr>
-        <w:tabs>
-          <w:tab w:val="right" w:pos="9360"/>
-        </w:tabs>
-        <w:rPr>
-          <w:sz w:val="24"/>
-          <w:szCs w:val="24"/>
-        </w:rPr>
-      </w:pPr>
-    </w:p>
-    <w:p>
-      <w:pPr>
-        <w:tabs>
-          <w:tab w:val="right" w:pos="9360"/>
-        </w:tabs>
+      <w:r>
+        <w:rPr>
+          <w:sz w:val="24"/>
+          <w:szCs w:val="24"/>
+        </w:rPr>
+        <w:tab/>
+        <w:t>16</w:t>
+      </w:r>
+    </w:p>
+    <w:p>
+      <w:pPr>
+        <w:tabs>
+          <w:tab w:val="right" w:pos="9360"/>
+        </w:tabs>
+        <w:rPr>
+          <w:sz w:val="24"/>
+          <w:szCs w:val="24"/>
+        </w:rPr>
+      </w:pPr>
+      <w:r>
+        <w:rPr>
+          <w:noProof/>
+          <w:sz w:val="24"/>
+          <w:szCs w:val="24"/>
+        </w:rPr>
+        <w:pict>
+          <v:shape id="_x0000_s1086" type="#_x0000_t32" style="position:absolute;margin-left:78.85pt;margin-top:9.35pt;width:372.65pt;height:0;z-index:251703296" o:connectortype="straight" strokecolor="black [3213]" strokeweight="3pt">
+            <v:shadow type="perspective" color="#7f7f7f [1601]" opacity=".5" offset="1pt" offset2="-1pt"/>
+          </v:shape>
+        </w:pict>
+      </w:r>
+      <w:r>
+        <w:rPr>
+          <w:sz w:val="24"/>
+          <w:szCs w:val="24"/>
+        </w:rPr>
+        <w:t>Conclusion</w:t>
+      </w:r>
+      <w:r>
+        <w:rPr>
+          <w:sz w:val="24"/>
+          <w:szCs w:val="24"/>
+        </w:rPr>
+        <w:tab/>
+        <w:t>17</w:t>
+      </w:r>
+    </w:p>
+    <w:p>
+      <w:pPr>
+        <w:tabs>
+          <w:tab w:val="right" w:pos="9360"/>
+        </w:tabs>
+        <w:rPr>
+          <w:sz w:val="24"/>
+          <w:szCs w:val="24"/>
+        </w:rPr>
+      </w:pPr>
+    </w:p>
+    <w:p>
+      <w:pPr>
+        <w:tabs>
+          <w:tab w:val="right" w:pos="9360"/>
+        </w:tabs>
+        <w:rPr>
+          <w:sz w:val="24"/>
+          <w:szCs w:val="24"/>
+        </w:rPr>
+      </w:pPr>
+    </w:p>
+    <w:p>
+      <w:pPr>
+        <w:tabs>
+          <w:tab w:val="right" w:pos="9360"/>
+        </w:tabs>
+        <w:rPr>
+          <w:sz w:val="24"/>
+          <w:szCs w:val="24"/>
+        </w:rPr>
+      </w:pPr>
+    </w:p>
+    <w:p>
+      <w:pPr>
+        <w:tabs>
+          <w:tab w:val="right" w:pos="9360"/>
+        </w:tabs>
+        <w:rPr>
+          <w:sz w:val="24"/>
+          <w:szCs w:val="24"/>
+        </w:rPr>
+      </w:pPr>
+    </w:p>
+    <w:p>
+      <w:pPr>
+        <w:tabs>
+          <w:tab w:val="right" w:pos="9360"/>
+        </w:tabs>
+        <w:jc w:val="both"/>
+        <w:rPr>
+          <w:sz w:val="24"/>
+          <w:szCs w:val="24"/>
+        </w:rPr>
+      </w:pPr>
+    </w:p>
+    <w:p>
+      <w:pPr>
+        <w:tabs>
+          <w:tab w:val="right" w:pos="9360"/>
+        </w:tabs>
+        <w:jc w:val="both"/>
         <w:rPr>
           <w:sz w:val="24"/>
           <w:szCs w:val="24"/>
@@ -1263,24 +1506,40 @@
         <w:tabs>
           <w:tab w:val="right" w:pos="9360"/>
         </w:tabs>
-        <w:rPr>
-          <w:sz w:val="24"/>
-          <w:szCs w:val="24"/>
-        </w:rPr>
-      </w:pPr>
-      <w:r>
-        <w:rPr>
-          <w:sz w:val="24"/>
-          <w:szCs w:val="24"/>
-        </w:rPr>
-        <w:t>Before I started creating my portfolio, I went through many websites and got ideas about how to style my website. Most of the web sites I had viewed were very simple and used HTML5 and CSS. Then, I decided on styling my website and wanted to make changes over the time period of 12 weeks by using HTML5 and CSS.I wanted to create a simple website. It provided me the idea and helped me in creating my own web site. Some of the websites I have taken as an idea were:</w:t>
-      </w:r>
-    </w:p>
-    <w:p>
-      <w:pPr>
-        <w:tabs>
-          <w:tab w:val="right" w:pos="9360"/>
-        </w:tabs>
+        <w:jc w:val="both"/>
+        <w:rPr>
+          <w:sz w:val="24"/>
+          <w:szCs w:val="24"/>
+        </w:rPr>
+      </w:pPr>
+      <w:r>
+        <w:rPr>
+          <w:sz w:val="24"/>
+          <w:szCs w:val="24"/>
+        </w:rPr>
+        <w:t xml:space="preserve">Before I started creating my portfolio, I went through many websites and got ideas about how to style my website. Most of the web sites I had viewed were very simple and used HTML5 and CSS. Then, I decided on styling my website and wanted to make changes over the time period of 12 weeks by using HTML5 and CSS.I wanted to create a simple website. It provided me the idea and helped me in creating my own web site. </w:t>
+      </w:r>
+      <w:r>
+        <w:rPr>
+          <w:sz w:val="24"/>
+          <w:szCs w:val="24"/>
+        </w:rPr>
+        <w:t>The website should be responsive for all type of devices.</w:t>
+      </w:r>
+      <w:r>
+        <w:rPr>
+          <w:sz w:val="24"/>
+          <w:szCs w:val="24"/>
+        </w:rPr>
+        <w:t>Some of the websites I have taken as an idea were:</w:t>
+      </w:r>
+    </w:p>
+    <w:p>
+      <w:pPr>
+        <w:tabs>
+          <w:tab w:val="right" w:pos="9360"/>
+        </w:tabs>
+        <w:jc w:val="both"/>
         <w:rPr>
           <w:sz w:val="24"/>
           <w:szCs w:val="24"/>
@@ -1302,6 +1561,7 @@
         <w:tabs>
           <w:tab w:val="right" w:pos="9360"/>
         </w:tabs>
+        <w:jc w:val="both"/>
         <w:rPr>
           <w:rFonts w:ascii="Calibri" w:hAnsi="Calibri" w:cs="Calibri"/>
           <w:color w:val="0000FF"/>
@@ -1326,6 +1586,7 @@
         <w:tabs>
           <w:tab w:val="right" w:pos="9360"/>
         </w:tabs>
+        <w:jc w:val="both"/>
       </w:pPr>
       <w:hyperlink r:id="rId9" w:history="1">
         <w:r>
@@ -1344,6 +1605,7 @@
         <w:tabs>
           <w:tab w:val="right" w:pos="9360"/>
         </w:tabs>
+        <w:jc w:val="both"/>
       </w:pPr>
       <w:hyperlink r:id="rId10" w:history="1">
         <w:r>
@@ -1361,6 +1623,818 @@
         </w:tabs>
         <w:rPr>
           <w:rFonts w:ascii="Calibri" w:hAnsi="Calibri" w:cs="Calibri"/>
+          <w:sz w:val="28"/>
+          <w:szCs w:val="28"/>
+        </w:rPr>
+      </w:pPr>
+    </w:p>
+    <w:p>
+      <w:pPr>
+        <w:tabs>
+          <w:tab w:val="right" w:pos="9360"/>
+        </w:tabs>
+        <w:rPr>
+          <w:rFonts w:ascii="Calibri" w:hAnsi="Calibri" w:cs="Calibri"/>
+          <w:sz w:val="28"/>
+          <w:szCs w:val="28"/>
+        </w:rPr>
+      </w:pPr>
+    </w:p>
+    <w:p>
+      <w:pPr>
+        <w:tabs>
+          <w:tab w:val="right" w:pos="9360"/>
+        </w:tabs>
+        <w:rPr>
+          <w:rFonts w:ascii="Calibri" w:hAnsi="Calibri" w:cs="Calibri"/>
+          <w:sz w:val="28"/>
+          <w:szCs w:val="28"/>
+        </w:rPr>
+      </w:pPr>
+    </w:p>
+    <w:p>
+      <w:pPr>
+        <w:tabs>
+          <w:tab w:val="right" w:pos="9360"/>
+        </w:tabs>
+        <w:rPr>
+          <w:rFonts w:ascii="Calibri" w:hAnsi="Calibri" w:cs="Calibri"/>
+          <w:sz w:val="28"/>
+          <w:szCs w:val="28"/>
+        </w:rPr>
+      </w:pPr>
+    </w:p>
+    <w:p>
+      <w:pPr>
+        <w:tabs>
+          <w:tab w:val="right" w:pos="9360"/>
+        </w:tabs>
+        <w:rPr>
+          <w:rFonts w:ascii="Calibri" w:hAnsi="Calibri" w:cs="Calibri"/>
+          <w:sz w:val="28"/>
+          <w:szCs w:val="28"/>
+        </w:rPr>
+      </w:pPr>
+    </w:p>
+    <w:p>
+      <w:pPr>
+        <w:tabs>
+          <w:tab w:val="right" w:pos="9360"/>
+        </w:tabs>
+        <w:rPr>
+          <w:rFonts w:ascii="Calibri" w:hAnsi="Calibri" w:cs="Calibri"/>
+          <w:sz w:val="28"/>
+          <w:szCs w:val="28"/>
+        </w:rPr>
+      </w:pPr>
+    </w:p>
+    <w:p>
+      <w:pPr>
+        <w:tabs>
+          <w:tab w:val="right" w:pos="9360"/>
+        </w:tabs>
+        <w:rPr>
+          <w:rFonts w:ascii="Calibri" w:hAnsi="Calibri" w:cs="Calibri"/>
+          <w:sz w:val="28"/>
+          <w:szCs w:val="28"/>
+        </w:rPr>
+      </w:pPr>
+    </w:p>
+    <w:p>
+      <w:pPr>
+        <w:tabs>
+          <w:tab w:val="right" w:pos="9360"/>
+        </w:tabs>
+        <w:rPr>
+          <w:rFonts w:ascii="Calibri" w:hAnsi="Calibri" w:cs="Calibri"/>
+          <w:sz w:val="28"/>
+          <w:szCs w:val="28"/>
+        </w:rPr>
+      </w:pPr>
+    </w:p>
+    <w:p>
+      <w:pPr>
+        <w:tabs>
+          <w:tab w:val="right" w:pos="9360"/>
+        </w:tabs>
+        <w:rPr>
+          <w:rFonts w:ascii="Calibri" w:hAnsi="Calibri" w:cs="Calibri"/>
+          <w:sz w:val="28"/>
+          <w:szCs w:val="28"/>
+        </w:rPr>
+      </w:pPr>
+    </w:p>
+    <w:p>
+      <w:pPr>
+        <w:tabs>
+          <w:tab w:val="right" w:pos="9360"/>
+        </w:tabs>
+        <w:rPr>
+          <w:rFonts w:ascii="Calibri" w:hAnsi="Calibri" w:cs="Calibri"/>
+          <w:sz w:val="28"/>
+          <w:szCs w:val="28"/>
+        </w:rPr>
+      </w:pPr>
+    </w:p>
+    <w:p>
+      <w:pPr>
+        <w:tabs>
+          <w:tab w:val="right" w:pos="9360"/>
+        </w:tabs>
+        <w:rPr>
+          <w:rFonts w:ascii="Calibri" w:hAnsi="Calibri" w:cs="Calibri"/>
+          <w:sz w:val="28"/>
+          <w:szCs w:val="28"/>
+        </w:rPr>
+      </w:pPr>
+    </w:p>
+    <w:p>
+      <w:pPr>
+        <w:tabs>
+          <w:tab w:val="right" w:pos="9360"/>
+        </w:tabs>
+        <w:rPr>
+          <w:rFonts w:ascii="Calibri" w:hAnsi="Calibri" w:cs="Calibri"/>
+          <w:sz w:val="28"/>
+          <w:szCs w:val="28"/>
+        </w:rPr>
+      </w:pPr>
+    </w:p>
+    <w:p>
+      <w:pPr>
+        <w:tabs>
+          <w:tab w:val="right" w:pos="9360"/>
+        </w:tabs>
+        <w:jc w:val="both"/>
+        <w:rPr>
+          <w:rFonts w:ascii="Calibri" w:hAnsi="Calibri" w:cs="Calibri"/>
+          <w:sz w:val="28"/>
+          <w:szCs w:val="28"/>
+        </w:rPr>
+      </w:pPr>
+    </w:p>
+    <w:p>
+      <w:pPr>
+        <w:tabs>
+          <w:tab w:val="right" w:pos="9360"/>
+        </w:tabs>
+        <w:jc w:val="both"/>
+        <w:rPr>
+          <w:rFonts w:ascii="Calibri" w:hAnsi="Calibri" w:cs="Calibri"/>
+          <w:sz w:val="28"/>
+          <w:szCs w:val="28"/>
+        </w:rPr>
+      </w:pPr>
+      <w:r>
+        <w:rPr>
+          <w:rFonts w:ascii="Calibri" w:hAnsi="Calibri" w:cs="Calibri"/>
+          <w:sz w:val="28"/>
+          <w:szCs w:val="28"/>
+        </w:rPr>
+        <w:t>Acknowledgement:</w:t>
+      </w:r>
+    </w:p>
+    <w:p>
+      <w:pPr>
+        <w:tabs>
+          <w:tab w:val="right" w:pos="9360"/>
+        </w:tabs>
+        <w:jc w:val="both"/>
+        <w:rPr>
+          <w:rFonts w:ascii="Calibri" w:hAnsi="Calibri" w:cs="Calibri"/>
+          <w:sz w:val="28"/>
+          <w:szCs w:val="28"/>
+        </w:rPr>
+      </w:pPr>
+      <w:r>
+        <w:rPr>
+          <w:rFonts w:ascii="Calibri" w:hAnsi="Calibri" w:cs="Calibri"/>
+          <w:sz w:val="28"/>
+          <w:szCs w:val="28"/>
+        </w:rPr>
+        <w:t xml:space="preserve">I think assignment is very useful. This assignment was a new experience. In this project my friends have helped me in designing the website. </w:t>
+      </w:r>
+    </w:p>
+    <w:p>
+      <w:pPr>
+        <w:tabs>
+          <w:tab w:val="right" w:pos="9360"/>
+        </w:tabs>
+        <w:jc w:val="both"/>
+        <w:rPr>
+          <w:rFonts w:ascii="Calibri" w:hAnsi="Calibri" w:cs="Calibri"/>
+          <w:sz w:val="28"/>
+          <w:szCs w:val="28"/>
+        </w:rPr>
+      </w:pPr>
+    </w:p>
+    <w:p>
+      <w:pPr>
+        <w:tabs>
+          <w:tab w:val="right" w:pos="9360"/>
+        </w:tabs>
+        <w:rPr>
+          <w:rFonts w:ascii="Calibri" w:hAnsi="Calibri" w:cs="Calibri"/>
+          <w:sz w:val="28"/>
+          <w:szCs w:val="28"/>
+        </w:rPr>
+      </w:pPr>
+    </w:p>
+    <w:p>
+      <w:pPr>
+        <w:tabs>
+          <w:tab w:val="right" w:pos="9360"/>
+        </w:tabs>
+        <w:rPr>
+          <w:rFonts w:ascii="Calibri" w:hAnsi="Calibri" w:cs="Calibri"/>
+          <w:sz w:val="28"/>
+          <w:szCs w:val="28"/>
+        </w:rPr>
+      </w:pPr>
+    </w:p>
+    <w:p>
+      <w:pPr>
+        <w:tabs>
+          <w:tab w:val="right" w:pos="9360"/>
+        </w:tabs>
+        <w:rPr>
+          <w:rFonts w:ascii="Calibri" w:hAnsi="Calibri" w:cs="Calibri"/>
+          <w:sz w:val="28"/>
+          <w:szCs w:val="28"/>
+        </w:rPr>
+      </w:pPr>
+    </w:p>
+    <w:p>
+      <w:pPr>
+        <w:tabs>
+          <w:tab w:val="right" w:pos="9360"/>
+        </w:tabs>
+        <w:rPr>
+          <w:rFonts w:ascii="Calibri" w:hAnsi="Calibri" w:cs="Calibri"/>
+          <w:sz w:val="28"/>
+          <w:szCs w:val="28"/>
+        </w:rPr>
+      </w:pPr>
+    </w:p>
+    <w:p>
+      <w:pPr>
+        <w:tabs>
+          <w:tab w:val="right" w:pos="9360"/>
+        </w:tabs>
+        <w:rPr>
+          <w:rFonts w:ascii="Calibri" w:hAnsi="Calibri" w:cs="Calibri"/>
+          <w:sz w:val="28"/>
+          <w:szCs w:val="28"/>
+        </w:rPr>
+      </w:pPr>
+    </w:p>
+    <w:p>
+      <w:pPr>
+        <w:tabs>
+          <w:tab w:val="right" w:pos="9360"/>
+        </w:tabs>
+        <w:rPr>
+          <w:rFonts w:ascii="Calibri" w:hAnsi="Calibri" w:cs="Calibri"/>
+          <w:sz w:val="28"/>
+          <w:szCs w:val="28"/>
+        </w:rPr>
+      </w:pPr>
+    </w:p>
+    <w:p>
+      <w:pPr>
+        <w:tabs>
+          <w:tab w:val="right" w:pos="9360"/>
+        </w:tabs>
+        <w:rPr>
+          <w:rFonts w:ascii="Calibri" w:hAnsi="Calibri" w:cs="Calibri"/>
+          <w:sz w:val="28"/>
+          <w:szCs w:val="28"/>
+        </w:rPr>
+      </w:pPr>
+    </w:p>
+    <w:p>
+      <w:pPr>
+        <w:tabs>
+          <w:tab w:val="right" w:pos="9360"/>
+        </w:tabs>
+        <w:rPr>
+          <w:rFonts w:ascii="Calibri" w:hAnsi="Calibri" w:cs="Calibri"/>
+          <w:sz w:val="28"/>
+          <w:szCs w:val="28"/>
+        </w:rPr>
+      </w:pPr>
+    </w:p>
+    <w:p>
+      <w:pPr>
+        <w:tabs>
+          <w:tab w:val="right" w:pos="9360"/>
+        </w:tabs>
+        <w:rPr>
+          <w:rFonts w:ascii="Calibri" w:hAnsi="Calibri" w:cs="Calibri"/>
+          <w:sz w:val="28"/>
+          <w:szCs w:val="28"/>
+        </w:rPr>
+      </w:pPr>
+    </w:p>
+    <w:p>
+      <w:pPr>
+        <w:tabs>
+          <w:tab w:val="right" w:pos="9360"/>
+        </w:tabs>
+        <w:rPr>
+          <w:rFonts w:ascii="Calibri" w:hAnsi="Calibri" w:cs="Calibri"/>
+          <w:sz w:val="28"/>
+          <w:szCs w:val="28"/>
+        </w:rPr>
+      </w:pPr>
+    </w:p>
+    <w:p>
+      <w:pPr>
+        <w:tabs>
+          <w:tab w:val="right" w:pos="9360"/>
+        </w:tabs>
+        <w:rPr>
+          <w:rFonts w:ascii="Calibri" w:hAnsi="Calibri" w:cs="Calibri"/>
+          <w:sz w:val="28"/>
+          <w:szCs w:val="28"/>
+        </w:rPr>
+      </w:pPr>
+    </w:p>
+    <w:p>
+      <w:pPr>
+        <w:tabs>
+          <w:tab w:val="right" w:pos="9360"/>
+        </w:tabs>
+        <w:rPr>
+          <w:rFonts w:ascii="Calibri" w:hAnsi="Calibri" w:cs="Calibri"/>
+          <w:sz w:val="28"/>
+          <w:szCs w:val="28"/>
+        </w:rPr>
+      </w:pPr>
+    </w:p>
+    <w:p>
+      <w:pPr>
+        <w:tabs>
+          <w:tab w:val="right" w:pos="9360"/>
+        </w:tabs>
+        <w:rPr>
+          <w:rFonts w:ascii="Calibri" w:hAnsi="Calibri" w:cs="Calibri"/>
+          <w:sz w:val="28"/>
+          <w:szCs w:val="28"/>
+        </w:rPr>
+      </w:pPr>
+    </w:p>
+    <w:p>
+      <w:pPr>
+        <w:tabs>
+          <w:tab w:val="right" w:pos="9360"/>
+        </w:tabs>
+        <w:rPr>
+          <w:rFonts w:ascii="Calibri" w:hAnsi="Calibri" w:cs="Calibri"/>
+          <w:sz w:val="28"/>
+          <w:szCs w:val="28"/>
+        </w:rPr>
+      </w:pPr>
+    </w:p>
+    <w:p>
+      <w:pPr>
+        <w:tabs>
+          <w:tab w:val="right" w:pos="9360"/>
+        </w:tabs>
+        <w:rPr>
+          <w:rFonts w:ascii="Calibri" w:hAnsi="Calibri" w:cs="Calibri"/>
+          <w:sz w:val="28"/>
+          <w:szCs w:val="28"/>
+        </w:rPr>
+      </w:pPr>
+    </w:p>
+    <w:p>
+      <w:pPr>
+        <w:tabs>
+          <w:tab w:val="right" w:pos="9360"/>
+        </w:tabs>
+        <w:rPr>
+          <w:rFonts w:ascii="Calibri" w:hAnsi="Calibri" w:cs="Calibri"/>
+          <w:sz w:val="28"/>
+          <w:szCs w:val="28"/>
+        </w:rPr>
+      </w:pPr>
+    </w:p>
+    <w:p>
+      <w:pPr>
+        <w:tabs>
+          <w:tab w:val="right" w:pos="9360"/>
+        </w:tabs>
+        <w:rPr>
+          <w:rFonts w:ascii="Calibri" w:hAnsi="Calibri" w:cs="Calibri"/>
+          <w:sz w:val="28"/>
+          <w:szCs w:val="28"/>
+        </w:rPr>
+      </w:pPr>
+    </w:p>
+    <w:p>
+      <w:pPr>
+        <w:tabs>
+          <w:tab w:val="right" w:pos="9360"/>
+        </w:tabs>
+        <w:rPr>
+          <w:rFonts w:ascii="Calibri" w:hAnsi="Calibri" w:cs="Calibri"/>
+          <w:sz w:val="28"/>
+          <w:szCs w:val="28"/>
+        </w:rPr>
+      </w:pPr>
+    </w:p>
+    <w:p>
+      <w:pPr>
+        <w:tabs>
+          <w:tab w:val="right" w:pos="9360"/>
+        </w:tabs>
+        <w:rPr>
+          <w:rFonts w:ascii="Calibri" w:hAnsi="Calibri" w:cs="Calibri"/>
+          <w:sz w:val="28"/>
+          <w:szCs w:val="28"/>
+        </w:rPr>
+      </w:pPr>
+    </w:p>
+    <w:p>
+      <w:pPr>
+        <w:tabs>
+          <w:tab w:val="right" w:pos="9360"/>
+        </w:tabs>
+        <w:rPr>
+          <w:rFonts w:ascii="Calibri" w:hAnsi="Calibri" w:cs="Calibri"/>
+          <w:sz w:val="28"/>
+          <w:szCs w:val="28"/>
+        </w:rPr>
+      </w:pPr>
+    </w:p>
+    <w:p>
+      <w:pPr>
+        <w:tabs>
+          <w:tab w:val="right" w:pos="9360"/>
+        </w:tabs>
+        <w:rPr>
+          <w:rFonts w:ascii="Calibri" w:hAnsi="Calibri" w:cs="Calibri"/>
+          <w:sz w:val="28"/>
+          <w:szCs w:val="28"/>
+        </w:rPr>
+      </w:pPr>
+    </w:p>
+    <w:p>
+      <w:pPr>
+        <w:tabs>
+          <w:tab w:val="right" w:pos="9360"/>
+        </w:tabs>
+        <w:rPr>
+          <w:rFonts w:ascii="Calibri" w:hAnsi="Calibri" w:cs="Calibri"/>
+          <w:sz w:val="28"/>
+          <w:szCs w:val="28"/>
+        </w:rPr>
+      </w:pPr>
+    </w:p>
+    <w:p>
+      <w:pPr>
+        <w:tabs>
+          <w:tab w:val="right" w:pos="9360"/>
+        </w:tabs>
+        <w:rPr>
+          <w:rFonts w:ascii="Calibri" w:hAnsi="Calibri" w:cs="Calibri"/>
+          <w:sz w:val="28"/>
+          <w:szCs w:val="28"/>
+        </w:rPr>
+      </w:pPr>
+    </w:p>
+    <w:p>
+      <w:pPr>
+        <w:tabs>
+          <w:tab w:val="right" w:pos="9360"/>
+        </w:tabs>
+        <w:rPr>
+          <w:rFonts w:ascii="Calibri" w:hAnsi="Calibri" w:cs="Calibri"/>
+          <w:sz w:val="28"/>
+          <w:szCs w:val="28"/>
+        </w:rPr>
+      </w:pPr>
+    </w:p>
+    <w:p>
+      <w:pPr>
+        <w:tabs>
+          <w:tab w:val="right" w:pos="9360"/>
+        </w:tabs>
+        <w:rPr>
+          <w:rFonts w:ascii="Calibri" w:hAnsi="Calibri" w:cs="Calibri"/>
+          <w:sz w:val="28"/>
+          <w:szCs w:val="28"/>
+        </w:rPr>
+      </w:pPr>
+    </w:p>
+    <w:p>
+      <w:pPr>
+        <w:tabs>
+          <w:tab w:val="right" w:pos="9360"/>
+        </w:tabs>
+        <w:rPr>
+          <w:rFonts w:ascii="Calibri" w:hAnsi="Calibri" w:cs="Calibri"/>
+          <w:sz w:val="28"/>
+          <w:szCs w:val="28"/>
+        </w:rPr>
+      </w:pPr>
+    </w:p>
+    <w:p>
+      <w:pPr>
+        <w:tabs>
+          <w:tab w:val="right" w:pos="9360"/>
+        </w:tabs>
+        <w:rPr>
+          <w:rFonts w:ascii="Calibri" w:hAnsi="Calibri" w:cs="Calibri"/>
+          <w:sz w:val="28"/>
+          <w:szCs w:val="28"/>
+        </w:rPr>
+      </w:pPr>
+    </w:p>
+    <w:p>
+      <w:pPr>
+        <w:tabs>
+          <w:tab w:val="right" w:pos="9360"/>
+        </w:tabs>
+        <w:rPr>
+          <w:rFonts w:ascii="Calibri" w:hAnsi="Calibri" w:cs="Calibri"/>
+          <w:sz w:val="28"/>
+          <w:szCs w:val="28"/>
+        </w:rPr>
+      </w:pPr>
+    </w:p>
+    <w:p>
+      <w:pPr>
+        <w:tabs>
+          <w:tab w:val="right" w:pos="9360"/>
+        </w:tabs>
+        <w:rPr>
+          <w:rFonts w:ascii="Calibri" w:hAnsi="Calibri" w:cs="Calibri"/>
+          <w:sz w:val="28"/>
+          <w:szCs w:val="28"/>
+        </w:rPr>
+      </w:pPr>
+    </w:p>
+    <w:p>
+      <w:pPr>
+        <w:tabs>
+          <w:tab w:val="right" w:pos="9360"/>
+        </w:tabs>
+        <w:rPr>
+          <w:rFonts w:ascii="Calibri" w:hAnsi="Calibri" w:cs="Calibri"/>
+          <w:sz w:val="28"/>
+          <w:szCs w:val="28"/>
+        </w:rPr>
+      </w:pPr>
+    </w:p>
+    <w:p>
+      <w:pPr>
+        <w:tabs>
+          <w:tab w:val="right" w:pos="9360"/>
+        </w:tabs>
+        <w:rPr>
+          <w:rFonts w:ascii="Calibri" w:hAnsi="Calibri" w:cs="Calibri"/>
+          <w:sz w:val="28"/>
+          <w:szCs w:val="28"/>
+        </w:rPr>
+      </w:pPr>
+    </w:p>
+    <w:p>
+      <w:pPr>
+        <w:tabs>
+          <w:tab w:val="right" w:pos="9360"/>
+        </w:tabs>
+        <w:rPr>
+          <w:rFonts w:ascii="Calibri" w:hAnsi="Calibri" w:cs="Calibri"/>
+          <w:sz w:val="28"/>
+          <w:szCs w:val="28"/>
+        </w:rPr>
+      </w:pPr>
+    </w:p>
+    <w:p>
+      <w:pPr>
+        <w:tabs>
+          <w:tab w:val="right" w:pos="9360"/>
+        </w:tabs>
+        <w:rPr>
+          <w:rFonts w:ascii="Calibri" w:hAnsi="Calibri" w:cs="Calibri"/>
+          <w:sz w:val="28"/>
+          <w:szCs w:val="28"/>
+        </w:rPr>
+      </w:pPr>
+    </w:p>
+    <w:p>
+      <w:pPr>
+        <w:tabs>
+          <w:tab w:val="right" w:pos="9360"/>
+        </w:tabs>
+        <w:rPr>
+          <w:rFonts w:ascii="Calibri" w:hAnsi="Calibri" w:cs="Calibri"/>
+          <w:sz w:val="28"/>
+          <w:szCs w:val="28"/>
+        </w:rPr>
+      </w:pPr>
+    </w:p>
+    <w:p>
+      <w:pPr>
+        <w:tabs>
+          <w:tab w:val="right" w:pos="9360"/>
+        </w:tabs>
+        <w:rPr>
+          <w:rFonts w:ascii="Calibri" w:hAnsi="Calibri" w:cs="Calibri"/>
+          <w:sz w:val="28"/>
+          <w:szCs w:val="28"/>
+        </w:rPr>
+      </w:pPr>
+    </w:p>
+    <w:p>
+      <w:pPr>
+        <w:tabs>
+          <w:tab w:val="right" w:pos="9360"/>
+        </w:tabs>
+        <w:rPr>
+          <w:rFonts w:ascii="Calibri" w:hAnsi="Calibri" w:cs="Calibri"/>
+          <w:sz w:val="28"/>
+          <w:szCs w:val="28"/>
+        </w:rPr>
+      </w:pPr>
+    </w:p>
+    <w:p>
+      <w:pPr>
+        <w:tabs>
+          <w:tab w:val="right" w:pos="9360"/>
+        </w:tabs>
+        <w:rPr>
+          <w:rFonts w:ascii="Calibri" w:hAnsi="Calibri" w:cs="Calibri"/>
+          <w:sz w:val="28"/>
+          <w:szCs w:val="28"/>
+        </w:rPr>
+      </w:pPr>
+    </w:p>
+    <w:p>
+      <w:pPr>
+        <w:tabs>
+          <w:tab w:val="right" w:pos="9360"/>
+        </w:tabs>
+        <w:rPr>
+          <w:rFonts w:ascii="Calibri" w:hAnsi="Calibri" w:cs="Calibri"/>
+          <w:sz w:val="28"/>
+          <w:szCs w:val="28"/>
+        </w:rPr>
+      </w:pPr>
+    </w:p>
+    <w:p>
+      <w:pPr>
+        <w:tabs>
+          <w:tab w:val="right" w:pos="9360"/>
+        </w:tabs>
+        <w:rPr>
+          <w:rFonts w:ascii="Calibri" w:hAnsi="Calibri" w:cs="Calibri"/>
+          <w:sz w:val="28"/>
+          <w:szCs w:val="28"/>
+        </w:rPr>
+      </w:pPr>
+    </w:p>
+    <w:p>
+      <w:pPr>
+        <w:tabs>
+          <w:tab w:val="right" w:pos="9360"/>
+        </w:tabs>
+        <w:rPr>
+          <w:rFonts w:ascii="Calibri" w:hAnsi="Calibri" w:cs="Calibri"/>
+          <w:sz w:val="28"/>
+          <w:szCs w:val="28"/>
+        </w:rPr>
+      </w:pPr>
+    </w:p>
+    <w:p>
+      <w:pPr>
+        <w:tabs>
+          <w:tab w:val="right" w:pos="9360"/>
+        </w:tabs>
+        <w:rPr>
+          <w:rFonts w:ascii="Calibri" w:hAnsi="Calibri" w:cs="Calibri"/>
+          <w:sz w:val="28"/>
+          <w:szCs w:val="28"/>
+        </w:rPr>
+      </w:pPr>
+    </w:p>
+    <w:p>
+      <w:pPr>
+        <w:tabs>
+          <w:tab w:val="right" w:pos="9360"/>
+        </w:tabs>
+        <w:rPr>
+          <w:rFonts w:ascii="Calibri" w:hAnsi="Calibri" w:cs="Calibri"/>
+          <w:sz w:val="28"/>
+          <w:szCs w:val="28"/>
+        </w:rPr>
+      </w:pPr>
+    </w:p>
+    <w:p>
+      <w:pPr>
+        <w:tabs>
+          <w:tab w:val="right" w:pos="9360"/>
+        </w:tabs>
+        <w:rPr>
+          <w:rFonts w:ascii="Calibri" w:hAnsi="Calibri" w:cs="Calibri"/>
+          <w:sz w:val="28"/>
+          <w:szCs w:val="28"/>
+        </w:rPr>
+      </w:pPr>
+    </w:p>
+    <w:p>
+      <w:pPr>
+        <w:tabs>
+          <w:tab w:val="right" w:pos="9360"/>
+        </w:tabs>
+        <w:rPr>
+          <w:rFonts w:ascii="Calibri" w:hAnsi="Calibri" w:cs="Calibri"/>
+          <w:sz w:val="28"/>
+          <w:szCs w:val="28"/>
+        </w:rPr>
+      </w:pPr>
+    </w:p>
+    <w:p>
+      <w:pPr>
+        <w:tabs>
+          <w:tab w:val="right" w:pos="9360"/>
+        </w:tabs>
+        <w:rPr>
+          <w:rFonts w:ascii="Calibri" w:hAnsi="Calibri" w:cs="Calibri"/>
+          <w:sz w:val="28"/>
+          <w:szCs w:val="28"/>
+        </w:rPr>
+      </w:pPr>
+    </w:p>
+    <w:p>
+      <w:pPr>
+        <w:tabs>
+          <w:tab w:val="right" w:pos="9360"/>
+        </w:tabs>
+        <w:rPr>
+          <w:rFonts w:ascii="Calibri" w:hAnsi="Calibri" w:cs="Calibri"/>
+          <w:sz w:val="28"/>
+          <w:szCs w:val="28"/>
+        </w:rPr>
+      </w:pPr>
+      <w:r>
+        <w:rPr>
+          <w:rFonts w:ascii="Calibri" w:hAnsi="Calibri" w:cs="Calibri"/>
+          <w:sz w:val="28"/>
+          <w:szCs w:val="28"/>
+        </w:rPr>
+        <w:t>Designs</w:t>
+      </w:r>
+    </w:p>
+    <w:p>
+      <w:pPr>
+        <w:tabs>
+          <w:tab w:val="right" w:pos="9360"/>
+        </w:tabs>
+        <w:rPr>
+          <w:rFonts w:ascii="Calibri" w:hAnsi="Calibri" w:cs="Calibri"/>
+          <w:sz w:val="24"/>
+          <w:szCs w:val="24"/>
+        </w:rPr>
+      </w:pPr>
+      <w:r>
+        <w:rPr>
+          <w:rFonts w:ascii="Calibri" w:hAnsi="Calibri" w:cs="Calibri"/>
+          <w:sz w:val="24"/>
+          <w:szCs w:val="24"/>
+        </w:rPr>
+        <w:t>Wireframes:</w:t>
+      </w:r>
+    </w:p>
+    <w:p>
+      <w:pPr>
+        <w:tabs>
+          <w:tab w:val="right" w:pos="9360"/>
+        </w:tabs>
+        <w:rPr>
+          <w:rFonts w:ascii="Calibri" w:hAnsi="Calibri" w:cs="Calibri"/>
+          <w:sz w:val="24"/>
+          <w:szCs w:val="24"/>
+        </w:rPr>
+      </w:pPr>
+      <w:r>
+        <w:rPr>
+          <w:rFonts w:ascii="Calibri" w:hAnsi="Calibri" w:cs="Calibri"/>
+          <w:sz w:val="24"/>
+          <w:szCs w:val="24"/>
+        </w:rPr>
+        <w:t>This is the wireframe for my home page.</w:t>
+      </w:r>
+    </w:p>
+    <w:p>
+      <w:pPr>
+        <w:tabs>
+          <w:tab w:val="right" w:pos="9360"/>
+        </w:tabs>
+        <w:rPr>
+          <w:rFonts w:ascii="Calibri" w:hAnsi="Calibri" w:cs="Calibri"/>
           <w:color w:val="0000FF"/>
           <w:sz w:val="24"/>
           <w:szCs w:val="24"/>
@@ -1374,100 +2448,446 @@
         </w:tabs>
         <w:rPr>
           <w:rFonts w:ascii="Calibri" w:hAnsi="Calibri" w:cs="Calibri"/>
-          <w:sz w:val="28"/>
-          <w:szCs w:val="28"/>
-        </w:rPr>
-      </w:pPr>
-      <w:r>
-        <w:rPr>
-          <w:rFonts w:ascii="Calibri" w:hAnsi="Calibri" w:cs="Calibri"/>
-          <w:sz w:val="28"/>
-          <w:szCs w:val="28"/>
-        </w:rPr>
-        <w:t>Designs</w:t>
-      </w:r>
-    </w:p>
-    <w:p>
-      <w:pPr>
-        <w:tabs>
-          <w:tab w:val="right" w:pos="9360"/>
-        </w:tabs>
-        <w:rPr>
-          <w:rFonts w:ascii="Calibri" w:hAnsi="Calibri" w:cs="Calibri"/>
-          <w:sz w:val="24"/>
-          <w:szCs w:val="24"/>
-        </w:rPr>
-      </w:pPr>
-      <w:r>
-        <w:rPr>
-          <w:rFonts w:ascii="Calibri" w:hAnsi="Calibri" w:cs="Calibri"/>
-          <w:sz w:val="24"/>
-          <w:szCs w:val="24"/>
-        </w:rPr>
-        <w:t>Wireframes:</w:t>
-      </w:r>
-    </w:p>
-    <w:p>
-      <w:pPr>
-        <w:tabs>
-          <w:tab w:val="right" w:pos="9360"/>
-        </w:tabs>
-        <w:rPr>
-          <w:rFonts w:ascii="Calibri" w:hAnsi="Calibri" w:cs="Calibri"/>
-          <w:sz w:val="24"/>
-          <w:szCs w:val="24"/>
-        </w:rPr>
-      </w:pPr>
-      <w:r>
-        <w:rPr>
-          <w:rFonts w:ascii="Calibri" w:hAnsi="Calibri" w:cs="Calibri"/>
-          <w:sz w:val="24"/>
-          <w:szCs w:val="24"/>
-        </w:rPr>
-        <w:t>This is the wireframe for my home page.</w:t>
-      </w:r>
-    </w:p>
-    <w:p>
-      <w:pPr>
-        <w:tabs>
-          <w:tab w:val="right" w:pos="9360"/>
-        </w:tabs>
-        <w:rPr>
-          <w:rFonts w:ascii="Calibri" w:hAnsi="Calibri" w:cs="Calibri"/>
-          <w:sz w:val="24"/>
-          <w:szCs w:val="24"/>
-        </w:rPr>
-      </w:pPr>
-    </w:p>
-    <w:p>
-      <w:pPr>
-        <w:tabs>
-          <w:tab w:val="right" w:pos="9360"/>
-        </w:tabs>
-        <w:rPr>
-          <w:rFonts w:ascii="Calibri" w:hAnsi="Calibri" w:cs="Calibri"/>
-          <w:sz w:val="24"/>
-          <w:szCs w:val="24"/>
-        </w:rPr>
-      </w:pPr>
-    </w:p>
-    <w:p>
-      <w:pPr>
-        <w:tabs>
-          <w:tab w:val="right" w:pos="9360"/>
-        </w:tabs>
-        <w:rPr>
-          <w:rFonts w:ascii="Calibri" w:hAnsi="Calibri" w:cs="Calibri"/>
-          <w:sz w:val="24"/>
-          <w:szCs w:val="24"/>
-        </w:rPr>
-      </w:pPr>
-    </w:p>
-    <w:p>
-      <w:pPr>
-        <w:tabs>
-          <w:tab w:val="right" w:pos="9360"/>
-        </w:tabs>
+          <w:sz w:val="24"/>
+          <w:szCs w:val="24"/>
+        </w:rPr>
+      </w:pPr>
+      <w:r>
+        <w:rPr>
+          <w:rFonts w:ascii="Calibri" w:hAnsi="Calibri" w:cs="Calibri"/>
+          <w:noProof/>
+          <w:sz w:val="24"/>
+          <w:szCs w:val="24"/>
+        </w:rPr>
+        <w:drawing>
+          <wp:inline distT="0" distB="0" distL="0" distR="0">
+            <wp:extent cx="5753100" cy="4314825"/>
+            <wp:effectExtent l="0" t="0" r="0" b="0"/>
+            <wp:docPr id="21" name="Picture 21"/>
+            <wp:cNvGraphicFramePr>
+              <a:graphicFrameLocks xmlns:a="http://schemas.openxmlformats.org/drawingml/2006/main" noChangeAspect="1"/>
+            </wp:cNvGraphicFramePr>
+            <a:graphic xmlns:a="http://schemas.openxmlformats.org/drawingml/2006/main">
+              <a:graphicData uri="http://schemas.openxmlformats.org/drawingml/2006/picture">
+                <pic:pic xmlns:pic="http://schemas.openxmlformats.org/drawingml/2006/picture">
+                  <pic:nvPicPr>
+                    <pic:cNvPr id="21" name="DSC_0053.JPG"/>
+                    <pic:cNvPicPr/>
+                  </pic:nvPicPr>
+                  <pic:blipFill>
+                    <a:blip r:embed="rId11" cstate="print">
+                      <a:extLst>
+                        <a:ext uri="{28A0092B-C50C-407E-A947-70E740481C1C}">
+                          <a14:useLocalDpi xmlns:a14="http://schemas.microsoft.com/office/drawing/2010/main" val="0"/>
+                        </a:ext>
+                      </a:extLst>
+                    </a:blip>
+                    <a:stretch>
+                      <a:fillRect/>
+                    </a:stretch>
+                  </pic:blipFill>
+                  <pic:spPr>
+                    <a:xfrm>
+                      <a:off x="0" y="0"/>
+                      <a:ext cx="5753100" cy="4314825"/>
+                    </a:xfrm>
+                    <a:prstGeom prst="rect">
+                      <a:avLst/>
+                    </a:prstGeom>
+                  </pic:spPr>
+                </pic:pic>
+              </a:graphicData>
+            </a:graphic>
+          </wp:inline>
+        </w:drawing>
+      </w:r>
+    </w:p>
+    <w:p>
+      <w:pPr>
+        <w:tabs>
+          <w:tab w:val="right" w:pos="9360"/>
+        </w:tabs>
+        <w:rPr>
+          <w:rFonts w:ascii="Calibri" w:hAnsi="Calibri" w:cs="Calibri"/>
+          <w:sz w:val="24"/>
+          <w:szCs w:val="24"/>
+        </w:rPr>
+      </w:pPr>
+      <w:r>
+        <w:rPr>
+          <w:rFonts w:ascii="Calibri" w:hAnsi="Calibri" w:cs="Calibri"/>
+          <w:noProof/>
+          <w:sz w:val="24"/>
+          <w:szCs w:val="24"/>
+        </w:rPr>
+        <w:lastRenderedPageBreak/>
+        <w:drawing>
+          <wp:inline distT="0" distB="0" distL="0" distR="0">
+            <wp:extent cx="5943600" cy="4457700"/>
+            <wp:effectExtent l="0" t="0" r="0" b="0"/>
+            <wp:docPr id="17" name="Picture 17"/>
+            <wp:cNvGraphicFramePr>
+              <a:graphicFrameLocks xmlns:a="http://schemas.openxmlformats.org/drawingml/2006/main" noChangeAspect="1"/>
+            </wp:cNvGraphicFramePr>
+            <a:graphic xmlns:a="http://schemas.openxmlformats.org/drawingml/2006/main">
+              <a:graphicData uri="http://schemas.openxmlformats.org/drawingml/2006/picture">
+                <pic:pic xmlns:pic="http://schemas.openxmlformats.org/drawingml/2006/picture">
+                  <pic:nvPicPr>
+                    <pic:cNvPr id="17" name="DSC_0053.JPG"/>
+                    <pic:cNvPicPr/>
+                  </pic:nvPicPr>
+                  <pic:blipFill>
+                    <a:blip r:embed="rId12" cstate="print">
+                      <a:extLst>
+                        <a:ext uri="{28A0092B-C50C-407E-A947-70E740481C1C}">
+                          <a14:useLocalDpi xmlns:a14="http://schemas.microsoft.com/office/drawing/2010/main" val="0"/>
+                        </a:ext>
+                      </a:extLst>
+                    </a:blip>
+                    <a:stretch>
+                      <a:fillRect/>
+                    </a:stretch>
+                  </pic:blipFill>
+                  <pic:spPr>
+                    <a:xfrm>
+                      <a:off x="0" y="0"/>
+                      <a:ext cx="5943600" cy="4457700"/>
+                    </a:xfrm>
+                    <a:prstGeom prst="rect">
+                      <a:avLst/>
+                    </a:prstGeom>
+                  </pic:spPr>
+                </pic:pic>
+              </a:graphicData>
+            </a:graphic>
+          </wp:inline>
+        </w:drawing>
+      </w:r>
+    </w:p>
+    <w:p>
+      <w:pPr>
+        <w:tabs>
+          <w:tab w:val="right" w:pos="9360"/>
+        </w:tabs>
+        <w:rPr>
+          <w:rFonts w:ascii="Calibri" w:hAnsi="Calibri" w:cs="Calibri"/>
+          <w:sz w:val="24"/>
+          <w:szCs w:val="24"/>
+        </w:rPr>
+      </w:pPr>
+      <w:r>
+        <w:rPr>
+          <w:rFonts w:ascii="Calibri" w:hAnsi="Calibri" w:cs="Calibri"/>
+          <w:sz w:val="24"/>
+          <w:szCs w:val="24"/>
+        </w:rPr>
+        <w:lastRenderedPageBreak/>
+        <w:t>This is wireframe of Cv page.</w:t>
+      </w:r>
+      <w:r>
+        <w:rPr>
+          <w:rFonts w:ascii="Calibri" w:hAnsi="Calibri" w:cs="Calibri"/>
+          <w:noProof/>
+          <w:sz w:val="24"/>
+          <w:szCs w:val="24"/>
+        </w:rPr>
+        <w:drawing>
+          <wp:inline distT="0" distB="0" distL="0" distR="0">
+            <wp:extent cx="5943600" cy="4457700"/>
+            <wp:effectExtent l="0" t="0" r="0" b="0"/>
+            <wp:docPr id="18" name="Picture 18"/>
+            <wp:cNvGraphicFramePr>
+              <a:graphicFrameLocks xmlns:a="http://schemas.openxmlformats.org/drawingml/2006/main" noChangeAspect="1"/>
+            </wp:cNvGraphicFramePr>
+            <a:graphic xmlns:a="http://schemas.openxmlformats.org/drawingml/2006/main">
+              <a:graphicData uri="http://schemas.openxmlformats.org/drawingml/2006/picture">
+                <pic:pic xmlns:pic="http://schemas.openxmlformats.org/drawingml/2006/picture">
+                  <pic:nvPicPr>
+                    <pic:cNvPr id="18" name="DSC_0054.JPG"/>
+                    <pic:cNvPicPr/>
+                  </pic:nvPicPr>
+                  <pic:blipFill>
+                    <a:blip r:embed="rId13" cstate="print">
+                      <a:extLst>
+                        <a:ext uri="{28A0092B-C50C-407E-A947-70E740481C1C}">
+                          <a14:useLocalDpi xmlns:a14="http://schemas.microsoft.com/office/drawing/2010/main" val="0"/>
+                        </a:ext>
+                      </a:extLst>
+                    </a:blip>
+                    <a:stretch>
+                      <a:fillRect/>
+                    </a:stretch>
+                  </pic:blipFill>
+                  <pic:spPr>
+                    <a:xfrm>
+                      <a:off x="0" y="0"/>
+                      <a:ext cx="5943600" cy="4457700"/>
+                    </a:xfrm>
+                    <a:prstGeom prst="rect">
+                      <a:avLst/>
+                    </a:prstGeom>
+                  </pic:spPr>
+                </pic:pic>
+              </a:graphicData>
+            </a:graphic>
+          </wp:inline>
+        </w:drawing>
+      </w:r>
+      <w:r>
+        <w:rPr>
+          <w:rFonts w:ascii="Calibri" w:hAnsi="Calibri" w:cs="Calibri"/>
+          <w:noProof/>
+          <w:sz w:val="24"/>
+          <w:szCs w:val="24"/>
+        </w:rPr>
+        <w:lastRenderedPageBreak/>
+        <w:drawing>
+          <wp:inline distT="0" distB="0" distL="0" distR="0">
+            <wp:extent cx="5734050" cy="4300538"/>
+            <wp:effectExtent l="0" t="0" r="0" b="0"/>
+            <wp:docPr id="19" name="Picture 19"/>
+            <wp:cNvGraphicFramePr>
+              <a:graphicFrameLocks xmlns:a="http://schemas.openxmlformats.org/drawingml/2006/main" noChangeAspect="1"/>
+            </wp:cNvGraphicFramePr>
+            <a:graphic xmlns:a="http://schemas.openxmlformats.org/drawingml/2006/main">
+              <a:graphicData uri="http://schemas.openxmlformats.org/drawingml/2006/picture">
+                <pic:pic xmlns:pic="http://schemas.openxmlformats.org/drawingml/2006/picture">
+                  <pic:nvPicPr>
+                    <pic:cNvPr id="19" name="DSC_0055.JPG"/>
+                    <pic:cNvPicPr/>
+                  </pic:nvPicPr>
+                  <pic:blipFill>
+                    <a:blip r:embed="rId14" cstate="print">
+                      <a:extLst>
+                        <a:ext uri="{28A0092B-C50C-407E-A947-70E740481C1C}">
+                          <a14:useLocalDpi xmlns:a14="http://schemas.microsoft.com/office/drawing/2010/main" val="0"/>
+                        </a:ext>
+                      </a:extLst>
+                    </a:blip>
+                    <a:stretch>
+                      <a:fillRect/>
+                    </a:stretch>
+                  </pic:blipFill>
+                  <pic:spPr>
+                    <a:xfrm>
+                      <a:off x="0" y="0"/>
+                      <a:ext cx="5735087" cy="4301316"/>
+                    </a:xfrm>
+                    <a:prstGeom prst="rect">
+                      <a:avLst/>
+                    </a:prstGeom>
+                  </pic:spPr>
+                </pic:pic>
+              </a:graphicData>
+            </a:graphic>
+          </wp:inline>
+        </w:drawing>
+      </w:r>
+      <w:r>
+        <w:rPr>
+          <w:rFonts w:ascii="Calibri" w:hAnsi="Calibri" w:cs="Calibri"/>
+          <w:sz w:val="24"/>
+          <w:szCs w:val="24"/>
+        </w:rPr>
+        <w:t>This is wireframe n</w:t>
+      </w:r>
+      <w:r>
+        <w:rPr>
+          <w:rFonts w:ascii="Calibri" w:hAnsi="Calibri" w:cs="Calibri"/>
+          <w:sz w:val="24"/>
+          <w:szCs w:val="24"/>
+        </w:rPr>
+        <w:t>of Bio page.</w:t>
+      </w:r>
+      <w:r>
+        <w:rPr>
+          <w:rFonts w:ascii="Calibri" w:hAnsi="Calibri" w:cs="Calibri"/>
+          <w:noProof/>
+          <w:sz w:val="24"/>
+          <w:szCs w:val="24"/>
+        </w:rPr>
+        <w:lastRenderedPageBreak/>
+        <w:drawing>
+          <wp:inline distT="0" distB="0" distL="0" distR="0">
+            <wp:extent cx="5943600" cy="4457700"/>
+            <wp:effectExtent l="0" t="0" r="0" b="0"/>
+            <wp:docPr id="20" name="Picture 20"/>
+            <wp:cNvGraphicFramePr>
+              <a:graphicFrameLocks xmlns:a="http://schemas.openxmlformats.org/drawingml/2006/main" noChangeAspect="1"/>
+            </wp:cNvGraphicFramePr>
+            <a:graphic xmlns:a="http://schemas.openxmlformats.org/drawingml/2006/main">
+              <a:graphicData uri="http://schemas.openxmlformats.org/drawingml/2006/picture">
+                <pic:pic xmlns:pic="http://schemas.openxmlformats.org/drawingml/2006/picture">
+                  <pic:nvPicPr>
+                    <pic:cNvPr id="20" name="DSC_0056.JPG"/>
+                    <pic:cNvPicPr/>
+                  </pic:nvPicPr>
+                  <pic:blipFill>
+                    <a:blip r:embed="rId15" cstate="print">
+                      <a:extLst>
+                        <a:ext uri="{28A0092B-C50C-407E-A947-70E740481C1C}">
+                          <a14:useLocalDpi xmlns:a14="http://schemas.microsoft.com/office/drawing/2010/main" val="0"/>
+                        </a:ext>
+                      </a:extLst>
+                    </a:blip>
+                    <a:stretch>
+                      <a:fillRect/>
+                    </a:stretch>
+                  </pic:blipFill>
+                  <pic:spPr>
+                    <a:xfrm>
+                      <a:off x="0" y="0"/>
+                      <a:ext cx="5943600" cy="4457700"/>
+                    </a:xfrm>
+                    <a:prstGeom prst="rect">
+                      <a:avLst/>
+                    </a:prstGeom>
+                  </pic:spPr>
+                </pic:pic>
+              </a:graphicData>
+            </a:graphic>
+          </wp:inline>
+        </w:drawing>
+      </w:r>
+    </w:p>
+    <w:p>
+      <w:pPr>
+        <w:tabs>
+          <w:tab w:val="right" w:pos="9360"/>
+        </w:tabs>
+        <w:rPr>
+          <w:rFonts w:ascii="Calibri" w:hAnsi="Calibri" w:cs="Calibri"/>
+          <w:sz w:val="24"/>
+          <w:szCs w:val="24"/>
+        </w:rPr>
+      </w:pPr>
+      <w:r>
+        <w:rPr>
+          <w:rFonts w:ascii="Calibri" w:hAnsi="Calibri" w:cs="Calibri"/>
+          <w:sz w:val="24"/>
+          <w:szCs w:val="24"/>
+        </w:rPr>
+        <w:t>This is the wireframe of Contact page.</w:t>
+      </w:r>
+    </w:p>
+    <w:p>
+      <w:pPr>
+        <w:tabs>
+          <w:tab w:val="right" w:pos="9360"/>
+        </w:tabs>
+        <w:rPr>
+          <w:rFonts w:ascii="Calibri" w:hAnsi="Calibri" w:cs="Calibri"/>
+          <w:sz w:val="24"/>
+          <w:szCs w:val="24"/>
+        </w:rPr>
+      </w:pPr>
+    </w:p>
+    <w:p>
+      <w:pPr>
+        <w:tabs>
+          <w:tab w:val="right" w:pos="9360"/>
+        </w:tabs>
+        <w:rPr>
+          <w:rFonts w:ascii="Calibri" w:hAnsi="Calibri" w:cs="Calibri"/>
+          <w:sz w:val="24"/>
+          <w:szCs w:val="24"/>
+        </w:rPr>
+      </w:pPr>
+    </w:p>
+    <w:p>
+      <w:pPr>
+        <w:tabs>
+          <w:tab w:val="right" w:pos="9360"/>
+        </w:tabs>
+        <w:rPr>
+          <w:rFonts w:ascii="Calibri" w:hAnsi="Calibri" w:cs="Calibri"/>
+          <w:sz w:val="24"/>
+          <w:szCs w:val="24"/>
+        </w:rPr>
+      </w:pPr>
+    </w:p>
+    <w:p>
+      <w:pPr>
+        <w:tabs>
+          <w:tab w:val="right" w:pos="9360"/>
+        </w:tabs>
+        <w:rPr>
+          <w:rFonts w:ascii="Calibri" w:hAnsi="Calibri" w:cs="Calibri"/>
+          <w:sz w:val="24"/>
+          <w:szCs w:val="24"/>
+        </w:rPr>
+      </w:pPr>
+    </w:p>
+    <w:p>
+      <w:pPr>
+        <w:tabs>
+          <w:tab w:val="right" w:pos="9360"/>
+        </w:tabs>
+        <w:rPr>
+          <w:rFonts w:ascii="Calibri" w:hAnsi="Calibri" w:cs="Calibri"/>
+          <w:sz w:val="24"/>
+          <w:szCs w:val="24"/>
+        </w:rPr>
+      </w:pPr>
+    </w:p>
+    <w:p>
+      <w:pPr>
+        <w:tabs>
+          <w:tab w:val="right" w:pos="9360"/>
+        </w:tabs>
+        <w:rPr>
+          <w:rFonts w:ascii="Calibri" w:hAnsi="Calibri" w:cs="Calibri"/>
+          <w:sz w:val="24"/>
+          <w:szCs w:val="24"/>
+        </w:rPr>
+      </w:pPr>
+    </w:p>
+    <w:p>
+      <w:pPr>
+        <w:tabs>
+          <w:tab w:val="right" w:pos="9360"/>
+        </w:tabs>
+        <w:rPr>
+          <w:rFonts w:ascii="Calibri" w:hAnsi="Calibri" w:cs="Calibri"/>
+          <w:sz w:val="24"/>
+          <w:szCs w:val="24"/>
+        </w:rPr>
+      </w:pPr>
+    </w:p>
+    <w:p>
+      <w:pPr>
+        <w:rPr>
+          <w:sz w:val="28"/>
+          <w:szCs w:val="28"/>
+        </w:rPr>
+      </w:pPr>
+    </w:p>
+    <w:p>
+      <w:pPr>
+        <w:rPr>
+          <w:sz w:val="28"/>
+          <w:szCs w:val="28"/>
+        </w:rPr>
+      </w:pPr>
+    </w:p>
+    <w:p>
+      <w:pPr>
+        <w:rPr>
+          <w:sz w:val="28"/>
+          <w:szCs w:val="28"/>
+        </w:rPr>
+      </w:pPr>
+    </w:p>
+    <w:p>
+      <w:pPr>
+        <w:rPr>
+          <w:sz w:val="28"/>
+          <w:szCs w:val="28"/>
+        </w:rPr>
+      </w:pPr>
+    </w:p>
+    <w:p>
+      <w:pPr>
         <w:rPr>
           <w:rFonts w:ascii="Calibri" w:hAnsi="Calibri" w:cs="Calibri"/>
           <w:color w:val="0000FF"/>
@@ -1477,220 +2897,377 @@
       </w:pPr>
       <w:r>
         <w:rPr>
-          <w:rFonts w:ascii="Calibri" w:hAnsi="Calibri" w:cs="Calibri"/>
-          <w:sz w:val="24"/>
-          <w:szCs w:val="24"/>
-        </w:rPr>
-        <w:t>This is the wireframe for CV</w:t>
-      </w:r>
-      <w:r>
-        <w:rPr>
-          <w:rFonts w:ascii="Calibri" w:hAnsi="Calibri" w:cs="Calibri"/>
-          <w:color w:val="0000FF"/>
-          <w:sz w:val="24"/>
-          <w:szCs w:val="24"/>
-        </w:rPr>
+          <w:sz w:val="28"/>
+          <w:szCs w:val="28"/>
+        </w:rPr>
+        <w:lastRenderedPageBreak/>
+        <w:t>Sketches</w:t>
+      </w:r>
+      <w:r>
+        <w:rPr>
+          <w:sz w:val="28"/>
+          <w:szCs w:val="28"/>
+        </w:rPr>
+        <w:t>:</w:t>
+      </w:r>
+    </w:p>
+    <w:p>
+      <w:pPr>
+        <w:jc w:val="both"/>
+        <w:rPr>
+          <w:rFonts w:asciiTheme="majorHAnsi" w:hAnsiTheme="majorHAnsi"/>
+          <w:sz w:val="28"/>
+          <w:szCs w:val="28"/>
+        </w:rPr>
+      </w:pPr>
+      <w:r>
+        <w:rPr>
+          <w:rFonts w:asciiTheme="majorHAnsi" w:hAnsiTheme="majorHAnsi"/>
+          <w:sz w:val="28"/>
+          <w:szCs w:val="28"/>
+        </w:rPr>
+        <w:t>Sketches of Home page</w:t>
+      </w:r>
+      <w:r>
+        <w:rPr>
+          <w:rFonts w:asciiTheme="majorHAnsi" w:hAnsiTheme="majorHAnsi"/>
+          <w:sz w:val="28"/>
+          <w:szCs w:val="28"/>
+        </w:rPr>
+        <w:t>:</w:t>
+      </w:r>
+    </w:p>
+    <w:p>
+      <w:pPr>
+        <w:jc w:val="both"/>
+        <w:rPr>
+          <w:rFonts w:asciiTheme="majorHAnsi" w:hAnsiTheme="majorHAnsi"/>
+          <w:sz w:val="28"/>
+          <w:szCs w:val="28"/>
+        </w:rPr>
+      </w:pPr>
+      <w:r>
+        <w:rPr>
+          <w:rFonts w:asciiTheme="majorHAnsi" w:hAnsiTheme="majorHAnsi"/>
+          <w:sz w:val="28"/>
+          <w:szCs w:val="28"/>
+        </w:rPr>
+        <w:t>I want my Home page to be simple so that users can navigate from one page to another page of websites. I will add a picture of myself on the left side. I will also put my information next to my picture. I will put header on top and footer in the bottom of each page. The navigation bar is of light blue color and the linked pages text color is blue and turns into black on hover.</w:t>
+      </w:r>
+      <w:r>
+        <w:rPr>
+          <w:rFonts w:asciiTheme="majorHAnsi" w:hAnsiTheme="majorHAnsi"/>
+          <w:sz w:val="28"/>
+          <w:szCs w:val="28"/>
+        </w:rPr>
+        <w:t xml:space="preserve"> On hover,</w:t>
+      </w:r>
+      <w:r>
+        <w:rPr>
+          <w:rFonts w:asciiTheme="majorHAnsi" w:hAnsiTheme="majorHAnsi"/>
+          <w:sz w:val="28"/>
+          <w:szCs w:val="28"/>
+        </w:rPr>
+        <w:t xml:space="preserve"> the button turns black</w:t>
+      </w:r>
+      <w:r>
+        <w:rPr>
+          <w:rFonts w:asciiTheme="majorHAnsi" w:hAnsiTheme="majorHAnsi"/>
+          <w:sz w:val="28"/>
+          <w:szCs w:val="28"/>
+        </w:rPr>
+        <w:t xml:space="preserve"> and the text color</w:t>
+      </w:r>
+      <w:r>
+        <w:rPr>
+          <w:rFonts w:asciiTheme="majorHAnsi" w:hAnsiTheme="majorHAnsi"/>
+          <w:sz w:val="28"/>
+          <w:szCs w:val="28"/>
+        </w:rPr>
+        <w:t xml:space="preserve"> turns red.</w:t>
+      </w:r>
+      <w:r>
+        <w:rPr>
+          <w:rFonts w:asciiTheme="majorHAnsi" w:hAnsiTheme="majorHAnsi"/>
+          <w:sz w:val="28"/>
+          <w:szCs w:val="28"/>
+        </w:rPr>
+        <w:t xml:space="preserve"> I also have used opacity on the header part for 1 seconds.</w:t>
+      </w:r>
+    </w:p>
+    <w:p>
+      <w:pPr>
+        <w:jc w:val="both"/>
+      </w:pPr>
+      <w:r>
+        <w:rPr>
+          <w:noProof/>
+        </w:rPr>
+        <w:drawing>
+          <wp:inline distT="0" distB="0" distL="0" distR="0">
+            <wp:extent cx="5943600" cy="2371725"/>
+            <wp:effectExtent l="0" t="0" r="0" b="0"/>
+            <wp:docPr id="22" name="Picture 22"/>
+            <wp:cNvGraphicFramePr>
+              <a:graphicFrameLocks xmlns:a="http://schemas.openxmlformats.org/drawingml/2006/main" noChangeAspect="1"/>
+            </wp:cNvGraphicFramePr>
+            <a:graphic xmlns:a="http://schemas.openxmlformats.org/drawingml/2006/main">
+              <a:graphicData uri="http://schemas.openxmlformats.org/drawingml/2006/picture">
+                <pic:pic xmlns:pic="http://schemas.openxmlformats.org/drawingml/2006/picture">
+                  <pic:nvPicPr>
+                    <pic:cNvPr id="22" name="index.gif"/>
+                    <pic:cNvPicPr/>
+                  </pic:nvPicPr>
+                  <pic:blipFill>
+                    <a:blip r:embed="rId16">
+                      <a:extLst>
+                        <a:ext uri="{28A0092B-C50C-407E-A947-70E740481C1C}">
+                          <a14:useLocalDpi xmlns:a14="http://schemas.microsoft.com/office/drawing/2010/main" val="0"/>
+                        </a:ext>
+                      </a:extLst>
+                    </a:blip>
+                    <a:stretch>
+                      <a:fillRect/>
+                    </a:stretch>
+                  </pic:blipFill>
+                  <pic:spPr>
+                    <a:xfrm>
+                      <a:off x="0" y="0"/>
+                      <a:ext cx="5943600" cy="2371725"/>
+                    </a:xfrm>
+                    <a:prstGeom prst="rect">
+                      <a:avLst/>
+                    </a:prstGeom>
+                  </pic:spPr>
+                </pic:pic>
+              </a:graphicData>
+            </a:graphic>
+          </wp:inline>
+        </w:drawing>
+      </w:r>
+      <w:r>
         <w:t xml:space="preserve"> </w:t>
       </w:r>
-      <w:r>
-        <w:rPr>
-          <w:rFonts w:ascii="Calibri" w:hAnsi="Calibri" w:cs="Calibri"/>
-          <w:color w:val="000000" w:themeColor="text1"/>
-          <w:sz w:val="24"/>
-          <w:szCs w:val="24"/>
-        </w:rPr>
-        <w:t>page.</w:t>
-      </w:r>
-    </w:p>
-    <w:p>
-      <w:pPr>
-        <w:tabs>
-          <w:tab w:val="right" w:pos="9360"/>
-        </w:tabs>
-        <w:rPr>
-          <w:rFonts w:ascii="Calibri" w:hAnsi="Calibri" w:cs="Calibri"/>
-          <w:color w:val="0000FF"/>
-          <w:sz w:val="24"/>
-          <w:szCs w:val="24"/>
-        </w:rPr>
-      </w:pPr>
-    </w:p>
-    <w:p>
-      <w:pPr>
-        <w:tabs>
-          <w:tab w:val="right" w:pos="9360"/>
-        </w:tabs>
-        <w:rPr>
-          <w:rFonts w:ascii="Calibri" w:hAnsi="Calibri" w:cs="Calibri"/>
-          <w:color w:val="0000FF"/>
-          <w:sz w:val="24"/>
-          <w:szCs w:val="24"/>
-        </w:rPr>
-      </w:pPr>
-    </w:p>
-    <w:p>
-      <w:pPr>
-        <w:tabs>
-          <w:tab w:val="right" w:pos="9360"/>
-        </w:tabs>
-        <w:rPr>
-          <w:sz w:val="24"/>
-          <w:szCs w:val="24"/>
-        </w:rPr>
-      </w:pPr>
-    </w:p>
-    <w:p>
-      <w:pPr>
-        <w:tabs>
-          <w:tab w:val="right" w:pos="9360"/>
-        </w:tabs>
-        <w:rPr>
-          <w:sz w:val="24"/>
-          <w:szCs w:val="24"/>
-        </w:rPr>
-      </w:pPr>
-      <w:r>
-        <w:rPr>
-          <w:sz w:val="24"/>
-          <w:szCs w:val="24"/>
-        </w:rPr>
-        <w:tab/>
-      </w:r>
-    </w:p>
-    <w:p>
-      <w:r>
-        <w:t>This is my wireframe for  Bio page.</w:t>
-      </w:r>
-    </w:p>
-    <w:p>
-      <w:pPr>
-        <w:tabs>
-          <w:tab w:val="right" w:pos="9360"/>
-        </w:tabs>
-        <w:rPr>
-          <w:rFonts w:ascii="Calibri" w:hAnsi="Calibri" w:cs="Calibri"/>
-          <w:sz w:val="24"/>
-          <w:szCs w:val="24"/>
-        </w:rPr>
-      </w:pPr>
-    </w:p>
-    <w:p>
-      <w:pPr>
-        <w:tabs>
-          <w:tab w:val="right" w:pos="9360"/>
-        </w:tabs>
-        <w:rPr>
-          <w:rFonts w:ascii="Calibri" w:hAnsi="Calibri" w:cs="Calibri"/>
-          <w:sz w:val="24"/>
-          <w:szCs w:val="24"/>
-        </w:rPr>
-      </w:pPr>
-    </w:p>
-    <w:p>
-      <w:pPr>
-        <w:rPr>
-          <w:rFonts w:ascii="Calibri" w:hAnsi="Calibri" w:cs="Calibri"/>
-          <w:color w:val="0000FF"/>
-          <w:sz w:val="24"/>
-          <w:szCs w:val="24"/>
-        </w:rPr>
-      </w:pPr>
-      <w:r>
-        <w:rPr>
-          <w:rFonts w:ascii="Calibri" w:hAnsi="Calibri" w:cs="Calibri"/>
-          <w:color w:val="0000FF"/>
-          <w:sz w:val="24"/>
-          <w:szCs w:val="24"/>
-        </w:rPr>
-        <w:br w:type="page"/>
-      </w:r>
-    </w:p>
-    <w:p>
-      <w:pPr>
-        <w:tabs>
-          <w:tab w:val="right" w:pos="9360"/>
-        </w:tabs>
-      </w:pPr>
-      <w:r>
+    </w:p>
+    <w:p/>
+    <w:p>
+      <w:pPr>
+        <w:rPr>
+          <w:rFonts w:asciiTheme="majorHAnsi" w:hAnsiTheme="majorHAnsi"/>
+          <w:sz w:val="28"/>
+          <w:szCs w:val="28"/>
+        </w:rPr>
+      </w:pPr>
+    </w:p>
+    <w:p>
+      <w:pPr>
+        <w:rPr>
+          <w:rFonts w:asciiTheme="majorHAnsi" w:hAnsiTheme="majorHAnsi"/>
+          <w:sz w:val="28"/>
+          <w:szCs w:val="28"/>
+        </w:rPr>
+      </w:pPr>
+    </w:p>
+    <w:p>
+      <w:pPr>
+        <w:rPr>
+          <w:rFonts w:asciiTheme="majorHAnsi" w:hAnsiTheme="majorHAnsi"/>
+          <w:sz w:val="28"/>
+          <w:szCs w:val="28"/>
+        </w:rPr>
+      </w:pPr>
+    </w:p>
+    <w:p>
+      <w:pPr>
+        <w:rPr>
+          <w:rFonts w:asciiTheme="majorHAnsi" w:hAnsiTheme="majorHAnsi"/>
+          <w:sz w:val="28"/>
+          <w:szCs w:val="28"/>
+        </w:rPr>
+      </w:pPr>
+    </w:p>
+    <w:p>
+      <w:pPr>
+        <w:rPr>
+          <w:rFonts w:asciiTheme="majorHAnsi" w:hAnsiTheme="majorHAnsi"/>
+          <w:sz w:val="28"/>
+          <w:szCs w:val="28"/>
+        </w:rPr>
+      </w:pPr>
+    </w:p>
+    <w:p>
+      <w:pPr>
+        <w:rPr>
+          <w:rFonts w:asciiTheme="majorHAnsi" w:hAnsiTheme="majorHAnsi"/>
+          <w:sz w:val="28"/>
+          <w:szCs w:val="28"/>
+        </w:rPr>
+      </w:pPr>
+    </w:p>
+    <w:p>
+      <w:pPr>
+        <w:rPr>
+          <w:rFonts w:asciiTheme="majorHAnsi" w:hAnsiTheme="majorHAnsi"/>
+          <w:sz w:val="28"/>
+          <w:szCs w:val="28"/>
+        </w:rPr>
+      </w:pPr>
+    </w:p>
+    <w:p>
+      <w:pPr>
+        <w:rPr>
+          <w:rFonts w:asciiTheme="majorHAnsi" w:hAnsiTheme="majorHAnsi"/>
+          <w:sz w:val="28"/>
+          <w:szCs w:val="28"/>
+        </w:rPr>
+      </w:pPr>
+    </w:p>
+    <w:p>
+      <w:pPr>
+        <w:rPr>
+          <w:rFonts w:asciiTheme="majorHAnsi" w:hAnsiTheme="majorHAnsi"/>
+          <w:sz w:val="28"/>
+          <w:szCs w:val="28"/>
+        </w:rPr>
+      </w:pPr>
+    </w:p>
+    <w:p>
+      <w:pPr>
+        <w:rPr>
+          <w:rFonts w:asciiTheme="majorHAnsi" w:hAnsiTheme="majorHAnsi"/>
+          <w:sz w:val="28"/>
+          <w:szCs w:val="28"/>
+        </w:rPr>
+      </w:pPr>
+      <w:r>
+        <w:rPr>
+          <w:rFonts w:asciiTheme="majorHAnsi" w:hAnsiTheme="majorHAnsi"/>
+          <w:sz w:val="28"/>
+          <w:szCs w:val="28"/>
+        </w:rPr>
         <w:lastRenderedPageBreak/>
-        <w:t>This is the wireframe for my Contact page:</w:t>
-      </w:r>
-    </w:p>
-    <w:p>
-      <w:pPr>
-        <w:tabs>
-          <w:tab w:val="right" w:pos="9360"/>
-        </w:tabs>
-      </w:pPr>
-    </w:p>
-    <w:p>
-      <w:pPr>
-        <w:tabs>
-          <w:tab w:val="right" w:pos="9360"/>
-        </w:tabs>
-      </w:pPr>
-    </w:p>
-    <w:p>
-      <w:pPr>
-        <w:tabs>
-          <w:tab w:val="right" w:pos="9360"/>
-        </w:tabs>
-      </w:pPr>
-    </w:p>
-    <w:p>
-      <w:pPr>
-        <w:tabs>
-          <w:tab w:val="right" w:pos="9360"/>
-        </w:tabs>
-      </w:pPr>
-    </w:p>
-    <w:p>
-      <w:pPr>
-        <w:tabs>
-          <w:tab w:val="right" w:pos="9360"/>
-        </w:tabs>
-      </w:pPr>
-    </w:p>
-    <w:p>
-      <w:pPr>
-        <w:rPr>
-          <w:sz w:val="28"/>
-          <w:szCs w:val="28"/>
-        </w:rPr>
-      </w:pPr>
-      <w:r>
-        <w:rPr>
-          <w:sz w:val="28"/>
-          <w:szCs w:val="28"/>
-        </w:rPr>
-        <w:t>Sketches</w:t>
-      </w:r>
-    </w:p>
-    <w:p>
-      <w:r>
-        <w:t>Sketches of Home page</w:t>
-      </w:r>
-      <w:r>
-        <w:t>:</w:t>
-      </w:r>
-    </w:p>
-    <w:p>
-      <w:r>
-        <w:t>I want my Home page to be simple so that users can navigate from one page to another page of websites. I will add a picture of myself on the left side. I will also put my information next to my picture. I will put header on top and footer in the bottom of each page. The navigation bar is of light blue color and the linked pages text color is blue and turns into black on hover.</w:t>
-      </w:r>
-      <w:r>
-        <w:t xml:space="preserve"> On hover,</w:t>
-      </w:r>
-    </w:p>
-    <w:p>
-      <w:r>
         <w:t>Sketches of CV:</w:t>
       </w:r>
     </w:p>
     <w:p>
-      <w:r>
+      <w:pPr>
+        <w:rPr>
+          <w:rFonts w:asciiTheme="majorHAnsi" w:hAnsiTheme="majorHAnsi"/>
+          <w:sz w:val="28"/>
+          <w:szCs w:val="28"/>
+        </w:rPr>
+      </w:pPr>
+      <w:r>
+        <w:rPr>
+          <w:rFonts w:asciiTheme="majorHAnsi" w:hAnsiTheme="majorHAnsi"/>
+          <w:sz w:val="28"/>
+          <w:szCs w:val="28"/>
+        </w:rPr>
         <w:t>In CV page, I used div tag each and every topic to differentiate it. I will use h3 tag for the topic and the information has the same font-size.</w:t>
       </w:r>
+      <w:r>
+        <w:rPr>
+          <w:rFonts w:asciiTheme="majorHAnsi" w:hAnsiTheme="majorHAnsi"/>
+          <w:sz w:val="28"/>
+          <w:szCs w:val="28"/>
+        </w:rPr>
+        <w:t xml:space="preserve"> </w:t>
+      </w:r>
+      <w:r>
+        <w:rPr>
+          <w:rFonts w:asciiTheme="majorHAnsi" w:hAnsiTheme="majorHAnsi"/>
+          <w:sz w:val="28"/>
+          <w:szCs w:val="28"/>
+        </w:rPr>
+        <w:t>I have</w:t>
+      </w:r>
+      <w:r>
+        <w:rPr>
+          <w:rFonts w:asciiTheme="majorHAnsi" w:hAnsiTheme="majorHAnsi"/>
+          <w:sz w:val="28"/>
+          <w:szCs w:val="28"/>
+        </w:rPr>
+        <w:t xml:space="preserve"> just written about the basic </w:t>
+      </w:r>
+      <w:r>
+        <w:rPr>
+          <w:rFonts w:asciiTheme="majorHAnsi" w:hAnsiTheme="majorHAnsi"/>
+          <w:sz w:val="28"/>
+          <w:szCs w:val="28"/>
+        </w:rPr>
+        <w:t xml:space="preserve">information required </w:t>
+      </w:r>
+      <w:r>
+        <w:rPr>
+          <w:rFonts w:asciiTheme="majorHAnsi" w:hAnsiTheme="majorHAnsi"/>
+          <w:sz w:val="28"/>
+          <w:szCs w:val="28"/>
+        </w:rPr>
+        <w:t>in the curriculum viate.</w:t>
+      </w:r>
+      <w:r>
+        <w:rPr>
+          <w:rFonts w:asciiTheme="majorHAnsi" w:hAnsiTheme="majorHAnsi"/>
+          <w:sz w:val="28"/>
+          <w:szCs w:val="28"/>
+        </w:rPr>
+        <w:t xml:space="preserve"> The contents required in the cv page is in the center .I have drawn the margin on both left and right side of the contents.</w:t>
+      </w:r>
+    </w:p>
+    <w:p>
+      <w:r>
+        <w:rPr>
+          <w:noProof/>
+        </w:rPr>
+        <w:drawing>
+          <wp:inline distT="0" distB="0" distL="0" distR="0">
+            <wp:extent cx="5943600" cy="2695575"/>
+            <wp:effectExtent l="0" t="0" r="0" b="0"/>
+            <wp:docPr id="23" name="Picture 23"/>
+            <wp:cNvGraphicFramePr>
+              <a:graphicFrameLocks xmlns:a="http://schemas.openxmlformats.org/drawingml/2006/main" noChangeAspect="1"/>
+            </wp:cNvGraphicFramePr>
+            <a:graphic xmlns:a="http://schemas.openxmlformats.org/drawingml/2006/main">
+              <a:graphicData uri="http://schemas.openxmlformats.org/drawingml/2006/picture">
+                <pic:pic xmlns:pic="http://schemas.openxmlformats.org/drawingml/2006/picture">
+                  <pic:nvPicPr>
+                    <pic:cNvPr id="23" name="cv.gif"/>
+                    <pic:cNvPicPr/>
+                  </pic:nvPicPr>
+                  <pic:blipFill>
+                    <a:blip r:embed="rId17">
+                      <a:extLst>
+                        <a:ext uri="{28A0092B-C50C-407E-A947-70E740481C1C}">
+                          <a14:useLocalDpi xmlns:a14="http://schemas.microsoft.com/office/drawing/2010/main" val="0"/>
+                        </a:ext>
+                      </a:extLst>
+                    </a:blip>
+                    <a:stretch>
+                      <a:fillRect/>
+                    </a:stretch>
+                  </pic:blipFill>
+                  <pic:spPr>
+                    <a:xfrm>
+                      <a:off x="0" y="0"/>
+                      <a:ext cx="5943600" cy="2695575"/>
+                    </a:xfrm>
+                    <a:prstGeom prst="rect">
+                      <a:avLst/>
+                    </a:prstGeom>
+                  </pic:spPr>
+                </pic:pic>
+              </a:graphicData>
+            </a:graphic>
+          </wp:inline>
+        </w:drawing>
+      </w:r>
+    </w:p>
+    <w:p>
+      <w:pPr>
+        <w:tabs>
+          <w:tab w:val="right" w:pos="9360"/>
+        </w:tabs>
+      </w:pPr>
     </w:p>
     <w:p>
       <w:pPr>
@@ -1707,6 +3284,54 @@
         <w:t>The bio page also consists of the same header, footer and navigation bar. I have used regular fonts .I will write my bio in the center.</w:t>
       </w:r>
     </w:p>
+    <w:p>
+      <w:r>
+        <w:rPr>
+          <w:noProof/>
+        </w:rPr>
+        <w:drawing>
+          <wp:inline distT="0" distB="0" distL="0" distR="0">
+            <wp:extent cx="5943600" cy="2647950"/>
+            <wp:effectExtent l="0" t="0" r="0" b="0"/>
+            <wp:docPr id="24" name="Picture 24"/>
+            <wp:cNvGraphicFramePr>
+              <a:graphicFrameLocks xmlns:a="http://schemas.openxmlformats.org/drawingml/2006/main" noChangeAspect="1"/>
+            </wp:cNvGraphicFramePr>
+            <a:graphic xmlns:a="http://schemas.openxmlformats.org/drawingml/2006/main">
+              <a:graphicData uri="http://schemas.openxmlformats.org/drawingml/2006/picture">
+                <pic:pic xmlns:pic="http://schemas.openxmlformats.org/drawingml/2006/picture">
+                  <pic:nvPicPr>
+                    <pic:cNvPr id="24" name="bio.gif"/>
+                    <pic:cNvPicPr/>
+                  </pic:nvPicPr>
+                  <pic:blipFill>
+                    <a:blip r:embed="rId18">
+                      <a:extLst>
+                        <a:ext uri="{28A0092B-C50C-407E-A947-70E740481C1C}">
+                          <a14:useLocalDpi xmlns:a14="http://schemas.microsoft.com/office/drawing/2010/main" val="0"/>
+                        </a:ext>
+                      </a:extLst>
+                    </a:blip>
+                    <a:stretch>
+                      <a:fillRect/>
+                    </a:stretch>
+                  </pic:blipFill>
+                  <pic:spPr>
+                    <a:xfrm>
+                      <a:off x="0" y="0"/>
+                      <a:ext cx="5943600" cy="2647950"/>
+                    </a:xfrm>
+                    <a:prstGeom prst="rect">
+                      <a:avLst/>
+                    </a:prstGeom>
+                  </pic:spPr>
+                </pic:pic>
+              </a:graphicData>
+            </a:graphic>
+          </wp:inline>
+        </w:drawing>
+      </w:r>
+    </w:p>
     <w:p/>
     <w:p>
       <w:r>
@@ -1718,35 +3343,91 @@
         <w:t>For Contact Page, I will make a contact form on the right side. On the left side, there is information about me.</w:t>
       </w:r>
     </w:p>
-    <w:p/>
-    <w:p/>
-    <w:p/>
-    <w:p>
-      <w:pPr>
-        <w:rPr>
-          <w:sz w:val="24"/>
-          <w:szCs w:val="24"/>
-        </w:rPr>
-      </w:pPr>
-    </w:p>
-    <w:p>
-      <w:pPr>
-        <w:rPr>
-          <w:sz w:val="28"/>
-          <w:szCs w:val="28"/>
-        </w:rPr>
-      </w:pPr>
+    <w:p>
+      <w:r>
+        <w:rPr>
+          <w:noProof/>
+        </w:rPr>
+        <w:drawing>
+          <wp:inline distT="0" distB="0" distL="0" distR="0">
+            <wp:extent cx="6229978" cy="4149725"/>
+            <wp:effectExtent l="0" t="0" r="0" b="0"/>
+            <wp:docPr id="27" name="Picture 27"/>
+            <wp:cNvGraphicFramePr>
+              <a:graphicFrameLocks xmlns:a="http://schemas.openxmlformats.org/drawingml/2006/main" noChangeAspect="1"/>
+            </wp:cNvGraphicFramePr>
+            <a:graphic xmlns:a="http://schemas.openxmlformats.org/drawingml/2006/main">
+              <a:graphicData uri="http://schemas.openxmlformats.org/drawingml/2006/picture">
+                <pic:pic xmlns:pic="http://schemas.openxmlformats.org/drawingml/2006/picture">
+                  <pic:nvPicPr>
+                    <pic:cNvPr id="27" name="Untitled.gif"/>
+                    <pic:cNvPicPr/>
+                  </pic:nvPicPr>
+                  <pic:blipFill>
+                    <a:blip r:embed="rId19">
+                      <a:extLst>
+                        <a:ext uri="{28A0092B-C50C-407E-A947-70E740481C1C}">
+                          <a14:useLocalDpi xmlns:a14="http://schemas.microsoft.com/office/drawing/2010/main" val="0"/>
+                        </a:ext>
+                      </a:extLst>
+                    </a:blip>
+                    <a:stretch>
+                      <a:fillRect/>
+                    </a:stretch>
+                  </pic:blipFill>
+                  <pic:spPr>
+                    <a:xfrm>
+                      <a:off x="0" y="0"/>
+                      <a:ext cx="6240278" cy="4156586"/>
+                    </a:xfrm>
+                    <a:prstGeom prst="rect">
+                      <a:avLst/>
+                    </a:prstGeom>
+                  </pic:spPr>
+                </pic:pic>
+              </a:graphicData>
+            </a:graphic>
+          </wp:inline>
+        </w:drawing>
+      </w:r>
     </w:p>
     <w:p/>
     <w:p/>
     <w:p/>
     <w:p/>
+    <w:p/>
+    <w:p/>
+    <w:p/>
+    <w:p/>
+    <w:p/>
+    <w:p/>
+    <w:p>
+      <w:pPr>
+        <w:rPr>
+          <w:rFonts w:asciiTheme="majorHAnsi" w:hAnsiTheme="majorHAnsi"/>
+          <w:sz w:val="32"/>
+          <w:szCs w:val="32"/>
+        </w:rPr>
+      </w:pPr>
+      <w:r>
+        <w:rPr>
+          <w:rFonts w:asciiTheme="majorHAnsi" w:hAnsiTheme="majorHAnsi"/>
+          <w:sz w:val="32"/>
+          <w:szCs w:val="32"/>
+        </w:rPr>
+        <w:lastRenderedPageBreak/>
+        <w:t>Prototypes:</w:t>
+      </w:r>
+    </w:p>
     <w:p>
       <w:r>
         <w:t>Images I have put on my webpage:</w:t>
       </w:r>
     </w:p>
     <w:p>
+      <w:pPr>
+        <w:jc w:val="both"/>
+      </w:pPr>
       <w:r>
         <w:tab/>
       </w:r>
@@ -1770,7 +3451,7 @@
                     <pic:cNvPicPr/>
                   </pic:nvPicPr>
                   <pic:blipFill>
-                    <a:blip r:embed="rId11"/>
+                    <a:blip r:embed="rId20"/>
                     <a:stretch>
                       <a:fillRect/>
                     </a:stretch>
@@ -1829,7 +3510,16 @@
         <w:t>I made this image using photo shop. The DS Images I have put on my webpage symbolizes the abbreviation of my name. I have used this image as a logo which is displayed on the left corner of every page in the website.</w:t>
       </w:r>
       <w:r>
-        <w:t xml:space="preserve"> The logo is used on the left side of the header when the logo is clicked it directly returns to home page.</w:t>
+        <w:t xml:space="preserve"> The logo is used on the left side of the header when the log</w:t>
+      </w:r>
+      <w:r>
+        <w:t>o</w:t>
+      </w:r>
+      <w:r>
+        <w:t xml:space="preserve"> is clicked it directly returns</w:t>
+      </w:r>
+      <w:r>
+        <w:t xml:space="preserve"> to home page.</w:t>
       </w:r>
     </w:p>
     <w:p>
@@ -1864,6 +3554,17 @@
       <w:pPr>
         <w:jc w:val="both"/>
       </w:pPr>
+      <w:r>
+        <w:t>The good practice is very important</w:t>
+      </w:r>
+      <w:r>
+        <w:t xml:space="preserve"> in each and every aspect of the assignment.</w:t>
+      </w:r>
+    </w:p>
+    <w:p>
+      <w:pPr>
+        <w:jc w:val="both"/>
+      </w:pPr>
     </w:p>
     <w:p>
       <w:pPr>
@@ -1881,13 +3582,22 @@
         <w:t>In this age of technology, everyone uses internet. So, everyone knows speed is important.</w:t>
       </w:r>
       <w:r>
-        <w:t xml:space="preserve"> The loading speed of web page</w:t>
+        <w:t xml:space="preserve"> If the speed of the website is slow then the size of pages also increases and loading time also extends.</w:t>
+      </w:r>
+      <w:r>
+        <w:t>The loading speed of web page</w:t>
       </w:r>
       <w:r>
         <w:t xml:space="preserve"> </w:t>
       </w:r>
       <w:r>
-        <w:t xml:space="preserve">should   be faster. Since, the web page is faster it uses moral of good practices .I have tested my website on </w:t>
+        <w:t xml:space="preserve">should   be faster. Since, the web page is </w:t>
+      </w:r>
+      <w:r>
+        <w:t>faster it uses moral of good pra</w:t>
+      </w:r>
+      <w:r>
+        <w:t xml:space="preserve">ctices .I have tested my website on </w:t>
       </w:r>
       <w:r>
         <w:t>tools.pingdom.com.</w:t>
@@ -1897,6 +3607,73 @@
       <w:pPr>
         <w:jc w:val="both"/>
       </w:pPr>
+    </w:p>
+    <w:p>
+      <w:pPr>
+        <w:jc w:val="both"/>
+      </w:pPr>
+      <w:r>
+        <w:rPr>
+          <w:noProof/>
+        </w:rPr>
+        <w:drawing>
+          <wp:inline distT="0" distB="0" distL="0" distR="0">
+            <wp:extent cx="5943600" cy="1851660"/>
+            <wp:effectExtent l="0" t="0" r="0" b="0"/>
+            <wp:docPr id="12" name="Picture 12"/>
+            <wp:cNvGraphicFramePr>
+              <a:graphicFrameLocks xmlns:a="http://schemas.openxmlformats.org/drawingml/2006/main" noChangeAspect="1"/>
+            </wp:cNvGraphicFramePr>
+            <a:graphic xmlns:a="http://schemas.openxmlformats.org/drawingml/2006/main">
+              <a:graphicData uri="http://schemas.openxmlformats.org/drawingml/2006/picture">
+                <pic:pic xmlns:pic="http://schemas.openxmlformats.org/drawingml/2006/picture">
+                  <pic:nvPicPr>
+                    <pic:cNvPr id="12" name="Capture.GIF"/>
+                    <pic:cNvPicPr/>
+                  </pic:nvPicPr>
+                  <pic:blipFill>
+                    <a:blip r:embed="rId21">
+                      <a:extLst>
+                        <a:ext uri="{28A0092B-C50C-407E-A947-70E740481C1C}">
+                          <a14:useLocalDpi xmlns:a14="http://schemas.microsoft.com/office/drawing/2010/main" val="0"/>
+                        </a:ext>
+                      </a:extLst>
+                    </a:blip>
+                    <a:stretch>
+                      <a:fillRect/>
+                    </a:stretch>
+                  </pic:blipFill>
+                  <pic:spPr>
+                    <a:xfrm>
+                      <a:off x="0" y="0"/>
+                      <a:ext cx="5943600" cy="1851660"/>
+                    </a:xfrm>
+                    <a:prstGeom prst="rect">
+                      <a:avLst/>
+                    </a:prstGeom>
+                  </pic:spPr>
+                </pic:pic>
+              </a:graphicData>
+            </a:graphic>
+          </wp:inline>
+        </w:drawing>
+      </w:r>
+    </w:p>
+    <w:p>
+      <w:r>
+        <w:lastRenderedPageBreak/>
+        <w:t>The page load speed of my website is faster than 100% of tested sites. The performance grade is 77.The page loading speed is 40 milliseconds. The page size is 77.1 kB.</w:t>
+      </w:r>
+    </w:p>
+    <w:p>
+      <w:pPr>
+        <w:jc w:val="both"/>
+      </w:pPr>
+    </w:p>
+    <w:p>
+      <w:pPr>
+        <w:jc w:val="both"/>
+      </w:pPr>
       <w:r>
         <w:t>W3C Validator:</w:t>
       </w:r>
@@ -1908,7 +3685,7 @@
       <w:r>
         <w:t xml:space="preserve">I have checked all my Html codes on the website </w:t>
       </w:r>
-      <w:hyperlink r:id="rId12" w:history="1">
+      <w:hyperlink r:id="rId22" w:history="1">
         <w:r>
           <w:rPr>
             <w:rStyle w:val="Hyperlink"/>
@@ -1925,7 +3702,13 @@
         <w:jc w:val="both"/>
       </w:pPr>
       <w:r>
-        <w:t>The screenshots of html codes :</w:t>
+        <w:t>The screenshots of html codes</w:t>
+      </w:r>
+      <w:r>
+        <w:t xml:space="preserve"> are as follows</w:t>
+      </w:r>
+      <w:r>
+        <w:t>:</w:t>
       </w:r>
     </w:p>
     <w:p>
@@ -1936,7 +3719,6 @@
         <w:rPr>
           <w:noProof/>
         </w:rPr>
-        <w:lastRenderedPageBreak/>
         <w:drawing>
           <wp:inline distT="0" distB="0" distL="0" distR="0">
             <wp:extent cx="5943600" cy="2376805"/>
@@ -1953,7 +3735,7 @@
                     <pic:cNvPicPr/>
                   </pic:nvPicPr>
                   <pic:blipFill>
-                    <a:blip r:embed="rId13"/>
+                    <a:blip r:embed="rId23"/>
                     <a:stretch>
                       <a:fillRect/>
                     </a:stretch>
@@ -2006,7 +3788,7 @@
                     <pic:cNvPicPr/>
                   </pic:nvPicPr>
                   <pic:blipFill>
-                    <a:blip r:embed="rId14"/>
+                    <a:blip r:embed="rId24"/>
                     <a:stretch>
                       <a:fillRect/>
                     </a:stretch>
@@ -2030,6 +3812,9 @@
     <w:p>
       <w:pPr>
         <w:jc w:val="both"/>
+        <w:rPr>
+          <w:noProof/>
+        </w:rPr>
       </w:pPr>
       <w:r>
         <w:t>Screenshot of</w:t>
@@ -2040,17 +3825,45 @@
         </w:rPr>
         <w:t xml:space="preserve">  Cv.html</w:t>
       </w:r>
-      <w:bookmarkStart w:id="0" w:name="_GoBack"/>
-      <w:bookmarkEnd w:id="0"/>
-    </w:p>
-    <w:p>
-      <w:pPr>
-        <w:jc w:val="both"/>
-      </w:pPr>
-      <w:r>
+    </w:p>
+    <w:p>
+      <w:pPr>
+        <w:jc w:val="both"/>
         <w:rPr>
           <w:noProof/>
         </w:rPr>
+      </w:pPr>
+    </w:p>
+    <w:p>
+      <w:pPr>
+        <w:jc w:val="both"/>
+        <w:rPr>
+          <w:noProof/>
+        </w:rPr>
+      </w:pPr>
+    </w:p>
+    <w:p>
+      <w:pPr>
+        <w:jc w:val="both"/>
+        <w:rPr>
+          <w:noProof/>
+        </w:rPr>
+      </w:pPr>
+    </w:p>
+    <w:p>
+      <w:pPr>
+        <w:jc w:val="both"/>
+      </w:pPr>
+    </w:p>
+    <w:p>
+      <w:pPr>
+        <w:jc w:val="both"/>
+      </w:pPr>
+      <w:r>
+        <w:rPr>
+          <w:noProof/>
+        </w:rPr>
+        <w:lastRenderedPageBreak/>
         <w:drawing>
           <wp:inline distT="0" distB="0" distL="0" distR="0">
             <wp:extent cx="5943600" cy="2620010"/>
@@ -2067,7 +3880,7 @@
                     <pic:cNvPicPr/>
                   </pic:nvPicPr>
                   <pic:blipFill>
-                    <a:blip r:embed="rId15"/>
+                    <a:blip r:embed="rId25"/>
                     <a:stretch>
                       <a:fillRect/>
                     </a:stretch>
@@ -2093,9 +3906,23 @@
         <w:jc w:val="both"/>
       </w:pPr>
       <w:r>
-        <w:lastRenderedPageBreak/>
         <w:t>Screenshot of bio.html</w:t>
       </w:r>
+    </w:p>
+    <w:p>
+      <w:pPr>
+        <w:jc w:val="both"/>
+      </w:pPr>
+    </w:p>
+    <w:p>
+      <w:pPr>
+        <w:jc w:val="both"/>
+      </w:pPr>
+    </w:p>
+    <w:p>
+      <w:pPr>
+        <w:jc w:val="both"/>
+      </w:pPr>
     </w:p>
     <w:p>
       <w:pPr>
@@ -2108,8 +3935,8 @@
         <w:drawing>
           <wp:inline distT="0" distB="0" distL="0" distR="0">
             <wp:extent cx="5943600" cy="2646680"/>
-            <wp:effectExtent l="19050" t="0" r="0" b="0"/>
-            <wp:docPr id="11" name="Picture 10" descr="Contacthtml.JPG"/>
+            <wp:effectExtent l="0" t="0" r="0" b="0"/>
+            <wp:docPr id="6" name="Picture 6"/>
             <wp:cNvGraphicFramePr>
               <a:graphicFrameLocks xmlns:a="http://schemas.openxmlformats.org/drawingml/2006/main" noChangeAspect="1"/>
             </wp:cNvGraphicFramePr>
@@ -2117,11 +3944,17 @@
               <a:graphicData uri="http://schemas.openxmlformats.org/drawingml/2006/picture">
                 <pic:pic xmlns:pic="http://schemas.openxmlformats.org/drawingml/2006/picture">
                   <pic:nvPicPr>
-                    <pic:cNvPr id="0" name="Contacthtml.JPG"/>
+                    <pic:cNvPr id="6" name="Contacthtml.JPG"/>
                     <pic:cNvPicPr/>
                   </pic:nvPicPr>
                   <pic:blipFill>
-                    <a:blip r:embed="rId16"/>
+                    <a:blip r:embed="rId26">
+                      <a:extLst>
+                        <a:ext uri="{28A0092B-C50C-407E-A947-70E740481C1C}">
+                          <a14:useLocalDpi xmlns:a14="http://schemas.microsoft.com/office/drawing/2010/main" val="0"/>
+                        </a:ext>
+                      </a:extLst>
+                    </a:blip>
                     <a:stretch>
                       <a:fillRect/>
                     </a:stretch>
@@ -2177,30 +4010,11 @@
       <w:pPr>
         <w:jc w:val="both"/>
       </w:pPr>
-    </w:p>
-    <w:p>
-      <w:pPr>
-        <w:jc w:val="both"/>
-      </w:pPr>
-    </w:p>
-    <w:p>
-      <w:pPr>
-        <w:jc w:val="both"/>
-      </w:pPr>
-    </w:p>
-    <w:p>
-      <w:pPr>
-        <w:jc w:val="both"/>
-      </w:pPr>
-    </w:p>
-    <w:p>
-      <w:pPr>
-        <w:jc w:val="both"/>
-      </w:pPr>
-      <w:r>
+      <w:r>
+        <w:lastRenderedPageBreak/>
         <w:t xml:space="preserve">The website I have used to check my CSS code is </w:t>
       </w:r>
-      <w:hyperlink r:id="rId17" w:history="1">
+      <w:hyperlink r:id="rId27" w:history="1">
         <w:r>
           <w:rPr>
             <w:rStyle w:val="Hyperlink"/>
@@ -2217,7 +4031,10 @@
         <w:jc w:val="both"/>
       </w:pPr>
       <w:r>
-        <w:t>The screenshot of the  CSS validator:</w:t>
+        <w:t xml:space="preserve">The screenshot of the </w:t>
+      </w:r>
+      <w:r>
+        <w:t>CSS validator:</w:t>
       </w:r>
     </w:p>
     <w:p>
@@ -2228,7 +4045,6 @@
         <w:rPr>
           <w:noProof/>
         </w:rPr>
-        <w:lastRenderedPageBreak/>
         <w:drawing>
           <wp:inline distT="0" distB="0" distL="0" distR="0">
             <wp:extent cx="5943600" cy="2764790"/>
@@ -2245,7 +4061,7 @@
                     <pic:cNvPicPr/>
                   </pic:nvPicPr>
                   <pic:blipFill>
-                    <a:blip r:embed="rId18"/>
+                    <a:blip r:embed="rId28"/>
                     <a:stretch>
                       <a:fillRect/>
                     </a:stretch>
@@ -2298,7 +4114,7 @@
                     <pic:cNvPicPr/>
                   </pic:nvPicPr>
                   <pic:blipFill>
-                    <a:blip r:embed="rId19"/>
+                    <a:blip r:embed="rId29"/>
                     <a:stretch>
                       <a:fillRect/>
                     </a:stretch>
@@ -2352,7 +4168,7 @@
                     <pic:cNvPicPr/>
                   </pic:nvPicPr>
                   <pic:blipFill>
-                    <a:blip r:embed="rId20"/>
+                    <a:blip r:embed="rId30"/>
                     <a:stretch>
                       <a:fillRect/>
                     </a:stretch>
@@ -2405,7 +4221,7 @@
                     <pic:cNvPicPr/>
                   </pic:nvPicPr>
                   <pic:blipFill>
-                    <a:blip r:embed="rId21"/>
+                    <a:blip r:embed="rId31"/>
                     <a:stretch>
                       <a:fillRect/>
                     </a:stretch>
@@ -2441,6 +4257,115 @@
     </w:p>
     <w:p>
       <w:pPr>
+        <w:jc w:val="both"/>
+      </w:pPr>
+    </w:p>
+    <w:p>
+      <w:pPr>
+        <w:jc w:val="both"/>
+      </w:pPr>
+    </w:p>
+    <w:p>
+      <w:pPr>
+        <w:jc w:val="both"/>
+      </w:pPr>
+    </w:p>
+    <w:p>
+      <w:pPr>
+        <w:jc w:val="both"/>
+      </w:pPr>
+    </w:p>
+    <w:p>
+      <w:pPr>
+        <w:jc w:val="both"/>
+      </w:pPr>
+    </w:p>
+    <w:p>
+      <w:pPr>
+        <w:jc w:val="both"/>
+      </w:pPr>
+      <w:r>
+        <w:lastRenderedPageBreak/>
+        <w:t>Navigation Bar:</w:t>
+      </w:r>
+    </w:p>
+    <w:p>
+      <w:pPr>
+        <w:jc w:val="both"/>
+      </w:pPr>
+      <w:r>
+        <w:rPr>
+          <w:noProof/>
+        </w:rPr>
+        <w:drawing>
+          <wp:inline distT="0" distB="0" distL="0" distR="0">
+            <wp:extent cx="2600325" cy="4781550"/>
+            <wp:effectExtent l="0" t="0" r="0" b="0"/>
+            <wp:docPr id="32" name="Picture 32"/>
+            <wp:cNvGraphicFramePr>
+              <a:graphicFrameLocks xmlns:a="http://schemas.openxmlformats.org/drawingml/2006/main" noChangeAspect="1"/>
+            </wp:cNvGraphicFramePr>
+            <a:graphic xmlns:a="http://schemas.openxmlformats.org/drawingml/2006/main">
+              <a:graphicData uri="http://schemas.openxmlformats.org/drawingml/2006/picture">
+                <pic:pic xmlns:pic="http://schemas.openxmlformats.org/drawingml/2006/picture">
+                  <pic:nvPicPr>
+                    <pic:cNvPr id="32" name="Nav.GIF"/>
+                    <pic:cNvPicPr/>
+                  </pic:nvPicPr>
+                  <pic:blipFill>
+                    <a:blip r:embed="rId32">
+                      <a:extLst>
+                        <a:ext uri="{28A0092B-C50C-407E-A947-70E740481C1C}">
+                          <a14:useLocalDpi xmlns:a14="http://schemas.microsoft.com/office/drawing/2010/main" val="0"/>
+                        </a:ext>
+                      </a:extLst>
+                    </a:blip>
+                    <a:stretch>
+                      <a:fillRect/>
+                    </a:stretch>
+                  </pic:blipFill>
+                  <pic:spPr>
+                    <a:xfrm>
+                      <a:off x="0" y="0"/>
+                      <a:ext cx="2600325" cy="4781550"/>
+                    </a:xfrm>
+                    <a:prstGeom prst="rect">
+                      <a:avLst/>
+                    </a:prstGeom>
+                  </pic:spPr>
+                </pic:pic>
+              </a:graphicData>
+            </a:graphic>
+          </wp:inline>
+        </w:drawing>
+      </w:r>
+    </w:p>
+    <w:p>
+      <w:pPr>
+        <w:jc w:val="both"/>
+      </w:pPr>
+      <w:r>
+        <w:t>The navigation bar co</w:t>
+      </w:r>
+      <w:r>
+        <w:t xml:space="preserve">ntains the linked pages. It helps the user to move from one screen to another screen. I have used hover in the navigation menu. When the navigation menu is clicked the the black box appears and </w:t>
+      </w:r>
+      <w:r>
+        <w:t>the text color changes to red.</w:t>
+      </w:r>
+    </w:p>
+    <w:p>
+      <w:pPr>
+        <w:jc w:val="both"/>
+      </w:pPr>
+    </w:p>
+    <w:p>
+      <w:pPr>
+        <w:jc w:val="both"/>
+      </w:pPr>
+    </w:p>
+    <w:p>
+      <w:pPr>
         <w:spacing w:before="100" w:beforeAutospacing="1" w:after="100" w:afterAutospacing="1" w:line="240" w:lineRule="auto"/>
         <w:ind w:left="720"/>
         <w:rPr>
@@ -2511,10 +4436,13 @@
           <w:szCs w:val="24"/>
           <w:lang w:eastAsia="en-GB"/>
         </w:rPr>
-        <w:lastRenderedPageBreak/>
         <w:t> </w:t>
       </w:r>
-      <w:r>
+    </w:p>
+    <w:p>
+      <w:pPr>
+        <w:spacing w:before="100" w:beforeAutospacing="1" w:after="100" w:afterAutospacing="1" w:line="240" w:lineRule="auto"/>
+        <w:ind w:left="360"/>
         <w:rPr>
           <w:rFonts w:ascii="Helvetica" w:eastAsia="Times New Roman" w:hAnsi="Helvetica" w:cs="Times New Roman"/>
           <w:color w:val="000000"/>
@@ -2522,6 +4450,16 @@
           <w:szCs w:val="24"/>
           <w:lang w:eastAsia="en-GB"/>
         </w:rPr>
+      </w:pPr>
+      <w:r>
+        <w:rPr>
+          <w:rFonts w:ascii="Helvetica" w:eastAsia="Times New Roman" w:hAnsi="Helvetica" w:cs="Times New Roman"/>
+          <w:color w:val="000000"/>
+          <w:sz w:val="24"/>
+          <w:szCs w:val="24"/>
+          <w:lang w:eastAsia="en-GB"/>
+        </w:rPr>
+        <w:lastRenderedPageBreak/>
         <w:t>Progress on Website over 12 weeks:</w:t>
       </w:r>
     </w:p>
@@ -2547,6 +4485,575 @@
         </w:rPr>
         <w:t>Week 1-4:</w:t>
       </w:r>
+    </w:p>
+    <w:p>
+      <w:pPr>
+        <w:spacing w:before="100" w:beforeAutospacing="1" w:after="100" w:afterAutospacing="1" w:line="240" w:lineRule="auto"/>
+        <w:ind w:left="360"/>
+        <w:rPr>
+          <w:rFonts w:ascii="Helvetica" w:eastAsia="Times New Roman" w:hAnsi="Helvetica" w:cs="Times New Roman"/>
+          <w:color w:val="000000"/>
+          <w:sz w:val="24"/>
+          <w:szCs w:val="24"/>
+          <w:lang w:eastAsia="en-GB"/>
+        </w:rPr>
+      </w:pPr>
+      <w:r>
+        <w:rPr>
+          <w:rFonts w:ascii="Helvetica" w:eastAsia="Times New Roman" w:hAnsi="Helvetica" w:cs="Times New Roman"/>
+          <w:noProof/>
+          <w:color w:val="000000"/>
+          <w:sz w:val="24"/>
+          <w:szCs w:val="24"/>
+        </w:rPr>
+        <w:drawing>
+          <wp:inline distT="0" distB="0" distL="0" distR="0">
+            <wp:extent cx="4876800" cy="4171950"/>
+            <wp:effectExtent l="0" t="0" r="0" b="0"/>
+            <wp:docPr id="28" name="Picture 28"/>
+            <wp:cNvGraphicFramePr>
+              <a:graphicFrameLocks xmlns:a="http://schemas.openxmlformats.org/drawingml/2006/main" noChangeAspect="1"/>
+            </wp:cNvGraphicFramePr>
+            <a:graphic xmlns:a="http://schemas.openxmlformats.org/drawingml/2006/main">
+              <a:graphicData uri="http://schemas.openxmlformats.org/drawingml/2006/picture">
+                <pic:pic xmlns:pic="http://schemas.openxmlformats.org/drawingml/2006/picture">
+                  <pic:nvPicPr>
+                    <pic:cNvPr id="28" name="received_1094564387335957.jpeg"/>
+                    <pic:cNvPicPr/>
+                  </pic:nvPicPr>
+                  <pic:blipFill>
+                    <a:blip r:embed="rId33">
+                      <a:extLst>
+                        <a:ext uri="{28A0092B-C50C-407E-A947-70E740481C1C}">
+                          <a14:useLocalDpi xmlns:a14="http://schemas.microsoft.com/office/drawing/2010/main" val="0"/>
+                        </a:ext>
+                      </a:extLst>
+                    </a:blip>
+                    <a:stretch>
+                      <a:fillRect/>
+                    </a:stretch>
+                  </pic:blipFill>
+                  <pic:spPr>
+                    <a:xfrm>
+                      <a:off x="0" y="0"/>
+                      <a:ext cx="4876800" cy="4171950"/>
+                    </a:xfrm>
+                    <a:prstGeom prst="rect">
+                      <a:avLst/>
+                    </a:prstGeom>
+                  </pic:spPr>
+                </pic:pic>
+              </a:graphicData>
+            </a:graphic>
+          </wp:inline>
+        </w:drawing>
+      </w:r>
+    </w:p>
+    <w:p>
+      <w:pPr>
+        <w:spacing w:before="100" w:beforeAutospacing="1" w:after="100" w:afterAutospacing="1" w:line="240" w:lineRule="auto"/>
+        <w:ind w:left="360"/>
+        <w:jc w:val="both"/>
+        <w:rPr>
+          <w:rFonts w:ascii="Helvetica" w:eastAsia="Times New Roman" w:hAnsi="Helvetica" w:cs="Times New Roman"/>
+          <w:color w:val="000000"/>
+          <w:sz w:val="24"/>
+          <w:szCs w:val="24"/>
+          <w:lang w:eastAsia="en-GB"/>
+        </w:rPr>
+      </w:pPr>
+      <w:r>
+        <w:rPr>
+          <w:rFonts w:ascii="Helvetica" w:eastAsia="Times New Roman" w:hAnsi="Helvetica" w:cs="Times New Roman"/>
+          <w:color w:val="000000"/>
+          <w:sz w:val="24"/>
+          <w:szCs w:val="24"/>
+          <w:lang w:eastAsia="en-GB"/>
+        </w:rPr>
+        <w:t>At first, I ha</w:t>
+      </w:r>
+      <w:r>
+        <w:rPr>
+          <w:rFonts w:ascii="Helvetica" w:eastAsia="Times New Roman" w:hAnsi="Helvetica" w:cs="Times New Roman"/>
+          <w:color w:val="000000"/>
+          <w:sz w:val="24"/>
+          <w:szCs w:val="24"/>
+          <w:lang w:eastAsia="en-GB"/>
+        </w:rPr>
+        <w:t>d put an image but there was no</w:t>
+      </w:r>
+      <w:r>
+        <w:rPr>
+          <w:rFonts w:ascii="Helvetica" w:eastAsia="Times New Roman" w:hAnsi="Helvetica" w:cs="Times New Roman"/>
+          <w:color w:val="000000"/>
+          <w:sz w:val="24"/>
+          <w:szCs w:val="24"/>
+          <w:lang w:eastAsia="en-GB"/>
+        </w:rPr>
+        <w:t xml:space="preserve"> any div and header. Later, I added the navigation bar, footer and header. I also used the regular fonts and the web page I have created is simple.</w:t>
+      </w:r>
+    </w:p>
+    <w:p>
+      <w:pPr>
+        <w:spacing w:before="100" w:beforeAutospacing="1" w:after="100" w:afterAutospacing="1" w:line="240" w:lineRule="auto"/>
+        <w:ind w:left="360"/>
+        <w:jc w:val="both"/>
+        <w:rPr>
+          <w:rFonts w:ascii="Helvetica" w:eastAsia="Times New Roman" w:hAnsi="Helvetica" w:cs="Times New Roman"/>
+          <w:color w:val="000000"/>
+          <w:sz w:val="24"/>
+          <w:szCs w:val="24"/>
+          <w:lang w:eastAsia="en-GB"/>
+        </w:rPr>
+      </w:pPr>
+    </w:p>
+    <w:p>
+      <w:pPr>
+        <w:spacing w:before="100" w:beforeAutospacing="1" w:after="100" w:afterAutospacing="1" w:line="240" w:lineRule="auto"/>
+        <w:ind w:left="360"/>
+        <w:rPr>
+          <w:rFonts w:ascii="Helvetica" w:eastAsia="Times New Roman" w:hAnsi="Helvetica" w:cs="Times New Roman"/>
+          <w:color w:val="000000"/>
+          <w:sz w:val="24"/>
+          <w:szCs w:val="24"/>
+          <w:lang w:eastAsia="en-GB"/>
+        </w:rPr>
+      </w:pPr>
+    </w:p>
+    <w:p>
+      <w:pPr>
+        <w:spacing w:before="100" w:beforeAutospacing="1" w:after="100" w:afterAutospacing="1" w:line="240" w:lineRule="auto"/>
+        <w:ind w:left="360"/>
+        <w:rPr>
+          <w:rFonts w:ascii="Helvetica" w:eastAsia="Times New Roman" w:hAnsi="Helvetica" w:cs="Times New Roman"/>
+          <w:color w:val="000000"/>
+          <w:sz w:val="24"/>
+          <w:szCs w:val="24"/>
+          <w:lang w:eastAsia="en-GB"/>
+        </w:rPr>
+      </w:pPr>
+    </w:p>
+    <w:p>
+      <w:pPr>
+        <w:spacing w:before="100" w:beforeAutospacing="1" w:after="100" w:afterAutospacing="1" w:line="240" w:lineRule="auto"/>
+        <w:ind w:left="360"/>
+        <w:rPr>
+          <w:rFonts w:ascii="Helvetica" w:eastAsia="Times New Roman" w:hAnsi="Helvetica" w:cs="Times New Roman"/>
+          <w:color w:val="000000"/>
+          <w:sz w:val="24"/>
+          <w:szCs w:val="24"/>
+          <w:lang w:eastAsia="en-GB"/>
+        </w:rPr>
+      </w:pPr>
+    </w:p>
+    <w:p>
+      <w:pPr>
+        <w:spacing w:before="100" w:beforeAutospacing="1" w:after="100" w:afterAutospacing="1" w:line="240" w:lineRule="auto"/>
+        <w:ind w:left="360"/>
+        <w:rPr>
+          <w:rFonts w:ascii="Helvetica" w:eastAsia="Times New Roman" w:hAnsi="Helvetica" w:cs="Times New Roman"/>
+          <w:color w:val="000000"/>
+          <w:sz w:val="24"/>
+          <w:szCs w:val="24"/>
+          <w:lang w:eastAsia="en-GB"/>
+        </w:rPr>
+      </w:pPr>
+    </w:p>
+    <w:p>
+      <w:pPr>
+        <w:spacing w:before="100" w:beforeAutospacing="1" w:after="100" w:afterAutospacing="1" w:line="240" w:lineRule="auto"/>
+        <w:ind w:left="360"/>
+        <w:rPr>
+          <w:rFonts w:ascii="Helvetica" w:eastAsia="Times New Roman" w:hAnsi="Helvetica" w:cs="Times New Roman"/>
+          <w:color w:val="000000"/>
+          <w:sz w:val="24"/>
+          <w:szCs w:val="24"/>
+          <w:lang w:eastAsia="en-GB"/>
+        </w:rPr>
+      </w:pPr>
+    </w:p>
+    <w:p>
+      <w:pPr>
+        <w:spacing w:before="100" w:beforeAutospacing="1" w:after="100" w:afterAutospacing="1" w:line="240" w:lineRule="auto"/>
+        <w:ind w:left="360"/>
+        <w:rPr>
+          <w:rFonts w:ascii="Helvetica" w:eastAsia="Times New Roman" w:hAnsi="Helvetica" w:cs="Times New Roman"/>
+          <w:color w:val="000000"/>
+          <w:sz w:val="24"/>
+          <w:szCs w:val="24"/>
+          <w:lang w:eastAsia="en-GB"/>
+        </w:rPr>
+      </w:pPr>
+    </w:p>
+    <w:p>
+      <w:pPr>
+        <w:spacing w:before="100" w:beforeAutospacing="1" w:after="100" w:afterAutospacing="1" w:line="240" w:lineRule="auto"/>
+        <w:ind w:left="360"/>
+        <w:rPr>
+          <w:rFonts w:ascii="Helvetica" w:eastAsia="Times New Roman" w:hAnsi="Helvetica" w:cs="Times New Roman"/>
+          <w:color w:val="000000"/>
+          <w:sz w:val="24"/>
+          <w:szCs w:val="24"/>
+          <w:lang w:eastAsia="en-GB"/>
+        </w:rPr>
+      </w:pPr>
+      <w:r>
+        <w:rPr>
+          <w:rFonts w:ascii="Helvetica" w:eastAsia="Times New Roman" w:hAnsi="Helvetica" w:cs="Times New Roman"/>
+          <w:color w:val="000000"/>
+          <w:sz w:val="24"/>
+          <w:szCs w:val="24"/>
+          <w:lang w:eastAsia="en-GB"/>
+        </w:rPr>
+        <w:lastRenderedPageBreak/>
+        <w:t>Week 4-8:</w:t>
+      </w:r>
+    </w:p>
+    <w:p>
+      <w:pPr>
+        <w:spacing w:before="100" w:beforeAutospacing="1" w:after="100" w:afterAutospacing="1" w:line="240" w:lineRule="auto"/>
+        <w:ind w:left="360"/>
+        <w:jc w:val="both"/>
+        <w:rPr>
+          <w:rFonts w:ascii="Helvetica" w:eastAsia="Times New Roman" w:hAnsi="Helvetica" w:cs="Times New Roman"/>
+          <w:color w:val="000000"/>
+          <w:sz w:val="24"/>
+          <w:szCs w:val="24"/>
+          <w:lang w:eastAsia="en-GB"/>
+        </w:rPr>
+      </w:pPr>
+      <w:r>
+        <w:rPr>
+          <w:rFonts w:ascii="Helvetica" w:eastAsia="Times New Roman" w:hAnsi="Helvetica" w:cs="Times New Roman"/>
+          <w:noProof/>
+          <w:color w:val="000000"/>
+          <w:sz w:val="24"/>
+          <w:szCs w:val="24"/>
+        </w:rPr>
+        <w:drawing>
+          <wp:inline distT="0" distB="0" distL="0" distR="0">
+            <wp:extent cx="5943600" cy="2795905"/>
+            <wp:effectExtent l="0" t="0" r="0" b="0"/>
+            <wp:docPr id="30" name="Picture 30"/>
+            <wp:cNvGraphicFramePr>
+              <a:graphicFrameLocks xmlns:a="http://schemas.openxmlformats.org/drawingml/2006/main" noChangeAspect="1"/>
+            </wp:cNvGraphicFramePr>
+            <a:graphic xmlns:a="http://schemas.openxmlformats.org/drawingml/2006/main">
+              <a:graphicData uri="http://schemas.openxmlformats.org/drawingml/2006/picture">
+                <pic:pic xmlns:pic="http://schemas.openxmlformats.org/drawingml/2006/picture">
+                  <pic:nvPicPr>
+                    <pic:cNvPr id="30" name="C.GIF"/>
+                    <pic:cNvPicPr/>
+                  </pic:nvPicPr>
+                  <pic:blipFill>
+                    <a:blip r:embed="rId34">
+                      <a:extLst>
+                        <a:ext uri="{28A0092B-C50C-407E-A947-70E740481C1C}">
+                          <a14:useLocalDpi xmlns:a14="http://schemas.microsoft.com/office/drawing/2010/main" val="0"/>
+                        </a:ext>
+                      </a:extLst>
+                    </a:blip>
+                    <a:stretch>
+                      <a:fillRect/>
+                    </a:stretch>
+                  </pic:blipFill>
+                  <pic:spPr>
+                    <a:xfrm>
+                      <a:off x="0" y="0"/>
+                      <a:ext cx="5943600" cy="2795905"/>
+                    </a:xfrm>
+                    <a:prstGeom prst="rect">
+                      <a:avLst/>
+                    </a:prstGeom>
+                  </pic:spPr>
+                </pic:pic>
+              </a:graphicData>
+            </a:graphic>
+          </wp:inline>
+        </w:drawing>
+      </w:r>
+      <w:r>
+        <w:rPr>
+          <w:rFonts w:ascii="Helvetica" w:eastAsia="Times New Roman" w:hAnsi="Helvetica" w:cs="Times New Roman"/>
+          <w:color w:val="000000"/>
+          <w:sz w:val="24"/>
+          <w:szCs w:val="24"/>
+          <w:lang w:eastAsia="en-GB"/>
+        </w:rPr>
+        <w:t xml:space="preserve">In second week, I made changes in the image. </w:t>
+      </w:r>
+      <w:r>
+        <w:rPr>
+          <w:rFonts w:ascii="Helvetica" w:eastAsia="Times New Roman" w:hAnsi="Helvetica" w:cs="Times New Roman"/>
+          <w:color w:val="000000"/>
+          <w:sz w:val="24"/>
+          <w:szCs w:val="24"/>
+          <w:lang w:eastAsia="en-GB"/>
+        </w:rPr>
+        <w:t>The changes I have made in my website are I have added header with logo. The navigation bar is in the left side. There is information about me next to the picture.</w:t>
+      </w:r>
+      <w:r>
+        <w:rPr>
+          <w:rFonts w:ascii="Helvetica" w:eastAsia="Times New Roman" w:hAnsi="Helvetica" w:cs="Times New Roman"/>
+          <w:color w:val="000000"/>
+          <w:sz w:val="24"/>
+          <w:szCs w:val="24"/>
+          <w:lang w:eastAsia="en-GB"/>
+        </w:rPr>
+        <w:t xml:space="preserve"> When the logo in the header is clicked then the page directly navigates to home page from any page.</w:t>
+      </w:r>
+    </w:p>
+    <w:p>
+      <w:pPr>
+        <w:spacing w:before="100" w:beforeAutospacing="1" w:after="100" w:afterAutospacing="1" w:line="240" w:lineRule="auto"/>
+        <w:ind w:left="360"/>
+        <w:rPr>
+          <w:rFonts w:ascii="Helvetica" w:eastAsia="Times New Roman" w:hAnsi="Helvetica" w:cs="Times New Roman"/>
+          <w:color w:val="000000"/>
+          <w:sz w:val="24"/>
+          <w:szCs w:val="24"/>
+          <w:lang w:eastAsia="en-GB"/>
+        </w:rPr>
+      </w:pPr>
+      <w:r>
+        <w:rPr>
+          <w:rFonts w:ascii="Helvetica" w:eastAsia="Times New Roman" w:hAnsi="Helvetica" w:cs="Times New Roman"/>
+          <w:color w:val="000000"/>
+          <w:sz w:val="24"/>
+          <w:szCs w:val="24"/>
+          <w:lang w:eastAsia="en-GB"/>
+        </w:rPr>
+        <w:t>Week 8-12:</w:t>
+      </w:r>
+    </w:p>
+    <w:p>
+      <w:pPr>
+        <w:spacing w:before="100" w:beforeAutospacing="1" w:after="100" w:afterAutospacing="1" w:line="240" w:lineRule="auto"/>
+        <w:ind w:left="360"/>
+        <w:rPr>
+          <w:rFonts w:ascii="Helvetica" w:eastAsia="Times New Roman" w:hAnsi="Helvetica" w:cs="Times New Roman"/>
+          <w:color w:val="000000"/>
+          <w:sz w:val="24"/>
+          <w:szCs w:val="24"/>
+          <w:lang w:eastAsia="en-GB"/>
+        </w:rPr>
+      </w:pPr>
+      <w:r>
+        <w:rPr>
+          <w:rFonts w:ascii="Helvetica" w:eastAsia="Times New Roman" w:hAnsi="Helvetica" w:cs="Times New Roman"/>
+          <w:noProof/>
+          <w:color w:val="000000"/>
+          <w:sz w:val="24"/>
+          <w:szCs w:val="24"/>
+        </w:rPr>
+        <w:drawing>
+          <wp:inline distT="0" distB="0" distL="0" distR="0">
+            <wp:extent cx="5943600" cy="2647950"/>
+            <wp:effectExtent l="0" t="0" r="0" b="0"/>
+            <wp:docPr id="31" name="Picture 31"/>
+            <wp:cNvGraphicFramePr>
+              <a:graphicFrameLocks xmlns:a="http://schemas.openxmlformats.org/drawingml/2006/main" noChangeAspect="1"/>
+            </wp:cNvGraphicFramePr>
+            <a:graphic xmlns:a="http://schemas.openxmlformats.org/drawingml/2006/main">
+              <a:graphicData uri="http://schemas.openxmlformats.org/drawingml/2006/picture">
+                <pic:pic xmlns:pic="http://schemas.openxmlformats.org/drawingml/2006/picture">
+                  <pic:nvPicPr>
+                    <pic:cNvPr id="31" name="Capt.GIF"/>
+                    <pic:cNvPicPr/>
+                  </pic:nvPicPr>
+                  <pic:blipFill>
+                    <a:blip r:embed="rId35">
+                      <a:extLst>
+                        <a:ext uri="{28A0092B-C50C-407E-A947-70E740481C1C}">
+                          <a14:useLocalDpi xmlns:a14="http://schemas.microsoft.com/office/drawing/2010/main" val="0"/>
+                        </a:ext>
+                      </a:extLst>
+                    </a:blip>
+                    <a:stretch>
+                      <a:fillRect/>
+                    </a:stretch>
+                  </pic:blipFill>
+                  <pic:spPr>
+                    <a:xfrm>
+                      <a:off x="0" y="0"/>
+                      <a:ext cx="5943600" cy="2647950"/>
+                    </a:xfrm>
+                    <a:prstGeom prst="rect">
+                      <a:avLst/>
+                    </a:prstGeom>
+                  </pic:spPr>
+                </pic:pic>
+              </a:graphicData>
+            </a:graphic>
+          </wp:inline>
+        </w:drawing>
+      </w:r>
+    </w:p>
+    <w:p>
+      <w:pPr>
+        <w:spacing w:before="100" w:beforeAutospacing="1" w:after="100" w:afterAutospacing="1" w:line="240" w:lineRule="auto"/>
+        <w:ind w:left="360"/>
+        <w:jc w:val="both"/>
+        <w:rPr>
+          <w:rFonts w:asciiTheme="majorHAnsi" w:eastAsia="Times New Roman" w:hAnsiTheme="majorHAnsi" w:cs="Times New Roman"/>
+          <w:color w:val="000000"/>
+          <w:sz w:val="24"/>
+          <w:szCs w:val="24"/>
+          <w:lang w:eastAsia="en-GB"/>
+        </w:rPr>
+      </w:pPr>
+      <w:r>
+        <w:rPr>
+          <w:rFonts w:asciiTheme="majorHAnsi" w:eastAsia="Times New Roman" w:hAnsiTheme="majorHAnsi" w:cs="Times New Roman"/>
+          <w:color w:val="000000"/>
+          <w:sz w:val="24"/>
+          <w:szCs w:val="24"/>
+          <w:lang w:eastAsia="en-GB"/>
+        </w:rPr>
+        <w:t>I have</w:t>
+      </w:r>
+      <w:r>
+        <w:rPr>
+          <w:rFonts w:asciiTheme="majorHAnsi" w:eastAsia="Times New Roman" w:hAnsiTheme="majorHAnsi" w:cs="Times New Roman"/>
+          <w:color w:val="000000"/>
+          <w:sz w:val="24"/>
+          <w:szCs w:val="24"/>
+          <w:lang w:eastAsia="en-GB"/>
+        </w:rPr>
+        <w:t xml:space="preserve"> added the footer with some useful links. I have used media queries to make the websit</w:t>
+      </w:r>
+      <w:r>
+        <w:rPr>
+          <w:rFonts w:asciiTheme="majorHAnsi" w:eastAsia="Times New Roman" w:hAnsiTheme="majorHAnsi" w:cs="Times New Roman"/>
+          <w:color w:val="000000"/>
+          <w:sz w:val="24"/>
+          <w:szCs w:val="24"/>
+          <w:lang w:eastAsia="en-GB"/>
+        </w:rPr>
+        <w:t>e responsive for mobile devices. I have used the animation on the header for 1 second. When the home page opens then the animation starts for infinite times.</w:t>
+      </w:r>
+    </w:p>
+    <w:p>
+      <w:pPr>
+        <w:spacing w:before="100" w:beforeAutospacing="1" w:after="100" w:afterAutospacing="1" w:line="240" w:lineRule="auto"/>
+        <w:ind w:left="360"/>
+        <w:jc w:val="both"/>
+        <w:rPr>
+          <w:rFonts w:asciiTheme="majorHAnsi" w:eastAsia="Times New Roman" w:hAnsiTheme="majorHAnsi" w:cs="Times New Roman"/>
+          <w:color w:val="000000"/>
+          <w:sz w:val="24"/>
+          <w:szCs w:val="24"/>
+          <w:lang w:eastAsia="en-GB"/>
+        </w:rPr>
+      </w:pPr>
+    </w:p>
+    <w:p>
+      <w:pPr>
+        <w:spacing w:before="100" w:beforeAutospacing="1" w:after="100" w:afterAutospacing="1" w:line="240" w:lineRule="auto"/>
+        <w:ind w:left="360"/>
+        <w:rPr>
+          <w:rFonts w:ascii="Helvetica" w:eastAsia="Times New Roman" w:hAnsi="Helvetica" w:cs="Times New Roman"/>
+          <w:color w:val="000000"/>
+          <w:sz w:val="32"/>
+          <w:szCs w:val="32"/>
+          <w:lang w:eastAsia="en-GB"/>
+        </w:rPr>
+      </w:pPr>
+      <w:r>
+        <w:rPr>
+          <w:rFonts w:ascii="Helvetica" w:eastAsia="Times New Roman" w:hAnsi="Helvetica" w:cs="Times New Roman"/>
+          <w:color w:val="000000"/>
+          <w:sz w:val="32"/>
+          <w:szCs w:val="32"/>
+          <w:lang w:eastAsia="en-GB"/>
+        </w:rPr>
+        <w:lastRenderedPageBreak/>
+        <w:t>Conclusion:</w:t>
+      </w:r>
+    </w:p>
+    <w:p>
+      <w:pPr>
+        <w:spacing w:before="100" w:beforeAutospacing="1" w:after="100" w:afterAutospacing="1" w:line="240" w:lineRule="auto"/>
+        <w:ind w:left="360"/>
+        <w:rPr>
+          <w:rFonts w:asciiTheme="majorHAnsi" w:eastAsia="Times New Roman" w:hAnsiTheme="majorHAnsi" w:cs="Times New Roman"/>
+          <w:color w:val="000000"/>
+          <w:lang w:eastAsia="en-GB"/>
+        </w:rPr>
+      </w:pPr>
+      <w:r>
+        <w:rPr>
+          <w:rFonts w:asciiTheme="majorHAnsi" w:eastAsia="Times New Roman" w:hAnsiTheme="majorHAnsi" w:cs="Times New Roman"/>
+          <w:color w:val="000000"/>
+          <w:lang w:eastAsia="en-GB"/>
+        </w:rPr>
+        <w:t>Through this project we have learned how to make a responsive website and design it.</w:t>
+      </w:r>
+      <w:r>
+        <w:rPr>
+          <w:rFonts w:asciiTheme="majorHAnsi" w:eastAsia="Times New Roman" w:hAnsiTheme="majorHAnsi" w:cs="Times New Roman"/>
+          <w:color w:val="000000"/>
+          <w:lang w:eastAsia="en-GB"/>
+        </w:rPr>
+        <w:t xml:space="preserve"> By completing this project I have knowledge about Html and CSS. I have also known about the most used tags in html and CSS. Some of the tags used in html cannot be used in CSS. So, the link between CSS and Html is very important to design the website.</w:t>
+      </w:r>
+    </w:p>
+    <w:p>
+      <w:pPr>
+        <w:spacing w:before="100" w:beforeAutospacing="1" w:after="100" w:afterAutospacing="1" w:line="240" w:lineRule="auto"/>
+        <w:ind w:left="360"/>
+        <w:rPr>
+          <w:rFonts w:ascii="Helvetica" w:eastAsia="Times New Roman" w:hAnsi="Helvetica" w:cs="Times New Roman"/>
+          <w:color w:val="000000"/>
+          <w:lang w:eastAsia="en-GB"/>
+        </w:rPr>
+      </w:pPr>
+    </w:p>
+    <w:p>
+      <w:pPr>
+        <w:spacing w:before="100" w:beforeAutospacing="1" w:after="100" w:afterAutospacing="1" w:line="240" w:lineRule="auto"/>
+        <w:ind w:left="360"/>
+        <w:rPr>
+          <w:rFonts w:ascii="Helvetica" w:eastAsia="Times New Roman" w:hAnsi="Helvetica" w:cs="Times New Roman"/>
+          <w:color w:val="000000"/>
+          <w:sz w:val="24"/>
+          <w:szCs w:val="24"/>
+          <w:lang w:eastAsia="en-GB"/>
+        </w:rPr>
+      </w:pPr>
+      <w:r>
+        <w:rPr>
+          <w:rFonts w:ascii="Helvetica" w:eastAsia="Times New Roman" w:hAnsi="Helvetica" w:cs="Times New Roman"/>
+          <w:color w:val="000000"/>
+          <w:sz w:val="24"/>
+          <w:szCs w:val="24"/>
+          <w:lang w:eastAsia="en-GB"/>
+        </w:rPr>
+        <w:t>URL of Github:</w:t>
+      </w:r>
+    </w:p>
+    <w:p>
+      <w:pPr>
+        <w:spacing w:before="100" w:beforeAutospacing="1" w:after="100" w:afterAutospacing="1" w:line="240" w:lineRule="auto"/>
+        <w:ind w:left="360"/>
+        <w:rPr>
+          <w:rFonts w:ascii="Helvetica" w:eastAsia="Times New Roman" w:hAnsi="Helvetica" w:cs="Times New Roman"/>
+          <w:color w:val="000000"/>
+          <w:sz w:val="24"/>
+          <w:szCs w:val="24"/>
+          <w:lang w:eastAsia="en-GB"/>
+        </w:rPr>
+      </w:pPr>
+      <w:hyperlink r:id="rId36" w:history="1">
+        <w:r>
+          <w:rPr>
+            <w:rStyle w:val="Hyperlink"/>
+          </w:rPr>
+          <w:t>https://dolmasherpa.github.io/CSY1018-ass1/</w:t>
+        </w:r>
+      </w:hyperlink>
+      <w:bookmarkStart w:id="0" w:name="_GoBack"/>
+      <w:bookmarkEnd w:id="0"/>
     </w:p>
     <w:p>
       <w:pPr>

</xml_diff>